<commit_message>
Create layout of report
</commit_message>
<xml_diff>
--- a/midterm/project_proposal.docx
+++ b/midterm/project_proposal.docx
@@ -303,13 +303,1554 @@
         <w:t>Team 68 (Tutor Group 6)</w:t>
       </w:r>
     </w:p>
-    <w:p>
-      <w:pPr>
-        <w:spacing w:line="480" w:lineRule="auto"/>
-        <w:rPr>
-          <w:rFonts w:ascii="Times New Roman" w:hAnsi="Times New Roman" w:cs="Times New Roman"/>
-        </w:rPr>
-      </w:pPr>
+    <w:sdt>
+      <w:sdtPr>
+        <w:rPr>
+          <w:rFonts w:ascii="Times New Roman" w:hAnsi="Times New Roman" w:cs="Times New Roman"/>
+        </w:rPr>
+        <w:id w:val="-391349671"/>
+        <w:docPartObj>
+          <w:docPartGallery w:val="Table of Contents"/>
+          <w:docPartUnique/>
+        </w:docPartObj>
+      </w:sdtPr>
+      <w:sdtEndPr>
+        <w:rPr>
+          <w:rFonts w:eastAsiaTheme="minorHAnsi"/>
+          <w:noProof/>
+          <w:color w:val="auto"/>
+          <w:kern w:val="2"/>
+          <w:sz w:val="24"/>
+          <w:szCs w:val="24"/>
+          <w:lang w:val="en-CA"/>
+          <w14:ligatures w14:val="standardContextual"/>
+        </w:rPr>
+      </w:sdtEndPr>
+      <w:sdtContent>
+        <w:p>
+          <w:pPr>
+            <w:pStyle w:val="TOCHeading"/>
+            <w:rPr>
+              <w:rFonts w:ascii="Times New Roman" w:hAnsi="Times New Roman" w:cs="Times New Roman"/>
+            </w:rPr>
+          </w:pPr>
+          <w:r>
+            <w:rPr>
+              <w:rFonts w:ascii="Times New Roman" w:hAnsi="Times New Roman" w:cs="Times New Roman"/>
+            </w:rPr>
+            <w:t>Table of Contents</w:t>
+          </w:r>
+        </w:p>
+        <w:p>
+          <w:pPr>
+            <w:pStyle w:val="TOC1"/>
+            <w:tabs>
+              <w:tab w:val="right" w:leader="dot" w:pos="9350"/>
+            </w:tabs>
+            <w:rPr>
+              <w:rFonts w:ascii="Times New Roman" w:eastAsiaTheme="minorEastAsia" w:hAnsi="Times New Roman" w:cs="Times New Roman"/>
+              <w:b w:val="0"/>
+              <w:bCs w:val="0"/>
+              <w:i w:val="0"/>
+              <w:iCs w:val="0"/>
+              <w:noProof/>
+            </w:rPr>
+          </w:pPr>
+          <w:r>
+            <w:rPr>
+              <w:rFonts w:ascii="Times New Roman" w:hAnsi="Times New Roman" w:cs="Times New Roman"/>
+              <w:b w:val="0"/>
+              <w:bCs w:val="0"/>
+            </w:rPr>
+            <w:fldChar w:fldCharType="begin"/>
+          </w:r>
+          <w:r>
+            <w:rPr>
+              <w:rFonts w:ascii="Times New Roman" w:hAnsi="Times New Roman" w:cs="Times New Roman"/>
+            </w:rPr>
+            <w:instrText xml:space="preserve"> TOC \o "1-3" \h \z \u </w:instrText>
+          </w:r>
+          <w:r>
+            <w:rPr>
+              <w:rFonts w:ascii="Times New Roman" w:hAnsi="Times New Roman" w:cs="Times New Roman"/>
+              <w:b w:val="0"/>
+              <w:bCs w:val="0"/>
+            </w:rPr>
+            <w:fldChar w:fldCharType="separate"/>
+          </w:r>
+          <w:hyperlink w:anchor="_Toc150101823" w:history="1">
+            <w:r>
+              <w:rPr>
+                <w:rStyle w:val="Hyperlink"/>
+                <w:rFonts w:ascii="Times New Roman" w:hAnsi="Times New Roman" w:cs="Times New Roman"/>
+                <w:noProof/>
+              </w:rPr>
+              <w:t>Introduction</w:t>
+            </w:r>
+            <w:r>
+              <w:rPr>
+                <w:rFonts w:ascii="Times New Roman" w:hAnsi="Times New Roman" w:cs="Times New Roman"/>
+                <w:noProof/>
+                <w:webHidden/>
+              </w:rPr>
+              <w:tab/>
+            </w:r>
+            <w:r>
+              <w:rPr>
+                <w:rFonts w:ascii="Times New Roman" w:hAnsi="Times New Roman" w:cs="Times New Roman"/>
+                <w:noProof/>
+                <w:webHidden/>
+              </w:rPr>
+              <w:fldChar w:fldCharType="begin"/>
+            </w:r>
+            <w:r>
+              <w:rPr>
+                <w:rFonts w:ascii="Times New Roman" w:hAnsi="Times New Roman" w:cs="Times New Roman"/>
+                <w:noProof/>
+                <w:webHidden/>
+              </w:rPr>
+              <w:instrText xml:space="preserve"> PAGEREF _Toc150101823 \h </w:instrText>
+            </w:r>
+            <w:r>
+              <w:rPr>
+                <w:rFonts w:ascii="Times New Roman" w:hAnsi="Times New Roman" w:cs="Times New Roman"/>
+                <w:noProof/>
+                <w:webHidden/>
+              </w:rPr>
+            </w:r>
+            <w:r>
+              <w:rPr>
+                <w:rFonts w:ascii="Times New Roman" w:hAnsi="Times New Roman" w:cs="Times New Roman"/>
+                <w:noProof/>
+                <w:webHidden/>
+              </w:rPr>
+              <w:fldChar w:fldCharType="separate"/>
+            </w:r>
+            <w:r>
+              <w:rPr>
+                <w:rFonts w:ascii="Times New Roman" w:hAnsi="Times New Roman" w:cs="Times New Roman"/>
+                <w:noProof/>
+                <w:webHidden/>
+              </w:rPr>
+              <w:t>3</w:t>
+            </w:r>
+            <w:r>
+              <w:rPr>
+                <w:rFonts w:ascii="Times New Roman" w:hAnsi="Times New Roman" w:cs="Times New Roman"/>
+                <w:noProof/>
+                <w:webHidden/>
+              </w:rPr>
+              <w:fldChar w:fldCharType="end"/>
+            </w:r>
+          </w:hyperlink>
+        </w:p>
+        <w:p>
+          <w:pPr>
+            <w:pStyle w:val="TOC1"/>
+            <w:tabs>
+              <w:tab w:val="right" w:leader="dot" w:pos="9350"/>
+            </w:tabs>
+            <w:rPr>
+              <w:rFonts w:ascii="Times New Roman" w:eastAsiaTheme="minorEastAsia" w:hAnsi="Times New Roman" w:cs="Times New Roman"/>
+              <w:b w:val="0"/>
+              <w:bCs w:val="0"/>
+              <w:i w:val="0"/>
+              <w:iCs w:val="0"/>
+              <w:noProof/>
+            </w:rPr>
+          </w:pPr>
+          <w:hyperlink w:anchor="_Toc150101824" w:history="1">
+            <w:r>
+              <w:rPr>
+                <w:rStyle w:val="Hyperlink"/>
+                <w:rFonts w:ascii="Times New Roman" w:hAnsi="Times New Roman" w:cs="Times New Roman"/>
+                <w:noProof/>
+              </w:rPr>
+              <w:t>Aim / Objectives</w:t>
+            </w:r>
+            <w:r>
+              <w:rPr>
+                <w:rFonts w:ascii="Times New Roman" w:hAnsi="Times New Roman" w:cs="Times New Roman"/>
+                <w:noProof/>
+                <w:webHidden/>
+              </w:rPr>
+              <w:tab/>
+            </w:r>
+            <w:r>
+              <w:rPr>
+                <w:rFonts w:ascii="Times New Roman" w:hAnsi="Times New Roman" w:cs="Times New Roman"/>
+                <w:noProof/>
+                <w:webHidden/>
+              </w:rPr>
+              <w:fldChar w:fldCharType="begin"/>
+            </w:r>
+            <w:r>
+              <w:rPr>
+                <w:rFonts w:ascii="Times New Roman" w:hAnsi="Times New Roman" w:cs="Times New Roman"/>
+                <w:noProof/>
+                <w:webHidden/>
+              </w:rPr>
+              <w:instrText xml:space="preserve"> PAGEREF _Toc150101824 \h </w:instrText>
+            </w:r>
+            <w:r>
+              <w:rPr>
+                <w:rFonts w:ascii="Times New Roman" w:hAnsi="Times New Roman" w:cs="Times New Roman"/>
+                <w:noProof/>
+                <w:webHidden/>
+              </w:rPr>
+            </w:r>
+            <w:r>
+              <w:rPr>
+                <w:rFonts w:ascii="Times New Roman" w:hAnsi="Times New Roman" w:cs="Times New Roman"/>
+                <w:noProof/>
+                <w:webHidden/>
+              </w:rPr>
+              <w:fldChar w:fldCharType="separate"/>
+            </w:r>
+            <w:r>
+              <w:rPr>
+                <w:rFonts w:ascii="Times New Roman" w:hAnsi="Times New Roman" w:cs="Times New Roman"/>
+                <w:noProof/>
+                <w:webHidden/>
+              </w:rPr>
+              <w:t>4</w:t>
+            </w:r>
+            <w:r>
+              <w:rPr>
+                <w:rFonts w:ascii="Times New Roman" w:hAnsi="Times New Roman" w:cs="Times New Roman"/>
+                <w:noProof/>
+                <w:webHidden/>
+              </w:rPr>
+              <w:fldChar w:fldCharType="end"/>
+            </w:r>
+          </w:hyperlink>
+        </w:p>
+        <w:p>
+          <w:pPr>
+            <w:pStyle w:val="TOC1"/>
+            <w:tabs>
+              <w:tab w:val="right" w:leader="dot" w:pos="9350"/>
+            </w:tabs>
+            <w:rPr>
+              <w:rFonts w:ascii="Times New Roman" w:eastAsiaTheme="minorEastAsia" w:hAnsi="Times New Roman" w:cs="Times New Roman"/>
+              <w:b w:val="0"/>
+              <w:bCs w:val="0"/>
+              <w:i w:val="0"/>
+              <w:iCs w:val="0"/>
+              <w:noProof/>
+            </w:rPr>
+          </w:pPr>
+          <w:hyperlink w:anchor="_Toc150101825" w:history="1">
+            <w:r>
+              <w:rPr>
+                <w:rStyle w:val="Hyperlink"/>
+                <w:rFonts w:ascii="Times New Roman" w:hAnsi="Times New Roman" w:cs="Times New Roman"/>
+                <w:noProof/>
+              </w:rPr>
+              <w:t>Planning</w:t>
+            </w:r>
+            <w:r>
+              <w:rPr>
+                <w:rFonts w:ascii="Times New Roman" w:hAnsi="Times New Roman" w:cs="Times New Roman"/>
+                <w:noProof/>
+                <w:webHidden/>
+              </w:rPr>
+              <w:tab/>
+            </w:r>
+            <w:r>
+              <w:rPr>
+                <w:rFonts w:ascii="Times New Roman" w:hAnsi="Times New Roman" w:cs="Times New Roman"/>
+                <w:noProof/>
+                <w:webHidden/>
+              </w:rPr>
+              <w:fldChar w:fldCharType="begin"/>
+            </w:r>
+            <w:r>
+              <w:rPr>
+                <w:rFonts w:ascii="Times New Roman" w:hAnsi="Times New Roman" w:cs="Times New Roman"/>
+                <w:noProof/>
+                <w:webHidden/>
+              </w:rPr>
+              <w:instrText xml:space="preserve"> PAGEREF _Toc150101825 \h </w:instrText>
+            </w:r>
+            <w:r>
+              <w:rPr>
+                <w:rFonts w:ascii="Times New Roman" w:hAnsi="Times New Roman" w:cs="Times New Roman"/>
+                <w:noProof/>
+                <w:webHidden/>
+              </w:rPr>
+            </w:r>
+            <w:r>
+              <w:rPr>
+                <w:rFonts w:ascii="Times New Roman" w:hAnsi="Times New Roman" w:cs="Times New Roman"/>
+                <w:noProof/>
+                <w:webHidden/>
+              </w:rPr>
+              <w:fldChar w:fldCharType="separate"/>
+            </w:r>
+            <w:r>
+              <w:rPr>
+                <w:rFonts w:ascii="Times New Roman" w:hAnsi="Times New Roman" w:cs="Times New Roman"/>
+                <w:noProof/>
+                <w:webHidden/>
+              </w:rPr>
+              <w:t>5</w:t>
+            </w:r>
+            <w:r>
+              <w:rPr>
+                <w:rFonts w:ascii="Times New Roman" w:hAnsi="Times New Roman" w:cs="Times New Roman"/>
+                <w:noProof/>
+                <w:webHidden/>
+              </w:rPr>
+              <w:fldChar w:fldCharType="end"/>
+            </w:r>
+          </w:hyperlink>
+        </w:p>
+        <w:p>
+          <w:pPr>
+            <w:pStyle w:val="TOC1"/>
+            <w:tabs>
+              <w:tab w:val="right" w:leader="dot" w:pos="9350"/>
+            </w:tabs>
+            <w:rPr>
+              <w:rFonts w:ascii="Times New Roman" w:eastAsiaTheme="minorEastAsia" w:hAnsi="Times New Roman" w:cs="Times New Roman"/>
+              <w:b w:val="0"/>
+              <w:bCs w:val="0"/>
+              <w:i w:val="0"/>
+              <w:iCs w:val="0"/>
+              <w:noProof/>
+            </w:rPr>
+          </w:pPr>
+          <w:hyperlink w:anchor="_Toc150101826" w:history="1">
+            <w:r>
+              <w:rPr>
+                <w:rStyle w:val="Hyperlink"/>
+                <w:rFonts w:ascii="Times New Roman" w:hAnsi="Times New Roman" w:cs="Times New Roman"/>
+                <w:noProof/>
+              </w:rPr>
+              <w:t>Specification</w:t>
+            </w:r>
+            <w:r>
+              <w:rPr>
+                <w:rFonts w:ascii="Times New Roman" w:hAnsi="Times New Roman" w:cs="Times New Roman"/>
+                <w:noProof/>
+                <w:webHidden/>
+              </w:rPr>
+              <w:tab/>
+            </w:r>
+            <w:r>
+              <w:rPr>
+                <w:rFonts w:ascii="Times New Roman" w:hAnsi="Times New Roman" w:cs="Times New Roman"/>
+                <w:noProof/>
+                <w:webHidden/>
+              </w:rPr>
+              <w:fldChar w:fldCharType="begin"/>
+            </w:r>
+            <w:r>
+              <w:rPr>
+                <w:rFonts w:ascii="Times New Roman" w:hAnsi="Times New Roman" w:cs="Times New Roman"/>
+                <w:noProof/>
+                <w:webHidden/>
+              </w:rPr>
+              <w:instrText xml:space="preserve"> PAGEREF _Toc150101826 \h </w:instrText>
+            </w:r>
+            <w:r>
+              <w:rPr>
+                <w:rFonts w:ascii="Times New Roman" w:hAnsi="Times New Roman" w:cs="Times New Roman"/>
+                <w:noProof/>
+                <w:webHidden/>
+              </w:rPr>
+            </w:r>
+            <w:r>
+              <w:rPr>
+                <w:rFonts w:ascii="Times New Roman" w:hAnsi="Times New Roman" w:cs="Times New Roman"/>
+                <w:noProof/>
+                <w:webHidden/>
+              </w:rPr>
+              <w:fldChar w:fldCharType="separate"/>
+            </w:r>
+            <w:r>
+              <w:rPr>
+                <w:rFonts w:ascii="Times New Roman" w:hAnsi="Times New Roman" w:cs="Times New Roman"/>
+                <w:noProof/>
+                <w:webHidden/>
+              </w:rPr>
+              <w:t>6</w:t>
+            </w:r>
+            <w:r>
+              <w:rPr>
+                <w:rFonts w:ascii="Times New Roman" w:hAnsi="Times New Roman" w:cs="Times New Roman"/>
+                <w:noProof/>
+                <w:webHidden/>
+              </w:rPr>
+              <w:fldChar w:fldCharType="end"/>
+            </w:r>
+          </w:hyperlink>
+        </w:p>
+        <w:p>
+          <w:pPr>
+            <w:pStyle w:val="TOC1"/>
+            <w:tabs>
+              <w:tab w:val="right" w:leader="dot" w:pos="9350"/>
+            </w:tabs>
+            <w:rPr>
+              <w:rFonts w:ascii="Times New Roman" w:eastAsiaTheme="minorEastAsia" w:hAnsi="Times New Roman" w:cs="Times New Roman"/>
+              <w:b w:val="0"/>
+              <w:bCs w:val="0"/>
+              <w:i w:val="0"/>
+              <w:iCs w:val="0"/>
+              <w:noProof/>
+            </w:rPr>
+          </w:pPr>
+          <w:hyperlink w:anchor="_Toc150101827" w:history="1">
+            <w:r>
+              <w:rPr>
+                <w:rStyle w:val="Hyperlink"/>
+                <w:rFonts w:ascii="Times New Roman" w:hAnsi="Times New Roman" w:cs="Times New Roman"/>
+                <w:noProof/>
+              </w:rPr>
+              <w:t>Scope</w:t>
+            </w:r>
+            <w:r>
+              <w:rPr>
+                <w:rFonts w:ascii="Times New Roman" w:hAnsi="Times New Roman" w:cs="Times New Roman"/>
+                <w:noProof/>
+                <w:webHidden/>
+              </w:rPr>
+              <w:tab/>
+            </w:r>
+            <w:r>
+              <w:rPr>
+                <w:rFonts w:ascii="Times New Roman" w:hAnsi="Times New Roman" w:cs="Times New Roman"/>
+                <w:noProof/>
+                <w:webHidden/>
+              </w:rPr>
+              <w:fldChar w:fldCharType="begin"/>
+            </w:r>
+            <w:r>
+              <w:rPr>
+                <w:rFonts w:ascii="Times New Roman" w:hAnsi="Times New Roman" w:cs="Times New Roman"/>
+                <w:noProof/>
+                <w:webHidden/>
+              </w:rPr>
+              <w:instrText xml:space="preserve"> PAGEREF _Toc150101827 \h </w:instrText>
+            </w:r>
+            <w:r>
+              <w:rPr>
+                <w:rFonts w:ascii="Times New Roman" w:hAnsi="Times New Roman" w:cs="Times New Roman"/>
+                <w:noProof/>
+                <w:webHidden/>
+              </w:rPr>
+            </w:r>
+            <w:r>
+              <w:rPr>
+                <w:rFonts w:ascii="Times New Roman" w:hAnsi="Times New Roman" w:cs="Times New Roman"/>
+                <w:noProof/>
+                <w:webHidden/>
+              </w:rPr>
+              <w:fldChar w:fldCharType="separate"/>
+            </w:r>
+            <w:r>
+              <w:rPr>
+                <w:rFonts w:ascii="Times New Roman" w:hAnsi="Times New Roman" w:cs="Times New Roman"/>
+                <w:noProof/>
+                <w:webHidden/>
+              </w:rPr>
+              <w:t>7</w:t>
+            </w:r>
+            <w:r>
+              <w:rPr>
+                <w:rFonts w:ascii="Times New Roman" w:hAnsi="Times New Roman" w:cs="Times New Roman"/>
+                <w:noProof/>
+                <w:webHidden/>
+              </w:rPr>
+              <w:fldChar w:fldCharType="end"/>
+            </w:r>
+          </w:hyperlink>
+        </w:p>
+        <w:p>
+          <w:pPr>
+            <w:pStyle w:val="TOC1"/>
+            <w:tabs>
+              <w:tab w:val="right" w:leader="dot" w:pos="9350"/>
+            </w:tabs>
+            <w:rPr>
+              <w:rFonts w:ascii="Times New Roman" w:eastAsiaTheme="minorEastAsia" w:hAnsi="Times New Roman" w:cs="Times New Roman"/>
+              <w:b w:val="0"/>
+              <w:bCs w:val="0"/>
+              <w:i w:val="0"/>
+              <w:iCs w:val="0"/>
+              <w:noProof/>
+            </w:rPr>
+          </w:pPr>
+          <w:hyperlink w:anchor="_Toc150101828" w:history="1">
+            <w:r>
+              <w:rPr>
+                <w:rStyle w:val="Hyperlink"/>
+                <w:rFonts w:ascii="Times New Roman" w:hAnsi="Times New Roman" w:cs="Times New Roman"/>
+                <w:noProof/>
+              </w:rPr>
+              <w:t>Requirements</w:t>
+            </w:r>
+            <w:r>
+              <w:rPr>
+                <w:rFonts w:ascii="Times New Roman" w:hAnsi="Times New Roman" w:cs="Times New Roman"/>
+                <w:noProof/>
+                <w:webHidden/>
+              </w:rPr>
+              <w:tab/>
+            </w:r>
+            <w:r>
+              <w:rPr>
+                <w:rFonts w:ascii="Times New Roman" w:hAnsi="Times New Roman" w:cs="Times New Roman"/>
+                <w:noProof/>
+                <w:webHidden/>
+              </w:rPr>
+              <w:fldChar w:fldCharType="begin"/>
+            </w:r>
+            <w:r>
+              <w:rPr>
+                <w:rFonts w:ascii="Times New Roman" w:hAnsi="Times New Roman" w:cs="Times New Roman"/>
+                <w:noProof/>
+                <w:webHidden/>
+              </w:rPr>
+              <w:instrText xml:space="preserve"> PAGEREF _Toc150101828 \h </w:instrText>
+            </w:r>
+            <w:r>
+              <w:rPr>
+                <w:rFonts w:ascii="Times New Roman" w:hAnsi="Times New Roman" w:cs="Times New Roman"/>
+                <w:noProof/>
+                <w:webHidden/>
+              </w:rPr>
+            </w:r>
+            <w:r>
+              <w:rPr>
+                <w:rFonts w:ascii="Times New Roman" w:hAnsi="Times New Roman" w:cs="Times New Roman"/>
+                <w:noProof/>
+                <w:webHidden/>
+              </w:rPr>
+              <w:fldChar w:fldCharType="separate"/>
+            </w:r>
+            <w:r>
+              <w:rPr>
+                <w:rFonts w:ascii="Times New Roman" w:hAnsi="Times New Roman" w:cs="Times New Roman"/>
+                <w:noProof/>
+                <w:webHidden/>
+              </w:rPr>
+              <w:t>8</w:t>
+            </w:r>
+            <w:r>
+              <w:rPr>
+                <w:rFonts w:ascii="Times New Roman" w:hAnsi="Times New Roman" w:cs="Times New Roman"/>
+                <w:noProof/>
+                <w:webHidden/>
+              </w:rPr>
+              <w:fldChar w:fldCharType="end"/>
+            </w:r>
+          </w:hyperlink>
+        </w:p>
+        <w:p>
+          <w:pPr>
+            <w:pStyle w:val="TOC1"/>
+            <w:tabs>
+              <w:tab w:val="right" w:leader="dot" w:pos="9350"/>
+            </w:tabs>
+            <w:rPr>
+              <w:rFonts w:ascii="Times New Roman" w:eastAsiaTheme="minorEastAsia" w:hAnsi="Times New Roman" w:cs="Times New Roman"/>
+              <w:b w:val="0"/>
+              <w:bCs w:val="0"/>
+              <w:i w:val="0"/>
+              <w:iCs w:val="0"/>
+              <w:noProof/>
+            </w:rPr>
+          </w:pPr>
+          <w:hyperlink w:anchor="_Toc150101829" w:history="1">
+            <w:r>
+              <w:rPr>
+                <w:rStyle w:val="Hyperlink"/>
+                <w:rFonts w:ascii="Times New Roman" w:hAnsi="Times New Roman" w:cs="Times New Roman"/>
+                <w:noProof/>
+              </w:rPr>
+              <w:t>Literature</w:t>
+            </w:r>
+            <w:r>
+              <w:rPr>
+                <w:rFonts w:ascii="Times New Roman" w:hAnsi="Times New Roman" w:cs="Times New Roman"/>
+                <w:noProof/>
+                <w:webHidden/>
+              </w:rPr>
+              <w:tab/>
+            </w:r>
+            <w:r>
+              <w:rPr>
+                <w:rFonts w:ascii="Times New Roman" w:hAnsi="Times New Roman" w:cs="Times New Roman"/>
+                <w:noProof/>
+                <w:webHidden/>
+              </w:rPr>
+              <w:fldChar w:fldCharType="begin"/>
+            </w:r>
+            <w:r>
+              <w:rPr>
+                <w:rFonts w:ascii="Times New Roman" w:hAnsi="Times New Roman" w:cs="Times New Roman"/>
+                <w:noProof/>
+                <w:webHidden/>
+              </w:rPr>
+              <w:instrText xml:space="preserve"> PAGEREF _Toc150101829 \h </w:instrText>
+            </w:r>
+            <w:r>
+              <w:rPr>
+                <w:rFonts w:ascii="Times New Roman" w:hAnsi="Times New Roman" w:cs="Times New Roman"/>
+                <w:noProof/>
+                <w:webHidden/>
+              </w:rPr>
+            </w:r>
+            <w:r>
+              <w:rPr>
+                <w:rFonts w:ascii="Times New Roman" w:hAnsi="Times New Roman" w:cs="Times New Roman"/>
+                <w:noProof/>
+                <w:webHidden/>
+              </w:rPr>
+              <w:fldChar w:fldCharType="separate"/>
+            </w:r>
+            <w:r>
+              <w:rPr>
+                <w:rFonts w:ascii="Times New Roman" w:hAnsi="Times New Roman" w:cs="Times New Roman"/>
+                <w:noProof/>
+                <w:webHidden/>
+              </w:rPr>
+              <w:t>9</w:t>
+            </w:r>
+            <w:r>
+              <w:rPr>
+                <w:rFonts w:ascii="Times New Roman" w:hAnsi="Times New Roman" w:cs="Times New Roman"/>
+                <w:noProof/>
+                <w:webHidden/>
+              </w:rPr>
+              <w:fldChar w:fldCharType="end"/>
+            </w:r>
+          </w:hyperlink>
+        </w:p>
+        <w:p>
+          <w:pPr>
+            <w:pStyle w:val="TOC1"/>
+            <w:tabs>
+              <w:tab w:val="right" w:leader="dot" w:pos="9350"/>
+            </w:tabs>
+            <w:rPr>
+              <w:rFonts w:ascii="Times New Roman" w:eastAsiaTheme="minorEastAsia" w:hAnsi="Times New Roman" w:cs="Times New Roman"/>
+              <w:b w:val="0"/>
+              <w:bCs w:val="0"/>
+              <w:i w:val="0"/>
+              <w:iCs w:val="0"/>
+              <w:noProof/>
+            </w:rPr>
+          </w:pPr>
+          <w:hyperlink w:anchor="_Toc150101830" w:history="1">
+            <w:r>
+              <w:rPr>
+                <w:rStyle w:val="Hyperlink"/>
+                <w:rFonts w:ascii="Times New Roman" w:hAnsi="Times New Roman" w:cs="Times New Roman"/>
+                <w:noProof/>
+              </w:rPr>
+              <w:t>Market Research</w:t>
+            </w:r>
+            <w:r>
+              <w:rPr>
+                <w:rFonts w:ascii="Times New Roman" w:hAnsi="Times New Roman" w:cs="Times New Roman"/>
+                <w:noProof/>
+                <w:webHidden/>
+              </w:rPr>
+              <w:tab/>
+            </w:r>
+            <w:r>
+              <w:rPr>
+                <w:rFonts w:ascii="Times New Roman" w:hAnsi="Times New Roman" w:cs="Times New Roman"/>
+                <w:noProof/>
+                <w:webHidden/>
+              </w:rPr>
+              <w:fldChar w:fldCharType="begin"/>
+            </w:r>
+            <w:r>
+              <w:rPr>
+                <w:rFonts w:ascii="Times New Roman" w:hAnsi="Times New Roman" w:cs="Times New Roman"/>
+                <w:noProof/>
+                <w:webHidden/>
+              </w:rPr>
+              <w:instrText xml:space="preserve"> PAGEREF _Toc150101830 \h </w:instrText>
+            </w:r>
+            <w:r>
+              <w:rPr>
+                <w:rFonts w:ascii="Times New Roman" w:hAnsi="Times New Roman" w:cs="Times New Roman"/>
+                <w:noProof/>
+                <w:webHidden/>
+              </w:rPr>
+            </w:r>
+            <w:r>
+              <w:rPr>
+                <w:rFonts w:ascii="Times New Roman" w:hAnsi="Times New Roman" w:cs="Times New Roman"/>
+                <w:noProof/>
+                <w:webHidden/>
+              </w:rPr>
+              <w:fldChar w:fldCharType="separate"/>
+            </w:r>
+            <w:r>
+              <w:rPr>
+                <w:rFonts w:ascii="Times New Roman" w:hAnsi="Times New Roman" w:cs="Times New Roman"/>
+                <w:noProof/>
+                <w:webHidden/>
+              </w:rPr>
+              <w:t>10</w:t>
+            </w:r>
+            <w:r>
+              <w:rPr>
+                <w:rFonts w:ascii="Times New Roman" w:hAnsi="Times New Roman" w:cs="Times New Roman"/>
+                <w:noProof/>
+                <w:webHidden/>
+              </w:rPr>
+              <w:fldChar w:fldCharType="end"/>
+            </w:r>
+          </w:hyperlink>
+        </w:p>
+        <w:p>
+          <w:pPr>
+            <w:pStyle w:val="TOC1"/>
+            <w:tabs>
+              <w:tab w:val="right" w:leader="dot" w:pos="9350"/>
+            </w:tabs>
+            <w:rPr>
+              <w:rFonts w:ascii="Times New Roman" w:eastAsiaTheme="minorEastAsia" w:hAnsi="Times New Roman" w:cs="Times New Roman"/>
+              <w:b w:val="0"/>
+              <w:bCs w:val="0"/>
+              <w:i w:val="0"/>
+              <w:iCs w:val="0"/>
+              <w:noProof/>
+            </w:rPr>
+          </w:pPr>
+          <w:hyperlink w:anchor="_Toc150101831" w:history="1">
+            <w:r>
+              <w:rPr>
+                <w:rStyle w:val="Hyperlink"/>
+                <w:rFonts w:ascii="Times New Roman" w:hAnsi="Times New Roman" w:cs="Times New Roman"/>
+                <w:noProof/>
+              </w:rPr>
+              <w:t>Motivations</w:t>
+            </w:r>
+            <w:r>
+              <w:rPr>
+                <w:rFonts w:ascii="Times New Roman" w:hAnsi="Times New Roman" w:cs="Times New Roman"/>
+                <w:noProof/>
+                <w:webHidden/>
+              </w:rPr>
+              <w:tab/>
+            </w:r>
+            <w:r>
+              <w:rPr>
+                <w:rFonts w:ascii="Times New Roman" w:hAnsi="Times New Roman" w:cs="Times New Roman"/>
+                <w:noProof/>
+                <w:webHidden/>
+              </w:rPr>
+              <w:fldChar w:fldCharType="begin"/>
+            </w:r>
+            <w:r>
+              <w:rPr>
+                <w:rFonts w:ascii="Times New Roman" w:hAnsi="Times New Roman" w:cs="Times New Roman"/>
+                <w:noProof/>
+                <w:webHidden/>
+              </w:rPr>
+              <w:instrText xml:space="preserve"> PAGEREF _Toc150101831 \h </w:instrText>
+            </w:r>
+            <w:r>
+              <w:rPr>
+                <w:rFonts w:ascii="Times New Roman" w:hAnsi="Times New Roman" w:cs="Times New Roman"/>
+                <w:noProof/>
+                <w:webHidden/>
+              </w:rPr>
+            </w:r>
+            <w:r>
+              <w:rPr>
+                <w:rFonts w:ascii="Times New Roman" w:hAnsi="Times New Roman" w:cs="Times New Roman"/>
+                <w:noProof/>
+                <w:webHidden/>
+              </w:rPr>
+              <w:fldChar w:fldCharType="separate"/>
+            </w:r>
+            <w:r>
+              <w:rPr>
+                <w:rFonts w:ascii="Times New Roman" w:hAnsi="Times New Roman" w:cs="Times New Roman"/>
+                <w:noProof/>
+                <w:webHidden/>
+              </w:rPr>
+              <w:t>11</w:t>
+            </w:r>
+            <w:r>
+              <w:rPr>
+                <w:rFonts w:ascii="Times New Roman" w:hAnsi="Times New Roman" w:cs="Times New Roman"/>
+                <w:noProof/>
+                <w:webHidden/>
+              </w:rPr>
+              <w:fldChar w:fldCharType="end"/>
+            </w:r>
+          </w:hyperlink>
+        </w:p>
+        <w:p>
+          <w:pPr>
+            <w:pStyle w:val="TOC1"/>
+            <w:tabs>
+              <w:tab w:val="right" w:leader="dot" w:pos="9350"/>
+            </w:tabs>
+            <w:rPr>
+              <w:rFonts w:ascii="Times New Roman" w:eastAsiaTheme="minorEastAsia" w:hAnsi="Times New Roman" w:cs="Times New Roman"/>
+              <w:b w:val="0"/>
+              <w:bCs w:val="0"/>
+              <w:i w:val="0"/>
+              <w:iCs w:val="0"/>
+              <w:noProof/>
+            </w:rPr>
+          </w:pPr>
+          <w:hyperlink w:anchor="_Toc150101832" w:history="1">
+            <w:r>
+              <w:rPr>
+                <w:rStyle w:val="Hyperlink"/>
+                <w:rFonts w:ascii="Times New Roman" w:hAnsi="Times New Roman" w:cs="Times New Roman"/>
+                <w:noProof/>
+              </w:rPr>
+              <w:t>Prototyping</w:t>
+            </w:r>
+            <w:r>
+              <w:rPr>
+                <w:rFonts w:ascii="Times New Roman" w:hAnsi="Times New Roman" w:cs="Times New Roman"/>
+                <w:noProof/>
+                <w:webHidden/>
+              </w:rPr>
+              <w:tab/>
+            </w:r>
+            <w:r>
+              <w:rPr>
+                <w:rFonts w:ascii="Times New Roman" w:hAnsi="Times New Roman" w:cs="Times New Roman"/>
+                <w:noProof/>
+                <w:webHidden/>
+              </w:rPr>
+              <w:fldChar w:fldCharType="begin"/>
+            </w:r>
+            <w:r>
+              <w:rPr>
+                <w:rFonts w:ascii="Times New Roman" w:hAnsi="Times New Roman" w:cs="Times New Roman"/>
+                <w:noProof/>
+                <w:webHidden/>
+              </w:rPr>
+              <w:instrText xml:space="preserve"> PAGEREF _Toc150101832 \h </w:instrText>
+            </w:r>
+            <w:r>
+              <w:rPr>
+                <w:rFonts w:ascii="Times New Roman" w:hAnsi="Times New Roman" w:cs="Times New Roman"/>
+                <w:noProof/>
+                <w:webHidden/>
+              </w:rPr>
+            </w:r>
+            <w:r>
+              <w:rPr>
+                <w:rFonts w:ascii="Times New Roman" w:hAnsi="Times New Roman" w:cs="Times New Roman"/>
+                <w:noProof/>
+                <w:webHidden/>
+              </w:rPr>
+              <w:fldChar w:fldCharType="separate"/>
+            </w:r>
+            <w:r>
+              <w:rPr>
+                <w:rFonts w:ascii="Times New Roman" w:hAnsi="Times New Roman" w:cs="Times New Roman"/>
+                <w:noProof/>
+                <w:webHidden/>
+              </w:rPr>
+              <w:t>12</w:t>
+            </w:r>
+            <w:r>
+              <w:rPr>
+                <w:rFonts w:ascii="Times New Roman" w:hAnsi="Times New Roman" w:cs="Times New Roman"/>
+                <w:noProof/>
+                <w:webHidden/>
+              </w:rPr>
+              <w:fldChar w:fldCharType="end"/>
+            </w:r>
+          </w:hyperlink>
+        </w:p>
+        <w:p>
+          <w:pPr>
+            <w:pStyle w:val="TOC1"/>
+            <w:tabs>
+              <w:tab w:val="right" w:leader="dot" w:pos="9350"/>
+            </w:tabs>
+            <w:rPr>
+              <w:rFonts w:ascii="Times New Roman" w:eastAsiaTheme="minorEastAsia" w:hAnsi="Times New Roman" w:cs="Times New Roman"/>
+              <w:b w:val="0"/>
+              <w:bCs w:val="0"/>
+              <w:i w:val="0"/>
+              <w:iCs w:val="0"/>
+              <w:noProof/>
+            </w:rPr>
+          </w:pPr>
+          <w:hyperlink w:anchor="_Toc150101833" w:history="1">
+            <w:r>
+              <w:rPr>
+                <w:rStyle w:val="Hyperlink"/>
+                <w:rFonts w:ascii="Times New Roman" w:hAnsi="Times New Roman" w:cs="Times New Roman"/>
+                <w:noProof/>
+              </w:rPr>
+              <w:t>Assumption Testing</w:t>
+            </w:r>
+            <w:r>
+              <w:rPr>
+                <w:rFonts w:ascii="Times New Roman" w:hAnsi="Times New Roman" w:cs="Times New Roman"/>
+                <w:noProof/>
+                <w:webHidden/>
+              </w:rPr>
+              <w:tab/>
+            </w:r>
+            <w:r>
+              <w:rPr>
+                <w:rFonts w:ascii="Times New Roman" w:hAnsi="Times New Roman" w:cs="Times New Roman"/>
+                <w:noProof/>
+                <w:webHidden/>
+              </w:rPr>
+              <w:fldChar w:fldCharType="begin"/>
+            </w:r>
+            <w:r>
+              <w:rPr>
+                <w:rFonts w:ascii="Times New Roman" w:hAnsi="Times New Roman" w:cs="Times New Roman"/>
+                <w:noProof/>
+                <w:webHidden/>
+              </w:rPr>
+              <w:instrText xml:space="preserve"> PAGEREF _Toc150101833 \h </w:instrText>
+            </w:r>
+            <w:r>
+              <w:rPr>
+                <w:rFonts w:ascii="Times New Roman" w:hAnsi="Times New Roman" w:cs="Times New Roman"/>
+                <w:noProof/>
+                <w:webHidden/>
+              </w:rPr>
+            </w:r>
+            <w:r>
+              <w:rPr>
+                <w:rFonts w:ascii="Times New Roman" w:hAnsi="Times New Roman" w:cs="Times New Roman"/>
+                <w:noProof/>
+                <w:webHidden/>
+              </w:rPr>
+              <w:fldChar w:fldCharType="separate"/>
+            </w:r>
+            <w:r>
+              <w:rPr>
+                <w:rFonts w:ascii="Times New Roman" w:hAnsi="Times New Roman" w:cs="Times New Roman"/>
+                <w:noProof/>
+                <w:webHidden/>
+              </w:rPr>
+              <w:t>13</w:t>
+            </w:r>
+            <w:r>
+              <w:rPr>
+                <w:rFonts w:ascii="Times New Roman" w:hAnsi="Times New Roman" w:cs="Times New Roman"/>
+                <w:noProof/>
+                <w:webHidden/>
+              </w:rPr>
+              <w:fldChar w:fldCharType="end"/>
+            </w:r>
+          </w:hyperlink>
+        </w:p>
+        <w:p>
+          <w:pPr>
+            <w:pStyle w:val="TOC1"/>
+            <w:tabs>
+              <w:tab w:val="right" w:leader="dot" w:pos="9350"/>
+            </w:tabs>
+            <w:rPr>
+              <w:rFonts w:ascii="Times New Roman" w:eastAsiaTheme="minorEastAsia" w:hAnsi="Times New Roman" w:cs="Times New Roman"/>
+              <w:b w:val="0"/>
+              <w:bCs w:val="0"/>
+              <w:i w:val="0"/>
+              <w:iCs w:val="0"/>
+              <w:noProof/>
+            </w:rPr>
+          </w:pPr>
+          <w:hyperlink w:anchor="_Toc150101834" w:history="1">
+            <w:r>
+              <w:rPr>
+                <w:rStyle w:val="Hyperlink"/>
+                <w:rFonts w:ascii="Times New Roman" w:hAnsi="Times New Roman" w:cs="Times New Roman"/>
+                <w:noProof/>
+              </w:rPr>
+              <w:t>Analysis / Outcomes / Evaluation</w:t>
+            </w:r>
+            <w:r>
+              <w:rPr>
+                <w:rFonts w:ascii="Times New Roman" w:hAnsi="Times New Roman" w:cs="Times New Roman"/>
+                <w:noProof/>
+                <w:webHidden/>
+              </w:rPr>
+              <w:tab/>
+            </w:r>
+            <w:r>
+              <w:rPr>
+                <w:rFonts w:ascii="Times New Roman" w:hAnsi="Times New Roman" w:cs="Times New Roman"/>
+                <w:noProof/>
+                <w:webHidden/>
+              </w:rPr>
+              <w:fldChar w:fldCharType="begin"/>
+            </w:r>
+            <w:r>
+              <w:rPr>
+                <w:rFonts w:ascii="Times New Roman" w:hAnsi="Times New Roman" w:cs="Times New Roman"/>
+                <w:noProof/>
+                <w:webHidden/>
+              </w:rPr>
+              <w:instrText xml:space="preserve"> PAGEREF _Toc150101834 \h </w:instrText>
+            </w:r>
+            <w:r>
+              <w:rPr>
+                <w:rFonts w:ascii="Times New Roman" w:hAnsi="Times New Roman" w:cs="Times New Roman"/>
+                <w:noProof/>
+                <w:webHidden/>
+              </w:rPr>
+            </w:r>
+            <w:r>
+              <w:rPr>
+                <w:rFonts w:ascii="Times New Roman" w:hAnsi="Times New Roman" w:cs="Times New Roman"/>
+                <w:noProof/>
+                <w:webHidden/>
+              </w:rPr>
+              <w:fldChar w:fldCharType="separate"/>
+            </w:r>
+            <w:r>
+              <w:rPr>
+                <w:rFonts w:ascii="Times New Roman" w:hAnsi="Times New Roman" w:cs="Times New Roman"/>
+                <w:noProof/>
+                <w:webHidden/>
+              </w:rPr>
+              <w:t>14</w:t>
+            </w:r>
+            <w:r>
+              <w:rPr>
+                <w:rFonts w:ascii="Times New Roman" w:hAnsi="Times New Roman" w:cs="Times New Roman"/>
+                <w:noProof/>
+                <w:webHidden/>
+              </w:rPr>
+              <w:fldChar w:fldCharType="end"/>
+            </w:r>
+          </w:hyperlink>
+        </w:p>
+        <w:p>
+          <w:pPr>
+            <w:rPr>
+              <w:rFonts w:ascii="Times New Roman" w:hAnsi="Times New Roman" w:cs="Times New Roman"/>
+            </w:rPr>
+          </w:pPr>
+          <w:r>
+            <w:rPr>
+              <w:rFonts w:ascii="Times New Roman" w:hAnsi="Times New Roman" w:cs="Times New Roman"/>
+              <w:b/>
+              <w:bCs/>
+              <w:noProof/>
+            </w:rPr>
+            <w:fldChar w:fldCharType="end"/>
+          </w:r>
+        </w:p>
+      </w:sdtContent>
+    </w:sdt>
+    <w:p>
+      <w:pPr>
+        <w:spacing w:line="480" w:lineRule="auto"/>
+        <w:rPr>
+          <w:rFonts w:ascii="Times New Roman" w:hAnsi="Times New Roman" w:cs="Times New Roman"/>
+        </w:rPr>
+      </w:pPr>
+    </w:p>
+    <w:p>
+      <w:pPr>
+        <w:spacing w:line="480" w:lineRule="auto"/>
+        <w:rPr>
+          <w:rFonts w:ascii="Times New Roman" w:hAnsi="Times New Roman" w:cs="Times New Roman"/>
+        </w:rPr>
+      </w:pPr>
+    </w:p>
+    <w:p>
+      <w:pPr>
+        <w:spacing w:line="480" w:lineRule="auto"/>
+        <w:rPr>
+          <w:rFonts w:ascii="Times New Roman" w:hAnsi="Times New Roman" w:cs="Times New Roman"/>
+        </w:rPr>
+      </w:pPr>
+    </w:p>
+    <w:p>
+      <w:pPr>
+        <w:spacing w:line="480" w:lineRule="auto"/>
+        <w:rPr>
+          <w:rFonts w:ascii="Times New Roman" w:hAnsi="Times New Roman" w:cs="Times New Roman"/>
+        </w:rPr>
+      </w:pPr>
+    </w:p>
+    <w:p>
+      <w:pPr>
+        <w:spacing w:line="480" w:lineRule="auto"/>
+        <w:rPr>
+          <w:rFonts w:ascii="Times New Roman" w:hAnsi="Times New Roman" w:cs="Times New Roman"/>
+        </w:rPr>
+      </w:pPr>
+    </w:p>
+    <w:p>
+      <w:pPr>
+        <w:spacing w:line="480" w:lineRule="auto"/>
+        <w:rPr>
+          <w:rFonts w:ascii="Times New Roman" w:hAnsi="Times New Roman" w:cs="Times New Roman"/>
+        </w:rPr>
+      </w:pPr>
+    </w:p>
+    <w:p>
+      <w:pPr>
+        <w:spacing w:line="480" w:lineRule="auto"/>
+        <w:rPr>
+          <w:rFonts w:ascii="Times New Roman" w:hAnsi="Times New Roman" w:cs="Times New Roman"/>
+        </w:rPr>
+      </w:pPr>
+    </w:p>
+    <w:p>
+      <w:pPr>
+        <w:spacing w:line="480" w:lineRule="auto"/>
+        <w:rPr>
+          <w:rFonts w:ascii="Times New Roman" w:hAnsi="Times New Roman" w:cs="Times New Roman"/>
+        </w:rPr>
+      </w:pPr>
+    </w:p>
+    <w:p>
+      <w:pPr>
+        <w:spacing w:line="480" w:lineRule="auto"/>
+        <w:rPr>
+          <w:rFonts w:ascii="Times New Roman" w:hAnsi="Times New Roman" w:cs="Times New Roman"/>
+        </w:rPr>
+      </w:pPr>
+    </w:p>
+    <w:p>
+      <w:pPr>
+        <w:spacing w:line="480" w:lineRule="auto"/>
+        <w:rPr>
+          <w:rFonts w:ascii="Times New Roman" w:hAnsi="Times New Roman" w:cs="Times New Roman"/>
+        </w:rPr>
+      </w:pPr>
+    </w:p>
+    <w:p>
+      <w:pPr>
+        <w:spacing w:line="480" w:lineRule="auto"/>
+        <w:rPr>
+          <w:rFonts w:ascii="Times New Roman" w:hAnsi="Times New Roman" w:cs="Times New Roman"/>
+        </w:rPr>
+      </w:pPr>
+    </w:p>
+    <w:p>
+      <w:pPr>
+        <w:pStyle w:val="Heading1"/>
+        <w:rPr>
+          <w:rFonts w:ascii="Times New Roman" w:hAnsi="Times New Roman" w:cs="Times New Roman"/>
+        </w:rPr>
+      </w:pPr>
+      <w:bookmarkStart w:id="0" w:name="_Toc150101823"/>
+    </w:p>
+    <w:p>
+      <w:pPr>
+        <w:pStyle w:val="Heading1"/>
+        <w:rPr>
+          <w:rFonts w:ascii="Times New Roman" w:hAnsi="Times New Roman" w:cs="Times New Roman"/>
+        </w:rPr>
+      </w:pPr>
+      <w:r>
+        <w:rPr>
+          <w:rFonts w:ascii="Times New Roman" w:hAnsi="Times New Roman" w:cs="Times New Roman"/>
+        </w:rPr>
+        <w:t>Introduction</w:t>
+      </w:r>
+      <w:bookmarkEnd w:id="0"/>
+    </w:p>
+    <w:p>
+      <w:pPr>
+        <w:rPr>
+          <w:rFonts w:ascii="Times New Roman" w:eastAsiaTheme="majorEastAsia" w:hAnsi="Times New Roman" w:cs="Times New Roman"/>
+          <w:color w:val="2F5496" w:themeColor="accent1" w:themeShade="BF"/>
+          <w:sz w:val="32"/>
+          <w:szCs w:val="32"/>
+        </w:rPr>
+      </w:pPr>
+      <w:r>
+        <w:rPr>
+          <w:rFonts w:ascii="Times New Roman" w:hAnsi="Times New Roman" w:cs="Times New Roman"/>
+        </w:rPr>
+        <w:br w:type="page"/>
+      </w:r>
+    </w:p>
+    <w:p>
+      <w:pPr>
+        <w:pStyle w:val="Heading1"/>
+        <w:rPr>
+          <w:rFonts w:ascii="Times New Roman" w:hAnsi="Times New Roman" w:cs="Times New Roman"/>
+        </w:rPr>
+      </w:pPr>
+      <w:bookmarkStart w:id="1" w:name="_Toc150101824"/>
+      <w:r>
+        <w:rPr>
+          <w:rFonts w:ascii="Times New Roman" w:hAnsi="Times New Roman" w:cs="Times New Roman"/>
+        </w:rPr>
+        <w:lastRenderedPageBreak/>
+        <w:t>Aim</w:t>
+      </w:r>
+      <w:r>
+        <w:rPr>
+          <w:rFonts w:ascii="Times New Roman" w:hAnsi="Times New Roman" w:cs="Times New Roman"/>
+        </w:rPr>
+        <w:t xml:space="preserve"> </w:t>
+      </w:r>
+      <w:r>
+        <w:rPr>
+          <w:rFonts w:ascii="Times New Roman" w:hAnsi="Times New Roman" w:cs="Times New Roman"/>
+        </w:rPr>
+        <w:t>/</w:t>
+      </w:r>
+      <w:r>
+        <w:rPr>
+          <w:rFonts w:ascii="Times New Roman" w:hAnsi="Times New Roman" w:cs="Times New Roman"/>
+        </w:rPr>
+        <w:t xml:space="preserve"> </w:t>
+      </w:r>
+      <w:r>
+        <w:rPr>
+          <w:rFonts w:ascii="Times New Roman" w:hAnsi="Times New Roman" w:cs="Times New Roman"/>
+        </w:rPr>
+        <w:t>Objectives</w:t>
+      </w:r>
+      <w:bookmarkEnd w:id="1"/>
+    </w:p>
+    <w:p>
+      <w:pPr>
+        <w:rPr>
+          <w:rFonts w:ascii="Times New Roman" w:eastAsiaTheme="majorEastAsia" w:hAnsi="Times New Roman" w:cs="Times New Roman"/>
+          <w:color w:val="2F5496" w:themeColor="accent1" w:themeShade="BF"/>
+          <w:sz w:val="32"/>
+          <w:szCs w:val="32"/>
+        </w:rPr>
+      </w:pPr>
+      <w:r>
+        <w:rPr>
+          <w:rFonts w:ascii="Times New Roman" w:hAnsi="Times New Roman" w:cs="Times New Roman"/>
+        </w:rPr>
+        <w:br w:type="page"/>
+      </w:r>
+    </w:p>
+    <w:p>
+      <w:pPr>
+        <w:pStyle w:val="Heading1"/>
+        <w:rPr>
+          <w:rFonts w:ascii="Times New Roman" w:hAnsi="Times New Roman" w:cs="Times New Roman"/>
+        </w:rPr>
+      </w:pPr>
+      <w:bookmarkStart w:id="2" w:name="_Toc150101825"/>
+      <w:r>
+        <w:rPr>
+          <w:rFonts w:ascii="Times New Roman" w:hAnsi="Times New Roman" w:cs="Times New Roman"/>
+        </w:rPr>
+        <w:lastRenderedPageBreak/>
+        <w:t>Planning</w:t>
+      </w:r>
+      <w:bookmarkEnd w:id="2"/>
+    </w:p>
+    <w:p>
+      <w:pPr>
+        <w:rPr>
+          <w:rFonts w:ascii="Times New Roman" w:eastAsiaTheme="majorEastAsia" w:hAnsi="Times New Roman" w:cs="Times New Roman"/>
+          <w:color w:val="2F5496" w:themeColor="accent1" w:themeShade="BF"/>
+          <w:sz w:val="32"/>
+          <w:szCs w:val="32"/>
+        </w:rPr>
+      </w:pPr>
+      <w:r>
+        <w:rPr>
+          <w:rFonts w:ascii="Times New Roman" w:hAnsi="Times New Roman" w:cs="Times New Roman"/>
+        </w:rPr>
+        <w:br w:type="page"/>
+      </w:r>
+    </w:p>
+    <w:p>
+      <w:pPr>
+        <w:pStyle w:val="Heading1"/>
+        <w:rPr>
+          <w:rFonts w:ascii="Times New Roman" w:hAnsi="Times New Roman" w:cs="Times New Roman"/>
+        </w:rPr>
+      </w:pPr>
+      <w:bookmarkStart w:id="3" w:name="_Toc150101826"/>
+      <w:r>
+        <w:rPr>
+          <w:rFonts w:ascii="Times New Roman" w:hAnsi="Times New Roman" w:cs="Times New Roman"/>
+        </w:rPr>
+        <w:lastRenderedPageBreak/>
+        <w:t>Specification</w:t>
+      </w:r>
+      <w:bookmarkEnd w:id="3"/>
+    </w:p>
+    <w:p>
+      <w:pPr>
+        <w:rPr>
+          <w:rFonts w:ascii="Times New Roman" w:eastAsiaTheme="majorEastAsia" w:hAnsi="Times New Roman" w:cs="Times New Roman"/>
+          <w:color w:val="2F5496" w:themeColor="accent1" w:themeShade="BF"/>
+          <w:sz w:val="32"/>
+          <w:szCs w:val="32"/>
+        </w:rPr>
+      </w:pPr>
+      <w:r>
+        <w:rPr>
+          <w:rFonts w:ascii="Times New Roman" w:hAnsi="Times New Roman" w:cs="Times New Roman"/>
+        </w:rPr>
+        <w:br w:type="page"/>
+      </w:r>
+    </w:p>
+    <w:p>
+      <w:pPr>
+        <w:pStyle w:val="Heading1"/>
+        <w:rPr>
+          <w:rFonts w:ascii="Times New Roman" w:hAnsi="Times New Roman" w:cs="Times New Roman"/>
+        </w:rPr>
+      </w:pPr>
+      <w:bookmarkStart w:id="4" w:name="_Toc150101827"/>
+      <w:r>
+        <w:rPr>
+          <w:rFonts w:ascii="Times New Roman" w:hAnsi="Times New Roman" w:cs="Times New Roman"/>
+        </w:rPr>
+        <w:lastRenderedPageBreak/>
+        <w:t>Scope</w:t>
+      </w:r>
+      <w:bookmarkEnd w:id="4"/>
+    </w:p>
+    <w:p>
+      <w:pPr>
+        <w:rPr>
+          <w:rFonts w:ascii="Times New Roman" w:eastAsiaTheme="majorEastAsia" w:hAnsi="Times New Roman" w:cs="Times New Roman"/>
+          <w:color w:val="2F5496" w:themeColor="accent1" w:themeShade="BF"/>
+          <w:sz w:val="32"/>
+          <w:szCs w:val="32"/>
+        </w:rPr>
+      </w:pPr>
+      <w:r>
+        <w:rPr>
+          <w:rFonts w:ascii="Times New Roman" w:hAnsi="Times New Roman" w:cs="Times New Roman"/>
+        </w:rPr>
+        <w:br w:type="page"/>
+      </w:r>
+    </w:p>
+    <w:p>
+      <w:pPr>
+        <w:pStyle w:val="Heading1"/>
+        <w:rPr>
+          <w:rFonts w:ascii="Times New Roman" w:hAnsi="Times New Roman" w:cs="Times New Roman"/>
+        </w:rPr>
+      </w:pPr>
+      <w:bookmarkStart w:id="5" w:name="_Toc150101828"/>
+      <w:r>
+        <w:rPr>
+          <w:rFonts w:ascii="Times New Roman" w:hAnsi="Times New Roman" w:cs="Times New Roman"/>
+        </w:rPr>
+        <w:lastRenderedPageBreak/>
+        <w:t>Requirements</w:t>
+      </w:r>
+      <w:bookmarkEnd w:id="5"/>
+    </w:p>
+    <w:p>
+      <w:pPr>
+        <w:rPr>
+          <w:rFonts w:ascii="Times New Roman" w:eastAsiaTheme="majorEastAsia" w:hAnsi="Times New Roman" w:cs="Times New Roman"/>
+          <w:color w:val="2F5496" w:themeColor="accent1" w:themeShade="BF"/>
+          <w:sz w:val="32"/>
+          <w:szCs w:val="32"/>
+        </w:rPr>
+      </w:pPr>
+      <w:r>
+        <w:rPr>
+          <w:rFonts w:ascii="Times New Roman" w:hAnsi="Times New Roman" w:cs="Times New Roman"/>
+        </w:rPr>
+        <w:br w:type="page"/>
+      </w:r>
+    </w:p>
+    <w:p>
+      <w:pPr>
+        <w:pStyle w:val="Heading1"/>
+        <w:rPr>
+          <w:rFonts w:ascii="Times New Roman" w:hAnsi="Times New Roman" w:cs="Times New Roman"/>
+        </w:rPr>
+      </w:pPr>
+      <w:bookmarkStart w:id="6" w:name="_Toc150101829"/>
+      <w:r>
+        <w:rPr>
+          <w:rFonts w:ascii="Times New Roman" w:hAnsi="Times New Roman" w:cs="Times New Roman"/>
+        </w:rPr>
+        <w:lastRenderedPageBreak/>
+        <w:t>Literature</w:t>
+      </w:r>
+      <w:bookmarkEnd w:id="6"/>
+    </w:p>
+    <w:p>
+      <w:pPr>
+        <w:rPr>
+          <w:rFonts w:ascii="Times New Roman" w:eastAsiaTheme="majorEastAsia" w:hAnsi="Times New Roman" w:cs="Times New Roman"/>
+          <w:color w:val="2F5496" w:themeColor="accent1" w:themeShade="BF"/>
+          <w:sz w:val="32"/>
+          <w:szCs w:val="32"/>
+        </w:rPr>
+      </w:pPr>
+      <w:r>
+        <w:rPr>
+          <w:rFonts w:ascii="Times New Roman" w:hAnsi="Times New Roman" w:cs="Times New Roman"/>
+        </w:rPr>
+        <w:br w:type="page"/>
+      </w:r>
+    </w:p>
+    <w:p>
+      <w:pPr>
+        <w:pStyle w:val="Heading1"/>
+        <w:rPr>
+          <w:rFonts w:ascii="Times New Roman" w:hAnsi="Times New Roman" w:cs="Times New Roman"/>
+        </w:rPr>
+      </w:pPr>
+      <w:bookmarkStart w:id="7" w:name="_Toc150101830"/>
+      <w:r>
+        <w:rPr>
+          <w:rFonts w:ascii="Times New Roman" w:hAnsi="Times New Roman" w:cs="Times New Roman"/>
+        </w:rPr>
+        <w:lastRenderedPageBreak/>
+        <w:t>Market Research</w:t>
+      </w:r>
+      <w:bookmarkEnd w:id="7"/>
+    </w:p>
+    <w:p>
+      <w:pPr>
+        <w:rPr>
+          <w:rFonts w:ascii="Times New Roman" w:eastAsiaTheme="majorEastAsia" w:hAnsi="Times New Roman" w:cs="Times New Roman"/>
+          <w:color w:val="2F5496" w:themeColor="accent1" w:themeShade="BF"/>
+          <w:sz w:val="32"/>
+          <w:szCs w:val="32"/>
+        </w:rPr>
+      </w:pPr>
+      <w:r>
+        <w:rPr>
+          <w:rFonts w:ascii="Times New Roman" w:hAnsi="Times New Roman" w:cs="Times New Roman"/>
+        </w:rPr>
+        <w:br w:type="page"/>
+      </w:r>
+    </w:p>
+    <w:p>
+      <w:pPr>
+        <w:pStyle w:val="Heading1"/>
+        <w:rPr>
+          <w:rFonts w:ascii="Times New Roman" w:hAnsi="Times New Roman" w:cs="Times New Roman"/>
+        </w:rPr>
+      </w:pPr>
+      <w:bookmarkStart w:id="8" w:name="_Toc150101831"/>
+      <w:r>
+        <w:rPr>
+          <w:rFonts w:ascii="Times New Roman" w:hAnsi="Times New Roman" w:cs="Times New Roman"/>
+        </w:rPr>
+        <w:lastRenderedPageBreak/>
+        <w:t>Motivations</w:t>
+      </w:r>
+      <w:bookmarkEnd w:id="8"/>
+    </w:p>
+    <w:p>
+      <w:pPr>
+        <w:rPr>
+          <w:rFonts w:ascii="Times New Roman" w:eastAsiaTheme="majorEastAsia" w:hAnsi="Times New Roman" w:cs="Times New Roman"/>
+          <w:color w:val="2F5496" w:themeColor="accent1" w:themeShade="BF"/>
+          <w:sz w:val="32"/>
+          <w:szCs w:val="32"/>
+        </w:rPr>
+      </w:pPr>
+      <w:r>
+        <w:rPr>
+          <w:rFonts w:ascii="Times New Roman" w:hAnsi="Times New Roman" w:cs="Times New Roman"/>
+        </w:rPr>
+        <w:br w:type="page"/>
+      </w:r>
+    </w:p>
+    <w:p>
+      <w:pPr>
+        <w:pStyle w:val="Heading1"/>
+        <w:rPr>
+          <w:rFonts w:ascii="Times New Roman" w:hAnsi="Times New Roman" w:cs="Times New Roman"/>
+        </w:rPr>
+      </w:pPr>
+      <w:bookmarkStart w:id="9" w:name="_Toc150101832"/>
+      <w:r>
+        <w:rPr>
+          <w:rFonts w:ascii="Times New Roman" w:hAnsi="Times New Roman" w:cs="Times New Roman"/>
+        </w:rPr>
+        <w:lastRenderedPageBreak/>
+        <w:t>Prototyping</w:t>
+      </w:r>
+      <w:bookmarkEnd w:id="9"/>
+    </w:p>
+    <w:p>
+      <w:pPr>
+        <w:rPr>
+          <w:rFonts w:ascii="Times New Roman" w:eastAsiaTheme="majorEastAsia" w:hAnsi="Times New Roman" w:cs="Times New Roman"/>
+          <w:color w:val="2F5496" w:themeColor="accent1" w:themeShade="BF"/>
+          <w:sz w:val="32"/>
+          <w:szCs w:val="32"/>
+        </w:rPr>
+      </w:pPr>
+      <w:r>
+        <w:rPr>
+          <w:rFonts w:ascii="Times New Roman" w:hAnsi="Times New Roman" w:cs="Times New Roman"/>
+        </w:rPr>
+        <w:br w:type="page"/>
+      </w:r>
+    </w:p>
+    <w:p>
+      <w:pPr>
+        <w:pStyle w:val="Heading1"/>
+        <w:rPr>
+          <w:rFonts w:ascii="Times New Roman" w:hAnsi="Times New Roman" w:cs="Times New Roman"/>
+        </w:rPr>
+      </w:pPr>
+      <w:bookmarkStart w:id="10" w:name="_Toc150101833"/>
+      <w:r>
+        <w:rPr>
+          <w:rFonts w:ascii="Times New Roman" w:hAnsi="Times New Roman" w:cs="Times New Roman"/>
+        </w:rPr>
+        <w:lastRenderedPageBreak/>
+        <w:t>Assumption Testing</w:t>
+      </w:r>
+      <w:bookmarkEnd w:id="10"/>
+    </w:p>
+    <w:p>
+      <w:pPr>
+        <w:rPr>
+          <w:rFonts w:ascii="Times New Roman" w:eastAsiaTheme="majorEastAsia" w:hAnsi="Times New Roman" w:cs="Times New Roman"/>
+          <w:color w:val="2F5496" w:themeColor="accent1" w:themeShade="BF"/>
+          <w:sz w:val="32"/>
+          <w:szCs w:val="32"/>
+        </w:rPr>
+      </w:pPr>
+      <w:r>
+        <w:rPr>
+          <w:rFonts w:ascii="Times New Roman" w:hAnsi="Times New Roman" w:cs="Times New Roman"/>
+        </w:rPr>
+        <w:br w:type="page"/>
+      </w:r>
+    </w:p>
+    <w:p>
+      <w:pPr>
+        <w:pStyle w:val="Heading1"/>
+        <w:rPr>
+          <w:rFonts w:ascii="Times New Roman" w:hAnsi="Times New Roman" w:cs="Times New Roman"/>
+        </w:rPr>
+      </w:pPr>
+      <w:bookmarkStart w:id="11" w:name="_Toc150101834"/>
+      <w:r>
+        <w:rPr>
+          <w:rFonts w:ascii="Times New Roman" w:hAnsi="Times New Roman" w:cs="Times New Roman"/>
+        </w:rPr>
+        <w:lastRenderedPageBreak/>
+        <w:t>Analysis / Outcomes / Evaluation</w:t>
+      </w:r>
+      <w:bookmarkEnd w:id="11"/>
     </w:p>
     <w:sectPr>
       <w:headerReference w:type="even" r:id="rId7"/>
@@ -420,7 +1961,7 @@
       <w:rPr>
         <w:rStyle w:val="PageNumber"/>
       </w:rPr>
-      <w:id w:val="103853606"/>
+      <w:id w:val="-660463732"/>
       <w:docPartObj>
         <w:docPartGallery w:val="Page Numbers (Top of Page)"/>
         <w:docPartUnique/>
@@ -458,7 +1999,7 @@
             <w:rStyle w:val="PageNumber"/>
             <w:noProof/>
           </w:rPr>
-          <w:t>2</w:t>
+          <w:t>3</w:t>
         </w:r>
         <w:r>
           <w:rPr>
@@ -473,7 +2014,7 @@
     <w:pPr>
       <w:pStyle w:val="Header"/>
       <w:spacing w:line="480" w:lineRule="auto"/>
-      <w:ind w:right="357"/>
+      <w:ind w:right="360"/>
       <w:jc w:val="right"/>
     </w:pPr>
     <w:r>
@@ -880,6 +2421,27 @@
     <w:name w:val="Normal"/>
     <w:qFormat/>
   </w:style>
+  <w:style w:type="paragraph" w:styleId="Heading1">
+    <w:name w:val="heading 1"/>
+    <w:basedOn w:val="Normal"/>
+    <w:next w:val="Normal"/>
+    <w:link w:val="Heading1Char"/>
+    <w:uiPriority w:val="9"/>
+    <w:qFormat/>
+    <w:rsid w:val="00871D15"/>
+    <w:pPr>
+      <w:keepNext/>
+      <w:keepLines/>
+      <w:spacing w:before="240"/>
+      <w:outlineLvl w:val="0"/>
+    </w:pPr>
+    <w:rPr>
+      <w:rFonts w:asciiTheme="majorHAnsi" w:eastAsiaTheme="majorEastAsia" w:hAnsiTheme="majorHAnsi" w:cstheme="majorBidi"/>
+      <w:color w:val="2F5496" w:themeColor="accent1" w:themeShade="BF"/>
+      <w:sz w:val="32"/>
+      <w:szCs w:val="32"/>
+    </w:rPr>
+  </w:style>
   <w:style w:type="character" w:default="1" w:styleId="DefaultParagraphFont">
     <w:name w:val="Default Paragraph Font"/>
     <w:uiPriority w:val="1"/>
@@ -956,6 +2518,218 @@
     <w:semiHidden/>
     <w:unhideWhenUsed/>
     <w:rsid w:val="004A5C55"/>
+  </w:style>
+  <w:style w:type="character" w:customStyle="1" w:styleId="Heading1Char">
+    <w:name w:val="Heading 1 Char"/>
+    <w:basedOn w:val="DefaultParagraphFont"/>
+    <w:link w:val="Heading1"/>
+    <w:uiPriority w:val="9"/>
+    <w:rsid w:val="00871D15"/>
+    <w:rPr>
+      <w:rFonts w:asciiTheme="majorHAnsi" w:eastAsiaTheme="majorEastAsia" w:hAnsiTheme="majorHAnsi" w:cstheme="majorBidi"/>
+      <w:color w:val="2F5496" w:themeColor="accent1" w:themeShade="BF"/>
+      <w:sz w:val="32"/>
+      <w:szCs w:val="32"/>
+    </w:rPr>
+  </w:style>
+  <w:style w:type="paragraph" w:styleId="TOCHeading">
+    <w:name w:val="TOC Heading"/>
+    <w:basedOn w:val="Heading1"/>
+    <w:next w:val="Normal"/>
+    <w:uiPriority w:val="39"/>
+    <w:unhideWhenUsed/>
+    <w:qFormat/>
+    <w:rsid w:val="00871D15"/>
+    <w:pPr>
+      <w:spacing w:before="480" w:line="276" w:lineRule="auto"/>
+      <w:outlineLvl w:val="9"/>
+    </w:pPr>
+    <w:rPr>
+      <w:b/>
+      <w:bCs/>
+      <w:kern w:val="0"/>
+      <w:sz w:val="28"/>
+      <w:szCs w:val="28"/>
+      <w:lang w:val="en-US"/>
+      <w14:ligatures w14:val="none"/>
+    </w:rPr>
+  </w:style>
+  <w:style w:type="paragraph" w:styleId="TOC1">
+    <w:name w:val="toc 1"/>
+    <w:basedOn w:val="Normal"/>
+    <w:next w:val="Normal"/>
+    <w:autoRedefine/>
+    <w:uiPriority w:val="39"/>
+    <w:unhideWhenUsed/>
+    <w:rsid w:val="00871D15"/>
+    <w:pPr>
+      <w:spacing w:before="120"/>
+    </w:pPr>
+    <w:rPr>
+      <w:rFonts w:cstheme="minorHAnsi"/>
+      <w:b/>
+      <w:bCs/>
+      <w:i/>
+      <w:iCs/>
+    </w:rPr>
+  </w:style>
+  <w:style w:type="paragraph" w:styleId="TOC2">
+    <w:name w:val="toc 2"/>
+    <w:basedOn w:val="Normal"/>
+    <w:next w:val="Normal"/>
+    <w:autoRedefine/>
+    <w:uiPriority w:val="39"/>
+    <w:semiHidden/>
+    <w:unhideWhenUsed/>
+    <w:rsid w:val="00871D15"/>
+    <w:pPr>
+      <w:spacing w:before="120"/>
+      <w:ind w:left="240"/>
+    </w:pPr>
+    <w:rPr>
+      <w:rFonts w:cstheme="minorHAnsi"/>
+      <w:b/>
+      <w:bCs/>
+      <w:sz w:val="22"/>
+      <w:szCs w:val="22"/>
+    </w:rPr>
+  </w:style>
+  <w:style w:type="paragraph" w:styleId="TOC3">
+    <w:name w:val="toc 3"/>
+    <w:basedOn w:val="Normal"/>
+    <w:next w:val="Normal"/>
+    <w:autoRedefine/>
+    <w:uiPriority w:val="39"/>
+    <w:semiHidden/>
+    <w:unhideWhenUsed/>
+    <w:rsid w:val="00871D15"/>
+    <w:pPr>
+      <w:ind w:left="480"/>
+    </w:pPr>
+    <w:rPr>
+      <w:rFonts w:cstheme="minorHAnsi"/>
+      <w:sz w:val="20"/>
+      <w:szCs w:val="20"/>
+    </w:rPr>
+  </w:style>
+  <w:style w:type="paragraph" w:styleId="TOC4">
+    <w:name w:val="toc 4"/>
+    <w:basedOn w:val="Normal"/>
+    <w:next w:val="Normal"/>
+    <w:autoRedefine/>
+    <w:uiPriority w:val="39"/>
+    <w:semiHidden/>
+    <w:unhideWhenUsed/>
+    <w:rsid w:val="00871D15"/>
+    <w:pPr>
+      <w:ind w:left="720"/>
+    </w:pPr>
+    <w:rPr>
+      <w:rFonts w:cstheme="minorHAnsi"/>
+      <w:sz w:val="20"/>
+      <w:szCs w:val="20"/>
+    </w:rPr>
+  </w:style>
+  <w:style w:type="paragraph" w:styleId="TOC5">
+    <w:name w:val="toc 5"/>
+    <w:basedOn w:val="Normal"/>
+    <w:next w:val="Normal"/>
+    <w:autoRedefine/>
+    <w:uiPriority w:val="39"/>
+    <w:semiHidden/>
+    <w:unhideWhenUsed/>
+    <w:rsid w:val="00871D15"/>
+    <w:pPr>
+      <w:ind w:left="960"/>
+    </w:pPr>
+    <w:rPr>
+      <w:rFonts w:cstheme="minorHAnsi"/>
+      <w:sz w:val="20"/>
+      <w:szCs w:val="20"/>
+    </w:rPr>
+  </w:style>
+  <w:style w:type="paragraph" w:styleId="TOC6">
+    <w:name w:val="toc 6"/>
+    <w:basedOn w:val="Normal"/>
+    <w:next w:val="Normal"/>
+    <w:autoRedefine/>
+    <w:uiPriority w:val="39"/>
+    <w:semiHidden/>
+    <w:unhideWhenUsed/>
+    <w:rsid w:val="00871D15"/>
+    <w:pPr>
+      <w:ind w:left="1200"/>
+    </w:pPr>
+    <w:rPr>
+      <w:rFonts w:cstheme="minorHAnsi"/>
+      <w:sz w:val="20"/>
+      <w:szCs w:val="20"/>
+    </w:rPr>
+  </w:style>
+  <w:style w:type="paragraph" w:styleId="TOC7">
+    <w:name w:val="toc 7"/>
+    <w:basedOn w:val="Normal"/>
+    <w:next w:val="Normal"/>
+    <w:autoRedefine/>
+    <w:uiPriority w:val="39"/>
+    <w:semiHidden/>
+    <w:unhideWhenUsed/>
+    <w:rsid w:val="00871D15"/>
+    <w:pPr>
+      <w:ind w:left="1440"/>
+    </w:pPr>
+    <w:rPr>
+      <w:rFonts w:cstheme="minorHAnsi"/>
+      <w:sz w:val="20"/>
+      <w:szCs w:val="20"/>
+    </w:rPr>
+  </w:style>
+  <w:style w:type="paragraph" w:styleId="TOC8">
+    <w:name w:val="toc 8"/>
+    <w:basedOn w:val="Normal"/>
+    <w:next w:val="Normal"/>
+    <w:autoRedefine/>
+    <w:uiPriority w:val="39"/>
+    <w:semiHidden/>
+    <w:unhideWhenUsed/>
+    <w:rsid w:val="00871D15"/>
+    <w:pPr>
+      <w:ind w:left="1680"/>
+    </w:pPr>
+    <w:rPr>
+      <w:rFonts w:cstheme="minorHAnsi"/>
+      <w:sz w:val="20"/>
+      <w:szCs w:val="20"/>
+    </w:rPr>
+  </w:style>
+  <w:style w:type="paragraph" w:styleId="TOC9">
+    <w:name w:val="toc 9"/>
+    <w:basedOn w:val="Normal"/>
+    <w:next w:val="Normal"/>
+    <w:autoRedefine/>
+    <w:uiPriority w:val="39"/>
+    <w:semiHidden/>
+    <w:unhideWhenUsed/>
+    <w:rsid w:val="00871D15"/>
+    <w:pPr>
+      <w:ind w:left="1920"/>
+    </w:pPr>
+    <w:rPr>
+      <w:rFonts w:cstheme="minorHAnsi"/>
+      <w:sz w:val="20"/>
+      <w:szCs w:val="20"/>
+    </w:rPr>
+  </w:style>
+  <w:style w:type="character" w:styleId="Hyperlink">
+    <w:name w:val="Hyperlink"/>
+    <w:basedOn w:val="DefaultParagraphFont"/>
+    <w:uiPriority w:val="99"/>
+    <w:unhideWhenUsed/>
+    <w:rsid w:val="0057149B"/>
+    <w:rPr>
+      <w:color w:val="0563C1" w:themeColor="hyperlink"/>
+      <w:u w:val="single"/>
+    </w:rPr>
   </w:style>
 </w:styles>
 </file>

</xml_diff>

<commit_message>
Nail down outline of report and confirm we're working on web extension
</commit_message>
<xml_diff>
--- a/midterm/project_proposal.docx
+++ b/midterm/project_proposal.docx
@@ -29,7 +29,7 @@
         <w:rPr>
           <w:rFonts w:ascii="Times New Roman" w:hAnsi="Times New Roman" w:cs="Times New Roman"/>
         </w:rPr>
-        <w:t>“PROJECT NAME”</w:t>
+        <w:t>Coursera Study Web Extension</w:t>
       </w:r>
     </w:p>
     <w:p>
@@ -93,6 +93,15 @@
           <w:rFonts w:ascii="Times New Roman" w:hAnsi="Times New Roman" w:cs="Times New Roman"/>
         </w:rPr>
       </w:pPr>
+    </w:p>
+    <w:p>
+      <w:pPr>
+        <w:spacing w:line="480" w:lineRule="auto"/>
+        <w:jc w:val="center"/>
+        <w:rPr>
+          <w:rFonts w:ascii="Times New Roman" w:hAnsi="Times New Roman" w:cs="Times New Roman"/>
+        </w:rPr>
+      </w:pPr>
       <w:r>
         <w:rPr>
           <w:rFonts w:ascii="Times New Roman" w:hAnsi="Times New Roman" w:cs="Times New Roman"/>
@@ -135,8 +144,16 @@
         <w:rPr>
           <w:rFonts w:ascii="Times New Roman" w:hAnsi="Times New Roman" w:cs="Times New Roman"/>
         </w:rPr>
-        <w:t>Hashem Ramadan Mustafa Mahmoud</w:t>
-      </w:r>
+        <w:t xml:space="preserve">Mason </w:t>
+      </w:r>
+      <w:proofErr w:type="spellStart"/>
+      <w:r>
+        <w:rPr>
+          <w:rFonts w:ascii="Times New Roman" w:hAnsi="Times New Roman" w:cs="Times New Roman"/>
+        </w:rPr>
+        <w:t>Waldapfel</w:t>
+      </w:r>
+      <w:proofErr w:type="spellEnd"/>
     </w:p>
     <w:p>
       <w:pPr>
@@ -146,51 +163,6 @@
           <w:rFonts w:ascii="Times New Roman" w:hAnsi="Times New Roman" w:cs="Times New Roman"/>
         </w:rPr>
       </w:pPr>
-      <w:proofErr w:type="spellStart"/>
-      <w:r>
-        <w:rPr>
-          <w:rFonts w:ascii="Times New Roman" w:hAnsi="Times New Roman" w:cs="Times New Roman"/>
-        </w:rPr>
-        <w:t>Veselin</w:t>
-      </w:r>
-      <w:proofErr w:type="spellEnd"/>
-      <w:r>
-        <w:rPr>
-          <w:rFonts w:ascii="Times New Roman" w:hAnsi="Times New Roman" w:cs="Times New Roman"/>
-        </w:rPr>
-        <w:t xml:space="preserve"> </w:t>
-      </w:r>
-      <w:proofErr w:type="spellStart"/>
-      <w:r>
-        <w:rPr>
-          <w:rFonts w:ascii="Times New Roman" w:hAnsi="Times New Roman" w:cs="Times New Roman"/>
-        </w:rPr>
-        <w:t>Trifonov</w:t>
-      </w:r>
-      <w:proofErr w:type="spellEnd"/>
-    </w:p>
-    <w:p>
-      <w:pPr>
-        <w:spacing w:line="480" w:lineRule="auto"/>
-        <w:jc w:val="center"/>
-        <w:rPr>
-          <w:rFonts w:ascii="Times New Roman" w:hAnsi="Times New Roman" w:cs="Times New Roman"/>
-        </w:rPr>
-      </w:pPr>
-      <w:r>
-        <w:rPr>
-          <w:rFonts w:ascii="Times New Roman" w:hAnsi="Times New Roman" w:cs="Times New Roman"/>
-        </w:rPr>
-        <w:t xml:space="preserve">Mason </w:t>
-      </w:r>
-      <w:proofErr w:type="spellStart"/>
-      <w:r>
-        <w:rPr>
-          <w:rFonts w:ascii="Times New Roman" w:hAnsi="Times New Roman" w:cs="Times New Roman"/>
-        </w:rPr>
-        <w:t>Waldapfel</w:t>
-      </w:r>
-      <w:proofErr w:type="spellEnd"/>
     </w:p>
     <w:p>
       <w:pPr>
@@ -306,7 +278,15 @@
     <w:sdt>
       <w:sdtPr>
         <w:rPr>
-          <w:rFonts w:ascii="Times New Roman" w:hAnsi="Times New Roman" w:cs="Times New Roman"/>
+          <w:rFonts w:ascii="Times New Roman" w:eastAsiaTheme="minorHAnsi" w:hAnsi="Times New Roman" w:cs="Times New Roman"/>
+          <w:b w:val="0"/>
+          <w:bCs w:val="0"/>
+          <w:color w:val="auto"/>
+          <w:kern w:val="2"/>
+          <w:sz w:val="24"/>
+          <w:szCs w:val="24"/>
+          <w:lang w:val="en-CA"/>
+          <w14:ligatures w14:val="standardContextual"/>
         </w:rPr>
         <w:id w:val="-391349671"/>
         <w:docPartObj>
@@ -316,20 +296,14 @@
       </w:sdtPr>
       <w:sdtEndPr>
         <w:rPr>
-          <w:rFonts w:eastAsiaTheme="minorHAnsi"/>
           <w:noProof/>
-          <w:color w:val="auto"/>
-          <w:kern w:val="2"/>
-          <w:sz w:val="24"/>
-          <w:szCs w:val="24"/>
-          <w:lang w:val="en-CA"/>
-          <w14:ligatures w14:val="standardContextual"/>
         </w:rPr>
       </w:sdtEndPr>
       <w:sdtContent>
         <w:p>
           <w:pPr>
             <w:pStyle w:val="TOCHeading"/>
+            <w:spacing w:line="480" w:lineRule="auto"/>
             <w:rPr>
               <w:rFonts w:ascii="Times New Roman" w:hAnsi="Times New Roman" w:cs="Times New Roman"/>
             </w:rPr>
@@ -347,6 +321,7 @@
             <w:tabs>
               <w:tab w:val="right" w:leader="dot" w:pos="9350"/>
             </w:tabs>
+            <w:spacing w:line="480" w:lineRule="auto"/>
             <w:rPr>
               <w:rFonts w:ascii="Times New Roman" w:eastAsiaTheme="minorEastAsia" w:hAnsi="Times New Roman" w:cs="Times New Roman"/>
               <w:b w:val="0"/>
@@ -450,6 +425,7 @@
             <w:tabs>
               <w:tab w:val="right" w:leader="dot" w:pos="9350"/>
             </w:tabs>
+            <w:spacing w:line="480" w:lineRule="auto"/>
             <w:rPr>
               <w:rFonts w:ascii="Times New Roman" w:eastAsiaTheme="minorEastAsia" w:hAnsi="Times New Roman" w:cs="Times New Roman"/>
               <w:b w:val="0"/>
@@ -531,6 +507,7 @@
             <w:tabs>
               <w:tab w:val="right" w:leader="dot" w:pos="9350"/>
             </w:tabs>
+            <w:spacing w:line="480" w:lineRule="auto"/>
             <w:rPr>
               <w:rFonts w:ascii="Times New Roman" w:eastAsiaTheme="minorEastAsia" w:hAnsi="Times New Roman" w:cs="Times New Roman"/>
               <w:b w:val="0"/>
@@ -612,6 +589,7 @@
             <w:tabs>
               <w:tab w:val="right" w:leader="dot" w:pos="9350"/>
             </w:tabs>
+            <w:spacing w:line="480" w:lineRule="auto"/>
             <w:rPr>
               <w:rFonts w:ascii="Times New Roman" w:eastAsiaTheme="minorEastAsia" w:hAnsi="Times New Roman" w:cs="Times New Roman"/>
               <w:b w:val="0"/>
@@ -693,6 +671,7 @@
             <w:tabs>
               <w:tab w:val="right" w:leader="dot" w:pos="9350"/>
             </w:tabs>
+            <w:spacing w:line="480" w:lineRule="auto"/>
             <w:rPr>
               <w:rFonts w:ascii="Times New Roman" w:eastAsiaTheme="minorEastAsia" w:hAnsi="Times New Roman" w:cs="Times New Roman"/>
               <w:b w:val="0"/>
@@ -774,6 +753,7 @@
             <w:tabs>
               <w:tab w:val="right" w:leader="dot" w:pos="9350"/>
             </w:tabs>
+            <w:spacing w:line="480" w:lineRule="auto"/>
             <w:rPr>
               <w:rFonts w:ascii="Times New Roman" w:eastAsiaTheme="minorEastAsia" w:hAnsi="Times New Roman" w:cs="Times New Roman"/>
               <w:b w:val="0"/>
@@ -855,6 +835,7 @@
             <w:tabs>
               <w:tab w:val="right" w:leader="dot" w:pos="9350"/>
             </w:tabs>
+            <w:spacing w:line="480" w:lineRule="auto"/>
             <w:rPr>
               <w:rFonts w:ascii="Times New Roman" w:eastAsiaTheme="minorEastAsia" w:hAnsi="Times New Roman" w:cs="Times New Roman"/>
               <w:b w:val="0"/>
@@ -936,6 +917,7 @@
             <w:tabs>
               <w:tab w:val="right" w:leader="dot" w:pos="9350"/>
             </w:tabs>
+            <w:spacing w:line="480" w:lineRule="auto"/>
             <w:rPr>
               <w:rFonts w:ascii="Times New Roman" w:eastAsiaTheme="minorEastAsia" w:hAnsi="Times New Roman" w:cs="Times New Roman"/>
               <w:b w:val="0"/>
@@ -1017,6 +999,7 @@
             <w:tabs>
               <w:tab w:val="right" w:leader="dot" w:pos="9350"/>
             </w:tabs>
+            <w:spacing w:line="480" w:lineRule="auto"/>
             <w:rPr>
               <w:rFonts w:ascii="Times New Roman" w:eastAsiaTheme="minorEastAsia" w:hAnsi="Times New Roman" w:cs="Times New Roman"/>
               <w:b w:val="0"/>
@@ -1098,6 +1081,7 @@
             <w:tabs>
               <w:tab w:val="right" w:leader="dot" w:pos="9350"/>
             </w:tabs>
+            <w:spacing w:line="480" w:lineRule="auto"/>
             <w:rPr>
               <w:rFonts w:ascii="Times New Roman" w:eastAsiaTheme="minorEastAsia" w:hAnsi="Times New Roman" w:cs="Times New Roman"/>
               <w:b w:val="0"/>
@@ -1179,6 +1163,7 @@
             <w:tabs>
               <w:tab w:val="right" w:leader="dot" w:pos="9350"/>
             </w:tabs>
+            <w:spacing w:line="480" w:lineRule="auto"/>
             <w:rPr>
               <w:rFonts w:ascii="Times New Roman" w:eastAsiaTheme="minorEastAsia" w:hAnsi="Times New Roman" w:cs="Times New Roman"/>
               <w:b w:val="0"/>
@@ -1260,6 +1245,7 @@
             <w:tabs>
               <w:tab w:val="right" w:leader="dot" w:pos="9350"/>
             </w:tabs>
+            <w:spacing w:line="480" w:lineRule="auto"/>
             <w:rPr>
               <w:rFonts w:ascii="Times New Roman" w:eastAsiaTheme="minorEastAsia" w:hAnsi="Times New Roman" w:cs="Times New Roman"/>
               <w:b w:val="0"/>
@@ -1337,6 +1323,7 @@
         </w:p>
         <w:p>
           <w:pPr>
+            <w:spacing w:line="480" w:lineRule="auto"/>
             <w:rPr>
               <w:rFonts w:ascii="Times New Roman" w:hAnsi="Times New Roman" w:cs="Times New Roman"/>
             </w:rPr>
@@ -1395,78 +1382,141 @@
     </w:p>
     <w:p>
       <w:pPr>
-        <w:spacing w:line="480" w:lineRule="auto"/>
-        <w:rPr>
-          <w:rFonts w:ascii="Times New Roman" w:hAnsi="Times New Roman" w:cs="Times New Roman"/>
-        </w:rPr>
-      </w:pPr>
-    </w:p>
-    <w:p>
-      <w:pPr>
-        <w:spacing w:line="480" w:lineRule="auto"/>
-        <w:rPr>
-          <w:rFonts w:ascii="Times New Roman" w:hAnsi="Times New Roman" w:cs="Times New Roman"/>
-        </w:rPr>
-      </w:pPr>
-    </w:p>
-    <w:p>
-      <w:pPr>
-        <w:spacing w:line="480" w:lineRule="auto"/>
-        <w:rPr>
-          <w:rFonts w:ascii="Times New Roman" w:hAnsi="Times New Roman" w:cs="Times New Roman"/>
-        </w:rPr>
-      </w:pPr>
-    </w:p>
-    <w:p>
-      <w:pPr>
-        <w:spacing w:line="480" w:lineRule="auto"/>
-        <w:rPr>
-          <w:rFonts w:ascii="Times New Roman" w:hAnsi="Times New Roman" w:cs="Times New Roman"/>
-        </w:rPr>
-      </w:pPr>
-    </w:p>
-    <w:p>
-      <w:pPr>
-        <w:spacing w:line="480" w:lineRule="auto"/>
-        <w:rPr>
-          <w:rFonts w:ascii="Times New Roman" w:hAnsi="Times New Roman" w:cs="Times New Roman"/>
-        </w:rPr>
-      </w:pPr>
-    </w:p>
-    <w:p>
-      <w:pPr>
-        <w:spacing w:line="480" w:lineRule="auto"/>
-        <w:rPr>
-          <w:rFonts w:ascii="Times New Roman" w:hAnsi="Times New Roman" w:cs="Times New Roman"/>
-        </w:rPr>
-      </w:pPr>
-    </w:p>
-    <w:p>
-      <w:pPr>
         <w:pStyle w:val="Heading1"/>
+        <w:spacing w:line="480" w:lineRule="auto"/>
         <w:rPr>
           <w:rFonts w:ascii="Times New Roman" w:hAnsi="Times New Roman" w:cs="Times New Roman"/>
         </w:rPr>
       </w:pPr>
       <w:bookmarkStart w:id="0" w:name="_Toc150101823"/>
-    </w:p>
-    <w:p>
-      <w:pPr>
-        <w:pStyle w:val="Heading1"/>
-        <w:rPr>
-          <w:rFonts w:ascii="Times New Roman" w:hAnsi="Times New Roman" w:cs="Times New Roman"/>
-        </w:rPr>
-      </w:pPr>
-      <w:r>
-        <w:rPr>
-          <w:rFonts w:ascii="Times New Roman" w:hAnsi="Times New Roman" w:cs="Times New Roman"/>
-        </w:rPr>
+      <w:r>
+        <w:rPr>
+          <w:rFonts w:ascii="Times New Roman" w:hAnsi="Times New Roman" w:cs="Times New Roman"/>
+        </w:rPr>
+        <w:lastRenderedPageBreak/>
         <w:t>Introduction</w:t>
       </w:r>
       <w:bookmarkEnd w:id="0"/>
     </w:p>
     <w:p>
       <w:pPr>
+        <w:spacing w:line="480" w:lineRule="auto"/>
+        <w:rPr>
+          <w:rFonts w:ascii="Times New Roman" w:hAnsi="Times New Roman" w:cs="Times New Roman"/>
+        </w:rPr>
+      </w:pPr>
+      <w:r>
+        <w:rPr>
+          <w:rFonts w:ascii="Times New Roman" w:hAnsi="Times New Roman" w:cs="Times New Roman"/>
+        </w:rPr>
+        <w:t xml:space="preserve">Coursera is </w:t>
+      </w:r>
+      <w:r>
+        <w:rPr>
+          <w:rFonts w:ascii="Times New Roman" w:hAnsi="Times New Roman" w:cs="Times New Roman"/>
+        </w:rPr>
+        <w:t xml:space="preserve">a global platform specializing in online learning and career development. </w:t>
+      </w:r>
+      <w:r>
+        <w:rPr>
+          <w:rFonts w:ascii="Times New Roman" w:hAnsi="Times New Roman" w:cs="Times New Roman"/>
+        </w:rPr>
+        <w:t>The platform</w:t>
+      </w:r>
+      <w:r>
+        <w:rPr>
+          <w:rFonts w:ascii="Times New Roman" w:hAnsi="Times New Roman" w:cs="Times New Roman"/>
+        </w:rPr>
+        <w:t xml:space="preserve"> allows millions of learners to grow, learn and develop industry-standard skills through partnerships with universities, businesses and governments. </w:t>
+      </w:r>
+      <w:r>
+        <w:rPr>
+          <w:rFonts w:ascii="Times New Roman" w:hAnsi="Times New Roman" w:cs="Times New Roman"/>
+        </w:rPr>
+        <w:t xml:space="preserve">It has affected each of the author's lives via the Bachelor of Computer Science offered in partnership with the University of London and allows a further 113 million learners the opportunity to cement lifelong learning as an integral part of their lives. </w:t>
+      </w:r>
+    </w:p>
+    <w:p>
+      <w:pPr>
+        <w:spacing w:line="480" w:lineRule="auto"/>
+        <w:rPr>
+          <w:rFonts w:ascii="Times New Roman" w:hAnsi="Times New Roman" w:cs="Times New Roman"/>
+        </w:rPr>
+      </w:pPr>
+    </w:p>
+    <w:p>
+      <w:pPr>
+        <w:spacing w:line="480" w:lineRule="auto"/>
+        <w:rPr>
+          <w:rFonts w:ascii="Times New Roman" w:hAnsi="Times New Roman" w:cs="Times New Roman"/>
+        </w:rPr>
+      </w:pPr>
+      <w:r>
+        <w:rPr>
+          <w:rFonts w:ascii="Times New Roman" w:hAnsi="Times New Roman" w:cs="Times New Roman"/>
+        </w:rPr>
+        <w:t xml:space="preserve">As avid users of the Coursera platform, we see an opportunity to enhance the platform via </w:t>
+      </w:r>
+      <w:r>
+        <w:rPr>
+          <w:rFonts w:ascii="Times New Roman" w:hAnsi="Times New Roman" w:cs="Times New Roman"/>
+        </w:rPr>
+        <w:t xml:space="preserve">a </w:t>
+      </w:r>
+      <w:r>
+        <w:rPr>
+          <w:rFonts w:ascii="Times New Roman" w:hAnsi="Times New Roman" w:cs="Times New Roman"/>
+        </w:rPr>
+        <w:t>browser extension.</w:t>
+      </w:r>
+      <w:r>
+        <w:rPr>
+          <w:rFonts w:ascii="Times New Roman" w:hAnsi="Times New Roman" w:cs="Times New Roman"/>
+        </w:rPr>
+        <w:t xml:space="preserve"> </w:t>
+      </w:r>
+      <w:r>
+        <w:rPr>
+          <w:rFonts w:ascii="Times New Roman" w:hAnsi="Times New Roman" w:cs="Times New Roman"/>
+        </w:rPr>
+        <w:t xml:space="preserve">The extension will allow users to limit distractions </w:t>
+      </w:r>
+      <w:r>
+        <w:rPr>
+          <w:rFonts w:ascii="Times New Roman" w:hAnsi="Times New Roman" w:cs="Times New Roman"/>
+        </w:rPr>
+        <w:t>by implementing</w:t>
+      </w:r>
+      <w:r>
+        <w:rPr>
+          <w:rFonts w:ascii="Times New Roman" w:hAnsi="Times New Roman" w:cs="Times New Roman"/>
+        </w:rPr>
+        <w:t xml:space="preserve"> a website blocker and optimize their study patterns </w:t>
+      </w:r>
+      <w:r>
+        <w:rPr>
+          <w:rFonts w:ascii="Times New Roman" w:hAnsi="Times New Roman" w:cs="Times New Roman"/>
+        </w:rPr>
+        <w:t>with</w:t>
+      </w:r>
+      <w:r>
+        <w:rPr>
+          <w:rFonts w:ascii="Times New Roman" w:hAnsi="Times New Roman" w:cs="Times New Roman"/>
+        </w:rPr>
+        <w:t xml:space="preserve"> analytics driven by a time tracker. </w:t>
+      </w:r>
+    </w:p>
+    <w:p>
+      <w:pPr>
+        <w:spacing w:line="480" w:lineRule="auto"/>
+        <w:rPr>
+          <w:rFonts w:ascii="Times New Roman" w:hAnsi="Times New Roman" w:cs="Times New Roman"/>
+        </w:rPr>
+      </w:pPr>
+    </w:p>
+    <w:p>
+      <w:pPr>
+        <w:spacing w:line="480" w:lineRule="auto"/>
         <w:rPr>
           <w:rFonts w:ascii="Times New Roman" w:eastAsiaTheme="majorEastAsia" w:hAnsi="Times New Roman" w:cs="Times New Roman"/>
           <w:color w:val="2F5496" w:themeColor="accent1" w:themeShade="BF"/>
@@ -1478,12 +1528,19 @@
         <w:rPr>
           <w:rFonts w:ascii="Times New Roman" w:hAnsi="Times New Roman" w:cs="Times New Roman"/>
         </w:rPr>
+        <w:t xml:space="preserve">This project proposal lays out the quality research, planning and iteration done by our team to ensure the tool meets the needs of the “power” learners on Coursera. </w:t>
+      </w:r>
+      <w:r>
+        <w:rPr>
+          <w:rFonts w:ascii="Times New Roman" w:hAnsi="Times New Roman" w:cs="Times New Roman"/>
+        </w:rPr>
         <w:br w:type="page"/>
       </w:r>
     </w:p>
     <w:p>
       <w:pPr>
         <w:pStyle w:val="Heading1"/>
+        <w:spacing w:line="480" w:lineRule="auto"/>
         <w:rPr>
           <w:rFonts w:ascii="Times New Roman" w:hAnsi="Times New Roman" w:cs="Times New Roman"/>
         </w:rPr>
@@ -1521,9 +1578,16 @@
         <w:t>Objectives</w:t>
       </w:r>
       <w:bookmarkEnd w:id="1"/>
-    </w:p>
-    <w:p>
-      <w:pPr>
+      <w:r>
+        <w:rPr>
+          <w:rFonts w:ascii="Times New Roman" w:hAnsi="Times New Roman" w:cs="Times New Roman"/>
+        </w:rPr>
+        <w:t xml:space="preserve"> (525 words)</w:t>
+      </w:r>
+    </w:p>
+    <w:p>
+      <w:pPr>
+        <w:spacing w:line="480" w:lineRule="auto"/>
         <w:rPr>
           <w:rFonts w:ascii="Times New Roman" w:eastAsiaTheme="majorEastAsia" w:hAnsi="Times New Roman" w:cs="Times New Roman"/>
           <w:color w:val="2F5496" w:themeColor="accent1" w:themeShade="BF"/>
@@ -1541,6 +1605,7 @@
     <w:p>
       <w:pPr>
         <w:pStyle w:val="Heading1"/>
+        <w:spacing w:line="480" w:lineRule="auto"/>
         <w:rPr>
           <w:rFonts w:ascii="Times New Roman" w:hAnsi="Times New Roman" w:cs="Times New Roman"/>
         </w:rPr>
@@ -1554,9 +1619,16 @@
         <w:t>Planning</w:t>
       </w:r>
       <w:bookmarkEnd w:id="2"/>
-    </w:p>
-    <w:p>
-      <w:pPr>
+      <w:r>
+        <w:rPr>
+          <w:rFonts w:ascii="Times New Roman" w:hAnsi="Times New Roman" w:cs="Times New Roman"/>
+        </w:rPr>
+        <w:t xml:space="preserve"> (1050 words)</w:t>
+      </w:r>
+    </w:p>
+    <w:p>
+      <w:pPr>
+        <w:spacing w:line="480" w:lineRule="auto"/>
         <w:rPr>
           <w:rFonts w:ascii="Times New Roman" w:eastAsiaTheme="majorEastAsia" w:hAnsi="Times New Roman" w:cs="Times New Roman"/>
           <w:color w:val="2F5496" w:themeColor="accent1" w:themeShade="BF"/>
@@ -1574,6 +1646,7 @@
     <w:p>
       <w:pPr>
         <w:pStyle w:val="Heading1"/>
+        <w:spacing w:line="480" w:lineRule="auto"/>
         <w:rPr>
           <w:rFonts w:ascii="Times New Roman" w:hAnsi="Times New Roman" w:cs="Times New Roman"/>
         </w:rPr>
@@ -1587,9 +1660,16 @@
         <w:t>Specification</w:t>
       </w:r>
       <w:bookmarkEnd w:id="3"/>
-    </w:p>
-    <w:p>
-      <w:pPr>
+      <w:r>
+        <w:rPr>
+          <w:rFonts w:ascii="Times New Roman" w:hAnsi="Times New Roman" w:cs="Times New Roman"/>
+        </w:rPr>
+        <w:t xml:space="preserve"> (1050 words)</w:t>
+      </w:r>
+    </w:p>
+    <w:p>
+      <w:pPr>
+        <w:spacing w:line="480" w:lineRule="auto"/>
         <w:rPr>
           <w:rFonts w:ascii="Times New Roman" w:eastAsiaTheme="majorEastAsia" w:hAnsi="Times New Roman" w:cs="Times New Roman"/>
           <w:color w:val="2F5496" w:themeColor="accent1" w:themeShade="BF"/>
@@ -1607,6 +1687,7 @@
     <w:p>
       <w:pPr>
         <w:pStyle w:val="Heading1"/>
+        <w:spacing w:line="480" w:lineRule="auto"/>
         <w:rPr>
           <w:rFonts w:ascii="Times New Roman" w:hAnsi="Times New Roman" w:cs="Times New Roman"/>
         </w:rPr>
@@ -1620,9 +1701,16 @@
         <w:t>Scope</w:t>
       </w:r>
       <w:bookmarkEnd w:id="4"/>
-    </w:p>
-    <w:p>
-      <w:pPr>
+      <w:r>
+        <w:rPr>
+          <w:rFonts w:ascii="Times New Roman" w:hAnsi="Times New Roman" w:cs="Times New Roman"/>
+        </w:rPr>
+        <w:t xml:space="preserve"> (525 words)</w:t>
+      </w:r>
+    </w:p>
+    <w:p>
+      <w:pPr>
+        <w:spacing w:line="480" w:lineRule="auto"/>
         <w:rPr>
           <w:rFonts w:ascii="Times New Roman" w:eastAsiaTheme="majorEastAsia" w:hAnsi="Times New Roman" w:cs="Times New Roman"/>
           <w:color w:val="2F5496" w:themeColor="accent1" w:themeShade="BF"/>
@@ -1640,6 +1728,7 @@
     <w:p>
       <w:pPr>
         <w:pStyle w:val="Heading1"/>
+        <w:spacing w:line="480" w:lineRule="auto"/>
         <w:rPr>
           <w:rFonts w:ascii="Times New Roman" w:hAnsi="Times New Roman" w:cs="Times New Roman"/>
         </w:rPr>
@@ -1653,9 +1742,16 @@
         <w:t>Requirements</w:t>
       </w:r>
       <w:bookmarkEnd w:id="5"/>
-    </w:p>
-    <w:p>
-      <w:pPr>
+      <w:r>
+        <w:rPr>
+          <w:rFonts w:ascii="Times New Roman" w:hAnsi="Times New Roman" w:cs="Times New Roman"/>
+        </w:rPr>
+        <w:t xml:space="preserve"> (525 words)</w:t>
+      </w:r>
+    </w:p>
+    <w:p>
+      <w:pPr>
+        <w:spacing w:line="480" w:lineRule="auto"/>
         <w:rPr>
           <w:rFonts w:ascii="Times New Roman" w:eastAsiaTheme="majorEastAsia" w:hAnsi="Times New Roman" w:cs="Times New Roman"/>
           <w:color w:val="2F5496" w:themeColor="accent1" w:themeShade="BF"/>
@@ -1673,6 +1769,7 @@
     <w:p>
       <w:pPr>
         <w:pStyle w:val="Heading1"/>
+        <w:spacing w:line="480" w:lineRule="auto"/>
         <w:rPr>
           <w:rFonts w:ascii="Times New Roman" w:hAnsi="Times New Roman" w:cs="Times New Roman"/>
         </w:rPr>
@@ -1686,9 +1783,16 @@
         <w:t>Literature</w:t>
       </w:r>
       <w:bookmarkEnd w:id="6"/>
-    </w:p>
-    <w:p>
-      <w:pPr>
+      <w:r>
+        <w:rPr>
+          <w:rFonts w:ascii="Times New Roman" w:hAnsi="Times New Roman" w:cs="Times New Roman"/>
+        </w:rPr>
+        <w:t xml:space="preserve"> (525 words)</w:t>
+      </w:r>
+    </w:p>
+    <w:p>
+      <w:pPr>
+        <w:spacing w:line="480" w:lineRule="auto"/>
         <w:rPr>
           <w:rFonts w:ascii="Times New Roman" w:eastAsiaTheme="majorEastAsia" w:hAnsi="Times New Roman" w:cs="Times New Roman"/>
           <w:color w:val="2F5496" w:themeColor="accent1" w:themeShade="BF"/>
@@ -1706,6 +1810,7 @@
     <w:p>
       <w:pPr>
         <w:pStyle w:val="Heading1"/>
+        <w:spacing w:line="480" w:lineRule="auto"/>
         <w:rPr>
           <w:rFonts w:ascii="Times New Roman" w:hAnsi="Times New Roman" w:cs="Times New Roman"/>
         </w:rPr>
@@ -1719,9 +1824,16 @@
         <w:t>Market Research</w:t>
       </w:r>
       <w:bookmarkEnd w:id="7"/>
-    </w:p>
-    <w:p>
-      <w:pPr>
+      <w:r>
+        <w:rPr>
+          <w:rFonts w:ascii="Times New Roman" w:hAnsi="Times New Roman" w:cs="Times New Roman"/>
+        </w:rPr>
+        <w:t xml:space="preserve"> (1050 words)</w:t>
+      </w:r>
+    </w:p>
+    <w:p>
+      <w:pPr>
+        <w:spacing w:line="480" w:lineRule="auto"/>
         <w:rPr>
           <w:rFonts w:ascii="Times New Roman" w:eastAsiaTheme="majorEastAsia" w:hAnsi="Times New Roman" w:cs="Times New Roman"/>
           <w:color w:val="2F5496" w:themeColor="accent1" w:themeShade="BF"/>
@@ -1739,6 +1851,7 @@
     <w:p>
       <w:pPr>
         <w:pStyle w:val="Heading1"/>
+        <w:spacing w:line="480" w:lineRule="auto"/>
         <w:rPr>
           <w:rFonts w:ascii="Times New Roman" w:hAnsi="Times New Roman" w:cs="Times New Roman"/>
         </w:rPr>
@@ -1752,9 +1865,16 @@
         <w:t>Motivations</w:t>
       </w:r>
       <w:bookmarkEnd w:id="8"/>
-    </w:p>
-    <w:p>
-      <w:pPr>
+      <w:r>
+        <w:rPr>
+          <w:rFonts w:ascii="Times New Roman" w:hAnsi="Times New Roman" w:cs="Times New Roman"/>
+        </w:rPr>
+        <w:t xml:space="preserve"> (525 words)</w:t>
+      </w:r>
+    </w:p>
+    <w:p>
+      <w:pPr>
+        <w:spacing w:line="480" w:lineRule="auto"/>
         <w:rPr>
           <w:rFonts w:ascii="Times New Roman" w:eastAsiaTheme="majorEastAsia" w:hAnsi="Times New Roman" w:cs="Times New Roman"/>
           <w:color w:val="2F5496" w:themeColor="accent1" w:themeShade="BF"/>
@@ -1772,6 +1892,7 @@
     <w:p>
       <w:pPr>
         <w:pStyle w:val="Heading1"/>
+        <w:spacing w:line="480" w:lineRule="auto"/>
         <w:rPr>
           <w:rFonts w:ascii="Times New Roman" w:hAnsi="Times New Roman" w:cs="Times New Roman"/>
         </w:rPr>
@@ -1785,9 +1906,16 @@
         <w:t>Prototyping</w:t>
       </w:r>
       <w:bookmarkEnd w:id="9"/>
-    </w:p>
-    <w:p>
-      <w:pPr>
+      <w:r>
+        <w:rPr>
+          <w:rFonts w:ascii="Times New Roman" w:hAnsi="Times New Roman" w:cs="Times New Roman"/>
+        </w:rPr>
+        <w:t xml:space="preserve"> (1050 words)</w:t>
+      </w:r>
+    </w:p>
+    <w:p>
+      <w:pPr>
+        <w:spacing w:line="480" w:lineRule="auto"/>
         <w:rPr>
           <w:rFonts w:ascii="Times New Roman" w:eastAsiaTheme="majorEastAsia" w:hAnsi="Times New Roman" w:cs="Times New Roman"/>
           <w:color w:val="2F5496" w:themeColor="accent1" w:themeShade="BF"/>
@@ -1805,6 +1933,7 @@
     <w:p>
       <w:pPr>
         <w:pStyle w:val="Heading1"/>
+        <w:spacing w:line="480" w:lineRule="auto"/>
         <w:rPr>
           <w:rFonts w:ascii="Times New Roman" w:hAnsi="Times New Roman" w:cs="Times New Roman"/>
         </w:rPr>
@@ -1818,9 +1947,16 @@
         <w:t>Assumption Testing</w:t>
       </w:r>
       <w:bookmarkEnd w:id="10"/>
-    </w:p>
-    <w:p>
-      <w:pPr>
+      <w:r>
+        <w:rPr>
+          <w:rFonts w:ascii="Times New Roman" w:hAnsi="Times New Roman" w:cs="Times New Roman"/>
+        </w:rPr>
+        <w:t xml:space="preserve"> (525 words)</w:t>
+      </w:r>
+    </w:p>
+    <w:p>
+      <w:pPr>
+        <w:spacing w:line="480" w:lineRule="auto"/>
         <w:rPr>
           <w:rFonts w:ascii="Times New Roman" w:eastAsiaTheme="majorEastAsia" w:hAnsi="Times New Roman" w:cs="Times New Roman"/>
           <w:color w:val="2F5496" w:themeColor="accent1" w:themeShade="BF"/>
@@ -1838,6 +1974,7 @@
     <w:p>
       <w:pPr>
         <w:pStyle w:val="Heading1"/>
+        <w:spacing w:line="480" w:lineRule="auto"/>
         <w:rPr>
           <w:rFonts w:ascii="Times New Roman" w:hAnsi="Times New Roman" w:cs="Times New Roman"/>
         </w:rPr>
@@ -1851,6 +1988,12 @@
         <w:t>Analysis / Outcomes / Evaluation</w:t>
       </w:r>
       <w:bookmarkEnd w:id="11"/>
+      <w:r>
+        <w:rPr>
+          <w:rFonts w:ascii="Times New Roman" w:hAnsi="Times New Roman" w:cs="Times New Roman"/>
+        </w:rPr>
+        <w:t xml:space="preserve"> (525 words)</w:t>
+      </w:r>
     </w:p>
     <w:sectPr>
       <w:headerReference w:type="even" r:id="rId7"/>
@@ -2018,7 +2161,10 @@
       <w:jc w:val="right"/>
     </w:pPr>
     <w:r>
-      <w:t>“PROJECT NAME” Proposal</w:t>
+      <w:t>Coursera Study Web Extension</w:t>
+    </w:r>
+    <w:r>
+      <w:t xml:space="preserve"> Proposal</w:t>
     </w:r>
   </w:p>
 </w:hdr>

</xml_diff>

<commit_message>
Work on vision and scope.
</commit_message>
<xml_diff>
--- a/midterm/project_proposal.docx
+++ b/midterm/project_proposal.docx
@@ -106,16 +106,8 @@
         <w:rPr>
           <w:rFonts w:ascii="Times New Roman" w:hAnsi="Times New Roman" w:cs="Times New Roman"/>
         </w:rPr>
-        <w:t xml:space="preserve">Sunidhi </w:t>
-      </w:r>
-      <w:proofErr w:type="spellStart"/>
-      <w:r>
-        <w:rPr>
-          <w:rFonts w:ascii="Times New Roman" w:hAnsi="Times New Roman" w:cs="Times New Roman"/>
-        </w:rPr>
-        <w:t>Abhange</w:t>
-      </w:r>
-      <w:proofErr w:type="spellEnd"/>
+        <w:t>Sunidhi Abhange</w:t>
+      </w:r>
     </w:p>
     <w:p>
       <w:pPr>
@@ -144,16 +136,8 @@
         <w:rPr>
           <w:rFonts w:ascii="Times New Roman" w:hAnsi="Times New Roman" w:cs="Times New Roman"/>
         </w:rPr>
-        <w:t xml:space="preserve">Mason </w:t>
-      </w:r>
-      <w:proofErr w:type="spellStart"/>
-      <w:r>
-        <w:rPr>
-          <w:rFonts w:ascii="Times New Roman" w:hAnsi="Times New Roman" w:cs="Times New Roman"/>
-        </w:rPr>
-        <w:t>Waldapfel</w:t>
-      </w:r>
-      <w:proofErr w:type="spellEnd"/>
+        <w:t>Mason Waldapfel</w:t>
+      </w:r>
     </w:p>
     <w:p>
       <w:pPr>
@@ -1479,7 +1463,49 @@
         <w:rPr>
           <w:rFonts w:ascii="Times New Roman" w:hAnsi="Times New Roman" w:cs="Times New Roman"/>
         </w:rPr>
-        <w:t xml:space="preserve">The extension will allow users to limit distractions </w:t>
+        <w:t xml:space="preserve">The overall goal of the extension is to aid in </w:t>
+      </w:r>
+      <w:r>
+        <w:rPr>
+          <w:rFonts w:ascii="Times New Roman" w:hAnsi="Times New Roman" w:cs="Times New Roman"/>
+        </w:rPr>
+        <w:t>implementing and improving</w:t>
+      </w:r>
+      <w:r>
+        <w:rPr>
+          <w:rFonts w:ascii="Times New Roman" w:hAnsi="Times New Roman" w:cs="Times New Roman"/>
+        </w:rPr>
+        <w:t xml:space="preserve"> </w:t>
+      </w:r>
+      <w:r>
+        <w:rPr>
+          <w:rFonts w:ascii="Times New Roman" w:hAnsi="Times New Roman" w:cs="Times New Roman"/>
+        </w:rPr>
+        <w:t xml:space="preserve">Coursera users' </w:t>
+      </w:r>
+      <w:r>
+        <w:rPr>
+          <w:rFonts w:ascii="Times New Roman" w:hAnsi="Times New Roman" w:cs="Times New Roman"/>
+        </w:rPr>
+        <w:t xml:space="preserve">successful study skills. </w:t>
+      </w:r>
+      <w:r>
+        <w:rPr>
+          <w:rFonts w:ascii="Times New Roman" w:hAnsi="Times New Roman" w:cs="Times New Roman"/>
+        </w:rPr>
+        <w:t>The extension will allow users to</w:t>
+      </w:r>
+      <w:r>
+        <w:rPr>
+          <w:rFonts w:ascii="Times New Roman" w:hAnsi="Times New Roman" w:cs="Times New Roman"/>
+        </w:rPr>
+        <w:t xml:space="preserve"> </w:t>
+      </w:r>
+      <w:r>
+        <w:rPr>
+          <w:rFonts w:ascii="Times New Roman" w:hAnsi="Times New Roman" w:cs="Times New Roman"/>
+        </w:rPr>
+        <w:t xml:space="preserve">limit distractions </w:t>
       </w:r>
       <w:r>
         <w:rPr>
@@ -1491,7 +1517,19 @@
         <w:rPr>
           <w:rFonts w:ascii="Times New Roman" w:hAnsi="Times New Roman" w:cs="Times New Roman"/>
         </w:rPr>
-        <w:t xml:space="preserve"> a website blocker and optimize their study patterns </w:t>
+        <w:t xml:space="preserve"> a website blocker</w:t>
+      </w:r>
+      <w:r>
+        <w:rPr>
+          <w:rFonts w:ascii="Times New Roman" w:hAnsi="Times New Roman" w:cs="Times New Roman"/>
+        </w:rPr>
+        <w:t xml:space="preserve"> and will also enable users to optimize</w:t>
+      </w:r>
+      <w:r>
+        <w:rPr>
+          <w:rFonts w:ascii="Times New Roman" w:hAnsi="Times New Roman" w:cs="Times New Roman"/>
+        </w:rPr>
+        <w:t xml:space="preserve"> their study patterns </w:t>
       </w:r>
       <w:r>
         <w:rPr>
@@ -1503,7 +1541,7 @@
         <w:rPr>
           <w:rFonts w:ascii="Times New Roman" w:hAnsi="Times New Roman" w:cs="Times New Roman"/>
         </w:rPr>
-        <w:t xml:space="preserve"> analytics driven by a time tracker. </w:t>
+        <w:t xml:space="preserve"> analytics driven by a time tracker.</w:t>
       </w:r>
     </w:p>
     <w:p>
@@ -1528,7 +1566,19 @@
         <w:rPr>
           <w:rFonts w:ascii="Times New Roman" w:hAnsi="Times New Roman" w:cs="Times New Roman"/>
         </w:rPr>
-        <w:t xml:space="preserve">This project proposal lays out the quality research, planning and iteration done by our team to ensure the tool meets the needs of the “power” learners on Coursera. </w:t>
+        <w:t xml:space="preserve">The tool’s value within the given market space, design and planned implementation have been thoroughly refined through our team's quality research, planning and iteration </w:t>
+      </w:r>
+      <w:r>
+        <w:rPr>
+          <w:rFonts w:ascii="Times New Roman" w:hAnsi="Times New Roman" w:cs="Times New Roman"/>
+        </w:rPr>
+        <w:t xml:space="preserve">to ensure the tool meets the needs of the “power” learners on Coursera. </w:t>
+      </w:r>
+      <w:r>
+        <w:rPr>
+          <w:rFonts w:ascii="Times New Roman" w:hAnsi="Times New Roman" w:cs="Times New Roman"/>
+        </w:rPr>
+        <w:t>The following sections outline the processes used to reach these conclusions.</w:t>
       </w:r>
       <w:r>
         <w:rPr>
@@ -1585,6 +1635,7 @@
         <w:t xml:space="preserve"> (525 words)</w:t>
       </w:r>
     </w:p>
+    <w:p/>
     <w:p>
       <w:pPr>
         <w:spacing w:line="480" w:lineRule="auto"/>

</xml_diff>

<commit_message>
Work on main project file
</commit_message>
<xml_diff>
--- a/midterm/project_proposal.docx
+++ b/midterm/project_proposal.docx
@@ -79,11 +79,33 @@
     <w:p>
       <w:pPr>
         <w:spacing w:line="480" w:lineRule="auto"/>
+        <w:rPr>
+          <w:rFonts w:ascii="Times New Roman" w:hAnsi="Times New Roman" w:cs="Times New Roman"/>
+        </w:rPr>
+      </w:pPr>
+    </w:p>
+    <w:p>
+      <w:pPr>
+        <w:spacing w:line="480" w:lineRule="auto"/>
         <w:jc w:val="center"/>
         <w:rPr>
           <w:rFonts w:ascii="Times New Roman" w:hAnsi="Times New Roman" w:cs="Times New Roman"/>
         </w:rPr>
       </w:pPr>
+      <w:r>
+        <w:rPr>
+          <w:rFonts w:ascii="Times New Roman" w:hAnsi="Times New Roman" w:cs="Times New Roman"/>
+        </w:rPr>
+        <w:t xml:space="preserve">Sunidhi </w:t>
+      </w:r>
+      <w:proofErr w:type="spellStart"/>
+      <w:r>
+        <w:rPr>
+          <w:rFonts w:ascii="Times New Roman" w:hAnsi="Times New Roman" w:cs="Times New Roman"/>
+        </w:rPr>
+        <w:t>Abhange</w:t>
+      </w:r>
+      <w:proofErr w:type="spellEnd"/>
     </w:p>
     <w:p>
       <w:pPr>
@@ -93,6 +115,12 @@
           <w:rFonts w:ascii="Times New Roman" w:hAnsi="Times New Roman" w:cs="Times New Roman"/>
         </w:rPr>
       </w:pPr>
+      <w:r>
+        <w:rPr>
+          <w:rFonts w:ascii="Times New Roman" w:hAnsi="Times New Roman" w:cs="Times New Roman"/>
+        </w:rPr>
+        <w:t>Gage Fleming</w:t>
+      </w:r>
     </w:p>
     <w:p>
       <w:pPr>
@@ -106,7 +134,7 @@
         <w:rPr>
           <w:rFonts w:ascii="Times New Roman" w:hAnsi="Times New Roman" w:cs="Times New Roman"/>
         </w:rPr>
-        <w:t>Sunidhi Abhange</w:t>
+        <w:t>Hashem Ramadan</w:t>
       </w:r>
     </w:p>
     <w:p>
@@ -121,8 +149,16 @@
         <w:rPr>
           <w:rFonts w:ascii="Times New Roman" w:hAnsi="Times New Roman" w:cs="Times New Roman"/>
         </w:rPr>
-        <w:t>Gage Fleming</w:t>
-      </w:r>
+        <w:t xml:space="preserve">Mason </w:t>
+      </w:r>
+      <w:proofErr w:type="spellStart"/>
+      <w:r>
+        <w:rPr>
+          <w:rFonts w:ascii="Times New Roman" w:hAnsi="Times New Roman" w:cs="Times New Roman"/>
+        </w:rPr>
+        <w:t>Waldapfel</w:t>
+      </w:r>
+      <w:proofErr w:type="spellEnd"/>
     </w:p>
     <w:p>
       <w:pPr>
@@ -132,12 +168,6 @@
           <w:rFonts w:ascii="Times New Roman" w:hAnsi="Times New Roman" w:cs="Times New Roman"/>
         </w:rPr>
       </w:pPr>
-      <w:r>
-        <w:rPr>
-          <w:rFonts w:ascii="Times New Roman" w:hAnsi="Times New Roman" w:cs="Times New Roman"/>
-        </w:rPr>
-        <w:t>Mason Waldapfel</w:t>
-      </w:r>
     </w:p>
     <w:p>
       <w:pPr>
@@ -185,15 +215,6 @@
     <w:p>
       <w:pPr>
         <w:spacing w:line="480" w:lineRule="auto"/>
-        <w:rPr>
-          <w:rFonts w:ascii="Times New Roman" w:hAnsi="Times New Roman" w:cs="Times New Roman"/>
-        </w:rPr>
-      </w:pPr>
-    </w:p>
-    <w:p>
-      <w:pPr>
-        <w:spacing w:line="480" w:lineRule="auto"/>
-        <w:jc w:val="center"/>
         <w:rPr>
           <w:rFonts w:ascii="Times New Roman" w:hAnsi="Times New Roman" w:cs="Times New Roman"/>
         </w:rPr>
@@ -261,10 +282,16 @@
     </w:p>
     <w:sdt>
       <w:sdtPr>
-        <w:rPr>
-          <w:rFonts w:ascii="Times New Roman" w:eastAsiaTheme="minorHAnsi" w:hAnsi="Times New Roman" w:cs="Times New Roman"/>
-          <w:b w:val="0"/>
-          <w:bCs w:val="0"/>
+        <w:id w:val="45727365"/>
+        <w:docPartObj>
+          <w:docPartGallery w:val="Table of Contents"/>
+          <w:docPartUnique/>
+        </w:docPartObj>
+      </w:sdtPr>
+      <w:sdtEndPr>
+        <w:rPr>
+          <w:rFonts w:asciiTheme="minorHAnsi" w:eastAsiaTheme="minorHAnsi" w:hAnsiTheme="minorHAnsi" w:cstheme="minorBidi"/>
+          <w:noProof/>
           <w:color w:val="auto"/>
           <w:kern w:val="2"/>
           <w:sz w:val="24"/>
@@ -272,30 +299,13 @@
           <w:lang w:val="en-CA"/>
           <w14:ligatures w14:val="standardContextual"/>
         </w:rPr>
-        <w:id w:val="-391349671"/>
-        <w:docPartObj>
-          <w:docPartGallery w:val="Table of Contents"/>
-          <w:docPartUnique/>
-        </w:docPartObj>
-      </w:sdtPr>
-      <w:sdtEndPr>
-        <w:rPr>
-          <w:noProof/>
-        </w:rPr>
       </w:sdtEndPr>
       <w:sdtContent>
         <w:p>
           <w:pPr>
             <w:pStyle w:val="TOCHeading"/>
-            <w:spacing w:line="480" w:lineRule="auto"/>
-            <w:rPr>
-              <w:rFonts w:ascii="Times New Roman" w:hAnsi="Times New Roman" w:cs="Times New Roman"/>
-            </w:rPr>
           </w:pPr>
           <w:r>
-            <w:rPr>
-              <w:rFonts w:ascii="Times New Roman" w:hAnsi="Times New Roman" w:cs="Times New Roman"/>
-            </w:rPr>
             <w:t>Table of Contents</w:t>
           </w:r>
         </w:p>
@@ -305,9 +315,8 @@
             <w:tabs>
               <w:tab w:val="right" w:leader="dot" w:pos="9350"/>
             </w:tabs>
-            <w:spacing w:line="480" w:lineRule="auto"/>
             <w:rPr>
-              <w:rFonts w:ascii="Times New Roman" w:eastAsiaTheme="minorEastAsia" w:hAnsi="Times New Roman" w:cs="Times New Roman"/>
+              <w:rFonts w:eastAsiaTheme="minorEastAsia" w:cstheme="minorBidi"/>
               <w:b w:val="0"/>
               <w:bCs w:val="0"/>
               <w:i w:val="0"/>
@@ -317,38 +326,32 @@
           </w:pPr>
           <w:r>
             <w:rPr>
-              <w:rFonts w:ascii="Times New Roman" w:hAnsi="Times New Roman" w:cs="Times New Roman"/>
               <w:b w:val="0"/>
               <w:bCs w:val="0"/>
             </w:rPr>
             <w:fldChar w:fldCharType="begin"/>
           </w:r>
           <w:r>
-            <w:rPr>
-              <w:rFonts w:ascii="Times New Roman" w:hAnsi="Times New Roman" w:cs="Times New Roman"/>
-            </w:rPr>
             <w:instrText xml:space="preserve"> TOC \o "1-3" \h \z \u </w:instrText>
           </w:r>
           <w:r>
             <w:rPr>
-              <w:rFonts w:ascii="Times New Roman" w:hAnsi="Times New Roman" w:cs="Times New Roman"/>
               <w:b w:val="0"/>
               <w:bCs w:val="0"/>
             </w:rPr>
             <w:fldChar w:fldCharType="separate"/>
           </w:r>
-          <w:hyperlink w:anchor="_Toc150101823" w:history="1">
+          <w:hyperlink w:anchor="_Toc152623030" w:history="1">
             <w:r>
               <w:rPr>
                 <w:rStyle w:val="Hyperlink"/>
                 <w:rFonts w:ascii="Times New Roman" w:hAnsi="Times New Roman" w:cs="Times New Roman"/>
                 <w:noProof/>
               </w:rPr>
-              <w:t>Introduction</w:t>
-            </w:r>
-            <w:r>
-              <w:rPr>
-                <w:rFonts w:ascii="Times New Roman" w:hAnsi="Times New Roman" w:cs="Times New Roman"/>
+              <w:t>1. Introduction</w:t>
+            </w:r>
+            <w:r>
+              <w:rPr>
                 <w:noProof/>
                 <w:webHidden/>
               </w:rPr>
@@ -356,7 +359,6 @@
             </w:r>
             <w:r>
               <w:rPr>
-                <w:rFonts w:ascii="Times New Roman" w:hAnsi="Times New Roman" w:cs="Times New Roman"/>
                 <w:noProof/>
                 <w:webHidden/>
               </w:rPr>
@@ -364,22 +366,19 @@
             </w:r>
             <w:r>
               <w:rPr>
-                <w:rFonts w:ascii="Times New Roman" w:hAnsi="Times New Roman" w:cs="Times New Roman"/>
-                <w:noProof/>
-                <w:webHidden/>
-              </w:rPr>
-              <w:instrText xml:space="preserve"> PAGEREF _Toc150101823 \h </w:instrText>
-            </w:r>
-            <w:r>
-              <w:rPr>
-                <w:rFonts w:ascii="Times New Roman" w:hAnsi="Times New Roman" w:cs="Times New Roman"/>
-                <w:noProof/>
-                <w:webHidden/>
-              </w:rPr>
-            </w:r>
-            <w:r>
-              <w:rPr>
-                <w:rFonts w:ascii="Times New Roman" w:hAnsi="Times New Roman" w:cs="Times New Roman"/>
+                <w:noProof/>
+                <w:webHidden/>
+              </w:rPr>
+              <w:instrText xml:space="preserve"> PAGEREF _Toc152623030 \h </w:instrText>
+            </w:r>
+            <w:r>
+              <w:rPr>
+                <w:noProof/>
+                <w:webHidden/>
+              </w:rPr>
+            </w:r>
+            <w:r>
+              <w:rPr>
                 <w:noProof/>
                 <w:webHidden/>
               </w:rPr>
@@ -387,7 +386,6 @@
             </w:r>
             <w:r>
               <w:rPr>
-                <w:rFonts w:ascii="Times New Roman" w:hAnsi="Times New Roman" w:cs="Times New Roman"/>
                 <w:noProof/>
                 <w:webHidden/>
               </w:rPr>
@@ -395,7 +393,6 @@
             </w:r>
             <w:r>
               <w:rPr>
-                <w:rFonts w:ascii="Times New Roman" w:hAnsi="Times New Roman" w:cs="Times New Roman"/>
                 <w:noProof/>
                 <w:webHidden/>
               </w:rPr>
@@ -409,9 +406,8 @@
             <w:tabs>
               <w:tab w:val="right" w:leader="dot" w:pos="9350"/>
             </w:tabs>
-            <w:spacing w:line="480" w:lineRule="auto"/>
             <w:rPr>
-              <w:rFonts w:ascii="Times New Roman" w:eastAsiaTheme="minorEastAsia" w:hAnsi="Times New Roman" w:cs="Times New Roman"/>
+              <w:rFonts w:eastAsiaTheme="minorEastAsia" w:cstheme="minorBidi"/>
               <w:b w:val="0"/>
               <w:bCs w:val="0"/>
               <w:i w:val="0"/>
@@ -419,18 +415,17 @@
               <w:noProof/>
             </w:rPr>
           </w:pPr>
-          <w:hyperlink w:anchor="_Toc150101824" w:history="1">
+          <w:hyperlink w:anchor="_Toc152623031" w:history="1">
             <w:r>
               <w:rPr>
                 <w:rStyle w:val="Hyperlink"/>
                 <w:rFonts w:ascii="Times New Roman" w:hAnsi="Times New Roman" w:cs="Times New Roman"/>
                 <w:noProof/>
               </w:rPr>
-              <w:t>Aim / Objectives</w:t>
-            </w:r>
-            <w:r>
-              <w:rPr>
-                <w:rFonts w:ascii="Times New Roman" w:hAnsi="Times New Roman" w:cs="Times New Roman"/>
+              <w:t>2. Vision and Scope</w:t>
+            </w:r>
+            <w:r>
+              <w:rPr>
                 <w:noProof/>
                 <w:webHidden/>
               </w:rPr>
@@ -438,7 +433,6 @@
             </w:r>
             <w:r>
               <w:rPr>
-                <w:rFonts w:ascii="Times New Roman" w:hAnsi="Times New Roman" w:cs="Times New Roman"/>
                 <w:noProof/>
                 <w:webHidden/>
               </w:rPr>
@@ -446,22 +440,19 @@
             </w:r>
             <w:r>
               <w:rPr>
-                <w:rFonts w:ascii="Times New Roman" w:hAnsi="Times New Roman" w:cs="Times New Roman"/>
-                <w:noProof/>
-                <w:webHidden/>
-              </w:rPr>
-              <w:instrText xml:space="preserve"> PAGEREF _Toc150101824 \h </w:instrText>
-            </w:r>
-            <w:r>
-              <w:rPr>
-                <w:rFonts w:ascii="Times New Roman" w:hAnsi="Times New Roman" w:cs="Times New Roman"/>
-                <w:noProof/>
-                <w:webHidden/>
-              </w:rPr>
-            </w:r>
-            <w:r>
-              <w:rPr>
-                <w:rFonts w:ascii="Times New Roman" w:hAnsi="Times New Roman" w:cs="Times New Roman"/>
+                <w:noProof/>
+                <w:webHidden/>
+              </w:rPr>
+              <w:instrText xml:space="preserve"> PAGEREF _Toc152623031 \h </w:instrText>
+            </w:r>
+            <w:r>
+              <w:rPr>
+                <w:noProof/>
+                <w:webHidden/>
+              </w:rPr>
+            </w:r>
+            <w:r>
+              <w:rPr>
                 <w:noProof/>
                 <w:webHidden/>
               </w:rPr>
@@ -469,7 +460,6 @@
             </w:r>
             <w:r>
               <w:rPr>
-                <w:rFonts w:ascii="Times New Roman" w:hAnsi="Times New Roman" w:cs="Times New Roman"/>
                 <w:noProof/>
                 <w:webHidden/>
               </w:rPr>
@@ -477,7 +467,228 @@
             </w:r>
             <w:r>
               <w:rPr>
-                <w:rFonts w:ascii="Times New Roman" w:hAnsi="Times New Roman" w:cs="Times New Roman"/>
+                <w:noProof/>
+                <w:webHidden/>
+              </w:rPr>
+              <w:fldChar w:fldCharType="end"/>
+            </w:r>
+          </w:hyperlink>
+        </w:p>
+        <w:p>
+          <w:pPr>
+            <w:pStyle w:val="TOC2"/>
+            <w:tabs>
+              <w:tab w:val="right" w:leader="dot" w:pos="9350"/>
+            </w:tabs>
+            <w:rPr>
+              <w:rFonts w:eastAsiaTheme="minorEastAsia" w:cstheme="minorBidi"/>
+              <w:b w:val="0"/>
+              <w:bCs w:val="0"/>
+              <w:noProof/>
+              <w:sz w:val="24"/>
+              <w:szCs w:val="24"/>
+            </w:rPr>
+          </w:pPr>
+          <w:hyperlink w:anchor="_Toc152623032" w:history="1">
+            <w:r>
+              <w:rPr>
+                <w:rStyle w:val="Hyperlink"/>
+                <w:rFonts w:eastAsia="Times New Roman"/>
+                <w:noProof/>
+                <w:lang w:val="en-US"/>
+              </w:rPr>
+              <w:t>2.1. Project Opportunity</w:t>
+            </w:r>
+            <w:r>
+              <w:rPr>
+                <w:noProof/>
+                <w:webHidden/>
+              </w:rPr>
+              <w:tab/>
+            </w:r>
+            <w:r>
+              <w:rPr>
+                <w:noProof/>
+                <w:webHidden/>
+              </w:rPr>
+              <w:fldChar w:fldCharType="begin"/>
+            </w:r>
+            <w:r>
+              <w:rPr>
+                <w:noProof/>
+                <w:webHidden/>
+              </w:rPr>
+              <w:instrText xml:space="preserve"> PAGEREF _Toc152623032 \h </w:instrText>
+            </w:r>
+            <w:r>
+              <w:rPr>
+                <w:noProof/>
+                <w:webHidden/>
+              </w:rPr>
+            </w:r>
+            <w:r>
+              <w:rPr>
+                <w:noProof/>
+                <w:webHidden/>
+              </w:rPr>
+              <w:fldChar w:fldCharType="separate"/>
+            </w:r>
+            <w:r>
+              <w:rPr>
+                <w:noProof/>
+                <w:webHidden/>
+              </w:rPr>
+              <w:t>4</w:t>
+            </w:r>
+            <w:r>
+              <w:rPr>
+                <w:noProof/>
+                <w:webHidden/>
+              </w:rPr>
+              <w:fldChar w:fldCharType="end"/>
+            </w:r>
+          </w:hyperlink>
+        </w:p>
+        <w:p>
+          <w:pPr>
+            <w:pStyle w:val="TOC2"/>
+            <w:tabs>
+              <w:tab w:val="right" w:leader="dot" w:pos="9350"/>
+            </w:tabs>
+            <w:rPr>
+              <w:rFonts w:eastAsiaTheme="minorEastAsia" w:cstheme="minorBidi"/>
+              <w:b w:val="0"/>
+              <w:bCs w:val="0"/>
+              <w:noProof/>
+              <w:sz w:val="24"/>
+              <w:szCs w:val="24"/>
+            </w:rPr>
+          </w:pPr>
+          <w:hyperlink w:anchor="_Toc152623033" w:history="1">
+            <w:r>
+              <w:rPr>
+                <w:rStyle w:val="Hyperlink"/>
+                <w:rFonts w:eastAsia="Times New Roman"/>
+                <w:noProof/>
+                <w:lang w:val="en-US"/>
+              </w:rPr>
+              <w:t>2.2. Comparative Evaluation</w:t>
+            </w:r>
+            <w:r>
+              <w:rPr>
+                <w:noProof/>
+                <w:webHidden/>
+              </w:rPr>
+              <w:tab/>
+            </w:r>
+            <w:r>
+              <w:rPr>
+                <w:noProof/>
+                <w:webHidden/>
+              </w:rPr>
+              <w:fldChar w:fldCharType="begin"/>
+            </w:r>
+            <w:r>
+              <w:rPr>
+                <w:noProof/>
+                <w:webHidden/>
+              </w:rPr>
+              <w:instrText xml:space="preserve"> PAGEREF _Toc152623033 \h </w:instrText>
+            </w:r>
+            <w:r>
+              <w:rPr>
+                <w:noProof/>
+                <w:webHidden/>
+              </w:rPr>
+            </w:r>
+            <w:r>
+              <w:rPr>
+                <w:noProof/>
+                <w:webHidden/>
+              </w:rPr>
+              <w:fldChar w:fldCharType="separate"/>
+            </w:r>
+            <w:r>
+              <w:rPr>
+                <w:noProof/>
+                <w:webHidden/>
+              </w:rPr>
+              <w:t>5</w:t>
+            </w:r>
+            <w:r>
+              <w:rPr>
+                <w:noProof/>
+                <w:webHidden/>
+              </w:rPr>
+              <w:fldChar w:fldCharType="end"/>
+            </w:r>
+          </w:hyperlink>
+        </w:p>
+        <w:p>
+          <w:pPr>
+            <w:pStyle w:val="TOC3"/>
+            <w:tabs>
+              <w:tab w:val="right" w:leader="dot" w:pos="9350"/>
+            </w:tabs>
+            <w:rPr>
+              <w:rFonts w:eastAsiaTheme="minorEastAsia" w:cstheme="minorBidi"/>
+              <w:noProof/>
+              <w:sz w:val="24"/>
+              <w:szCs w:val="24"/>
+            </w:rPr>
+          </w:pPr>
+          <w:hyperlink w:anchor="_Toc152623034" w:history="1">
+            <w:r>
+              <w:rPr>
+                <w:rStyle w:val="Hyperlink"/>
+                <w:noProof/>
+                <w:lang w:val="en-US"/>
+              </w:rPr>
+              <w:t>2.2.1 Limit</w:t>
+            </w:r>
+            <w:r>
+              <w:rPr>
+                <w:noProof/>
+                <w:webHidden/>
+              </w:rPr>
+              <w:tab/>
+            </w:r>
+            <w:r>
+              <w:rPr>
+                <w:noProof/>
+                <w:webHidden/>
+              </w:rPr>
+              <w:fldChar w:fldCharType="begin"/>
+            </w:r>
+            <w:r>
+              <w:rPr>
+                <w:noProof/>
+                <w:webHidden/>
+              </w:rPr>
+              <w:instrText xml:space="preserve"> PAGEREF _Toc152623034 \h </w:instrText>
+            </w:r>
+            <w:r>
+              <w:rPr>
+                <w:noProof/>
+                <w:webHidden/>
+              </w:rPr>
+            </w:r>
+            <w:r>
+              <w:rPr>
+                <w:noProof/>
+                <w:webHidden/>
+              </w:rPr>
+              <w:fldChar w:fldCharType="separate"/>
+            </w:r>
+            <w:r>
+              <w:rPr>
+                <w:noProof/>
+                <w:webHidden/>
+              </w:rPr>
+              <w:t>5</w:t>
+            </w:r>
+            <w:r>
+              <w:rPr>
                 <w:noProof/>
                 <w:webHidden/>
               </w:rPr>
@@ -491,9 +702,8 @@
             <w:tabs>
               <w:tab w:val="right" w:leader="dot" w:pos="9350"/>
             </w:tabs>
-            <w:spacing w:line="480" w:lineRule="auto"/>
             <w:rPr>
-              <w:rFonts w:ascii="Times New Roman" w:eastAsiaTheme="minorEastAsia" w:hAnsi="Times New Roman" w:cs="Times New Roman"/>
+              <w:rFonts w:eastAsiaTheme="minorEastAsia" w:cstheme="minorBidi"/>
               <w:b w:val="0"/>
               <w:bCs w:val="0"/>
               <w:i w:val="0"/>
@@ -501,18 +711,17 @@
               <w:noProof/>
             </w:rPr>
           </w:pPr>
-          <w:hyperlink w:anchor="_Toc150101825" w:history="1">
+          <w:hyperlink w:anchor="_Toc152623035" w:history="1">
             <w:r>
               <w:rPr>
                 <w:rStyle w:val="Hyperlink"/>
                 <w:rFonts w:ascii="Times New Roman" w:hAnsi="Times New Roman" w:cs="Times New Roman"/>
                 <w:noProof/>
               </w:rPr>
-              <w:t>Planning</w:t>
-            </w:r>
-            <w:r>
-              <w:rPr>
-                <w:rFonts w:ascii="Times New Roman" w:hAnsi="Times New Roman" w:cs="Times New Roman"/>
+              <w:t>Planning (1050 words)</w:t>
+            </w:r>
+            <w:r>
+              <w:rPr>
                 <w:noProof/>
                 <w:webHidden/>
               </w:rPr>
@@ -520,7 +729,6 @@
             </w:r>
             <w:r>
               <w:rPr>
-                <w:rFonts w:ascii="Times New Roman" w:hAnsi="Times New Roman" w:cs="Times New Roman"/>
                 <w:noProof/>
                 <w:webHidden/>
               </w:rPr>
@@ -528,22 +736,19 @@
             </w:r>
             <w:r>
               <w:rPr>
-                <w:rFonts w:ascii="Times New Roman" w:hAnsi="Times New Roman" w:cs="Times New Roman"/>
-                <w:noProof/>
-                <w:webHidden/>
-              </w:rPr>
-              <w:instrText xml:space="preserve"> PAGEREF _Toc150101825 \h </w:instrText>
-            </w:r>
-            <w:r>
-              <w:rPr>
-                <w:rFonts w:ascii="Times New Roman" w:hAnsi="Times New Roman" w:cs="Times New Roman"/>
-                <w:noProof/>
-                <w:webHidden/>
-              </w:rPr>
-            </w:r>
-            <w:r>
-              <w:rPr>
-                <w:rFonts w:ascii="Times New Roman" w:hAnsi="Times New Roman" w:cs="Times New Roman"/>
+                <w:noProof/>
+                <w:webHidden/>
+              </w:rPr>
+              <w:instrText xml:space="preserve"> PAGEREF _Toc152623035 \h </w:instrText>
+            </w:r>
+            <w:r>
+              <w:rPr>
+                <w:noProof/>
+                <w:webHidden/>
+              </w:rPr>
+            </w:r>
+            <w:r>
+              <w:rPr>
                 <w:noProof/>
                 <w:webHidden/>
               </w:rPr>
@@ -551,15 +756,13 @@
             </w:r>
             <w:r>
               <w:rPr>
-                <w:rFonts w:ascii="Times New Roman" w:hAnsi="Times New Roman" w:cs="Times New Roman"/>
-                <w:noProof/>
-                <w:webHidden/>
-              </w:rPr>
-              <w:t>5</w:t>
-            </w:r>
-            <w:r>
-              <w:rPr>
-                <w:rFonts w:ascii="Times New Roman" w:hAnsi="Times New Roman" w:cs="Times New Roman"/>
+                <w:noProof/>
+                <w:webHidden/>
+              </w:rPr>
+              <w:t>8</w:t>
+            </w:r>
+            <w:r>
+              <w:rPr>
                 <w:noProof/>
                 <w:webHidden/>
               </w:rPr>
@@ -573,9 +776,8 @@
             <w:tabs>
               <w:tab w:val="right" w:leader="dot" w:pos="9350"/>
             </w:tabs>
-            <w:spacing w:line="480" w:lineRule="auto"/>
             <w:rPr>
-              <w:rFonts w:ascii="Times New Roman" w:eastAsiaTheme="minorEastAsia" w:hAnsi="Times New Roman" w:cs="Times New Roman"/>
+              <w:rFonts w:eastAsiaTheme="minorEastAsia" w:cstheme="minorBidi"/>
               <w:b w:val="0"/>
               <w:bCs w:val="0"/>
               <w:i w:val="0"/>
@@ -583,18 +785,17 @@
               <w:noProof/>
             </w:rPr>
           </w:pPr>
-          <w:hyperlink w:anchor="_Toc150101826" w:history="1">
+          <w:hyperlink w:anchor="_Toc152623036" w:history="1">
             <w:r>
               <w:rPr>
                 <w:rStyle w:val="Hyperlink"/>
                 <w:rFonts w:ascii="Times New Roman" w:hAnsi="Times New Roman" w:cs="Times New Roman"/>
                 <w:noProof/>
               </w:rPr>
-              <w:t>Specification</w:t>
-            </w:r>
-            <w:r>
-              <w:rPr>
-                <w:rFonts w:ascii="Times New Roman" w:hAnsi="Times New Roman" w:cs="Times New Roman"/>
+              <w:t>Specification (1050 words)</w:t>
+            </w:r>
+            <w:r>
+              <w:rPr>
                 <w:noProof/>
                 <w:webHidden/>
               </w:rPr>
@@ -602,7 +803,6 @@
             </w:r>
             <w:r>
               <w:rPr>
-                <w:rFonts w:ascii="Times New Roman" w:hAnsi="Times New Roman" w:cs="Times New Roman"/>
                 <w:noProof/>
                 <w:webHidden/>
               </w:rPr>
@@ -610,22 +810,19 @@
             </w:r>
             <w:r>
               <w:rPr>
-                <w:rFonts w:ascii="Times New Roman" w:hAnsi="Times New Roman" w:cs="Times New Roman"/>
-                <w:noProof/>
-                <w:webHidden/>
-              </w:rPr>
-              <w:instrText xml:space="preserve"> PAGEREF _Toc150101826 \h </w:instrText>
-            </w:r>
-            <w:r>
-              <w:rPr>
-                <w:rFonts w:ascii="Times New Roman" w:hAnsi="Times New Roman" w:cs="Times New Roman"/>
-                <w:noProof/>
-                <w:webHidden/>
-              </w:rPr>
-            </w:r>
-            <w:r>
-              <w:rPr>
-                <w:rFonts w:ascii="Times New Roman" w:hAnsi="Times New Roman" w:cs="Times New Roman"/>
+                <w:noProof/>
+                <w:webHidden/>
+              </w:rPr>
+              <w:instrText xml:space="preserve"> PAGEREF _Toc152623036 \h </w:instrText>
+            </w:r>
+            <w:r>
+              <w:rPr>
+                <w:noProof/>
+                <w:webHidden/>
+              </w:rPr>
+            </w:r>
+            <w:r>
+              <w:rPr>
                 <w:noProof/>
                 <w:webHidden/>
               </w:rPr>
@@ -633,15 +830,13 @@
             </w:r>
             <w:r>
               <w:rPr>
-                <w:rFonts w:ascii="Times New Roman" w:hAnsi="Times New Roman" w:cs="Times New Roman"/>
-                <w:noProof/>
-                <w:webHidden/>
-              </w:rPr>
-              <w:t>6</w:t>
-            </w:r>
-            <w:r>
-              <w:rPr>
-                <w:rFonts w:ascii="Times New Roman" w:hAnsi="Times New Roman" w:cs="Times New Roman"/>
+                <w:noProof/>
+                <w:webHidden/>
+              </w:rPr>
+              <w:t>9</w:t>
+            </w:r>
+            <w:r>
+              <w:rPr>
                 <w:noProof/>
                 <w:webHidden/>
               </w:rPr>
@@ -655,9 +850,8 @@
             <w:tabs>
               <w:tab w:val="right" w:leader="dot" w:pos="9350"/>
             </w:tabs>
-            <w:spacing w:line="480" w:lineRule="auto"/>
             <w:rPr>
-              <w:rFonts w:ascii="Times New Roman" w:eastAsiaTheme="minorEastAsia" w:hAnsi="Times New Roman" w:cs="Times New Roman"/>
+              <w:rFonts w:eastAsiaTheme="minorEastAsia" w:cstheme="minorBidi"/>
               <w:b w:val="0"/>
               <w:bCs w:val="0"/>
               <w:i w:val="0"/>
@@ -665,18 +859,17 @@
               <w:noProof/>
             </w:rPr>
           </w:pPr>
-          <w:hyperlink w:anchor="_Toc150101827" w:history="1">
+          <w:hyperlink w:anchor="_Toc152623037" w:history="1">
             <w:r>
               <w:rPr>
                 <w:rStyle w:val="Hyperlink"/>
                 <w:rFonts w:ascii="Times New Roman" w:hAnsi="Times New Roman" w:cs="Times New Roman"/>
                 <w:noProof/>
               </w:rPr>
-              <w:t>Scope</w:t>
-            </w:r>
-            <w:r>
-              <w:rPr>
-                <w:rFonts w:ascii="Times New Roman" w:hAnsi="Times New Roman" w:cs="Times New Roman"/>
+              <w:t>Scope (525 words)</w:t>
+            </w:r>
+            <w:r>
+              <w:rPr>
                 <w:noProof/>
                 <w:webHidden/>
               </w:rPr>
@@ -684,7 +877,6 @@
             </w:r>
             <w:r>
               <w:rPr>
-                <w:rFonts w:ascii="Times New Roman" w:hAnsi="Times New Roman" w:cs="Times New Roman"/>
                 <w:noProof/>
                 <w:webHidden/>
               </w:rPr>
@@ -692,22 +884,19 @@
             </w:r>
             <w:r>
               <w:rPr>
-                <w:rFonts w:ascii="Times New Roman" w:hAnsi="Times New Roman" w:cs="Times New Roman"/>
-                <w:noProof/>
-                <w:webHidden/>
-              </w:rPr>
-              <w:instrText xml:space="preserve"> PAGEREF _Toc150101827 \h </w:instrText>
-            </w:r>
-            <w:r>
-              <w:rPr>
-                <w:rFonts w:ascii="Times New Roman" w:hAnsi="Times New Roman" w:cs="Times New Roman"/>
-                <w:noProof/>
-                <w:webHidden/>
-              </w:rPr>
-            </w:r>
-            <w:r>
-              <w:rPr>
-                <w:rFonts w:ascii="Times New Roman" w:hAnsi="Times New Roman" w:cs="Times New Roman"/>
+                <w:noProof/>
+                <w:webHidden/>
+              </w:rPr>
+              <w:instrText xml:space="preserve"> PAGEREF _Toc152623037 \h </w:instrText>
+            </w:r>
+            <w:r>
+              <w:rPr>
+                <w:noProof/>
+                <w:webHidden/>
+              </w:rPr>
+            </w:r>
+            <w:r>
+              <w:rPr>
                 <w:noProof/>
                 <w:webHidden/>
               </w:rPr>
@@ -715,15 +904,13 @@
             </w:r>
             <w:r>
               <w:rPr>
-                <w:rFonts w:ascii="Times New Roman" w:hAnsi="Times New Roman" w:cs="Times New Roman"/>
-                <w:noProof/>
-                <w:webHidden/>
-              </w:rPr>
-              <w:t>7</w:t>
-            </w:r>
-            <w:r>
-              <w:rPr>
-                <w:rFonts w:ascii="Times New Roman" w:hAnsi="Times New Roman" w:cs="Times New Roman"/>
+                <w:noProof/>
+                <w:webHidden/>
+              </w:rPr>
+              <w:t>10</w:t>
+            </w:r>
+            <w:r>
+              <w:rPr>
                 <w:noProof/>
                 <w:webHidden/>
               </w:rPr>
@@ -737,9 +924,8 @@
             <w:tabs>
               <w:tab w:val="right" w:leader="dot" w:pos="9350"/>
             </w:tabs>
-            <w:spacing w:line="480" w:lineRule="auto"/>
             <w:rPr>
-              <w:rFonts w:ascii="Times New Roman" w:eastAsiaTheme="minorEastAsia" w:hAnsi="Times New Roman" w:cs="Times New Roman"/>
+              <w:rFonts w:eastAsiaTheme="minorEastAsia" w:cstheme="minorBidi"/>
               <w:b w:val="0"/>
               <w:bCs w:val="0"/>
               <w:i w:val="0"/>
@@ -747,18 +933,17 @@
               <w:noProof/>
             </w:rPr>
           </w:pPr>
-          <w:hyperlink w:anchor="_Toc150101828" w:history="1">
+          <w:hyperlink w:anchor="_Toc152623038" w:history="1">
             <w:r>
               <w:rPr>
                 <w:rStyle w:val="Hyperlink"/>
                 <w:rFonts w:ascii="Times New Roman" w:hAnsi="Times New Roman" w:cs="Times New Roman"/>
                 <w:noProof/>
               </w:rPr>
-              <w:t>Requirements</w:t>
-            </w:r>
-            <w:r>
-              <w:rPr>
-                <w:rFonts w:ascii="Times New Roman" w:hAnsi="Times New Roman" w:cs="Times New Roman"/>
+              <w:t>Requirements (525 words)</w:t>
+            </w:r>
+            <w:r>
+              <w:rPr>
                 <w:noProof/>
                 <w:webHidden/>
               </w:rPr>
@@ -766,7 +951,6 @@
             </w:r>
             <w:r>
               <w:rPr>
-                <w:rFonts w:ascii="Times New Roman" w:hAnsi="Times New Roman" w:cs="Times New Roman"/>
                 <w:noProof/>
                 <w:webHidden/>
               </w:rPr>
@@ -774,22 +958,19 @@
             </w:r>
             <w:r>
               <w:rPr>
-                <w:rFonts w:ascii="Times New Roman" w:hAnsi="Times New Roman" w:cs="Times New Roman"/>
-                <w:noProof/>
-                <w:webHidden/>
-              </w:rPr>
-              <w:instrText xml:space="preserve"> PAGEREF _Toc150101828 \h </w:instrText>
-            </w:r>
-            <w:r>
-              <w:rPr>
-                <w:rFonts w:ascii="Times New Roman" w:hAnsi="Times New Roman" w:cs="Times New Roman"/>
-                <w:noProof/>
-                <w:webHidden/>
-              </w:rPr>
-            </w:r>
-            <w:r>
-              <w:rPr>
-                <w:rFonts w:ascii="Times New Roman" w:hAnsi="Times New Roman" w:cs="Times New Roman"/>
+                <w:noProof/>
+                <w:webHidden/>
+              </w:rPr>
+              <w:instrText xml:space="preserve"> PAGEREF _Toc152623038 \h </w:instrText>
+            </w:r>
+            <w:r>
+              <w:rPr>
+                <w:noProof/>
+                <w:webHidden/>
+              </w:rPr>
+            </w:r>
+            <w:r>
+              <w:rPr>
                 <w:noProof/>
                 <w:webHidden/>
               </w:rPr>
@@ -797,15 +978,13 @@
             </w:r>
             <w:r>
               <w:rPr>
-                <w:rFonts w:ascii="Times New Roman" w:hAnsi="Times New Roman" w:cs="Times New Roman"/>
-                <w:noProof/>
-                <w:webHidden/>
-              </w:rPr>
-              <w:t>8</w:t>
-            </w:r>
-            <w:r>
-              <w:rPr>
-                <w:rFonts w:ascii="Times New Roman" w:hAnsi="Times New Roman" w:cs="Times New Roman"/>
+                <w:noProof/>
+                <w:webHidden/>
+              </w:rPr>
+              <w:t>11</w:t>
+            </w:r>
+            <w:r>
+              <w:rPr>
                 <w:noProof/>
                 <w:webHidden/>
               </w:rPr>
@@ -819,9 +998,8 @@
             <w:tabs>
               <w:tab w:val="right" w:leader="dot" w:pos="9350"/>
             </w:tabs>
-            <w:spacing w:line="480" w:lineRule="auto"/>
             <w:rPr>
-              <w:rFonts w:ascii="Times New Roman" w:eastAsiaTheme="minorEastAsia" w:hAnsi="Times New Roman" w:cs="Times New Roman"/>
+              <w:rFonts w:eastAsiaTheme="minorEastAsia" w:cstheme="minorBidi"/>
               <w:b w:val="0"/>
               <w:bCs w:val="0"/>
               <w:i w:val="0"/>
@@ -829,18 +1007,17 @@
               <w:noProof/>
             </w:rPr>
           </w:pPr>
-          <w:hyperlink w:anchor="_Toc150101829" w:history="1">
+          <w:hyperlink w:anchor="_Toc152623039" w:history="1">
             <w:r>
               <w:rPr>
                 <w:rStyle w:val="Hyperlink"/>
                 <w:rFonts w:ascii="Times New Roman" w:hAnsi="Times New Roman" w:cs="Times New Roman"/>
                 <w:noProof/>
               </w:rPr>
-              <w:t>Literature</w:t>
-            </w:r>
-            <w:r>
-              <w:rPr>
-                <w:rFonts w:ascii="Times New Roman" w:hAnsi="Times New Roman" w:cs="Times New Roman"/>
+              <w:t>Literature (525 words)</w:t>
+            </w:r>
+            <w:r>
+              <w:rPr>
                 <w:noProof/>
                 <w:webHidden/>
               </w:rPr>
@@ -848,7 +1025,6 @@
             </w:r>
             <w:r>
               <w:rPr>
-                <w:rFonts w:ascii="Times New Roman" w:hAnsi="Times New Roman" w:cs="Times New Roman"/>
                 <w:noProof/>
                 <w:webHidden/>
               </w:rPr>
@@ -856,22 +1032,19 @@
             </w:r>
             <w:r>
               <w:rPr>
-                <w:rFonts w:ascii="Times New Roman" w:hAnsi="Times New Roman" w:cs="Times New Roman"/>
-                <w:noProof/>
-                <w:webHidden/>
-              </w:rPr>
-              <w:instrText xml:space="preserve"> PAGEREF _Toc150101829 \h </w:instrText>
-            </w:r>
-            <w:r>
-              <w:rPr>
-                <w:rFonts w:ascii="Times New Roman" w:hAnsi="Times New Roman" w:cs="Times New Roman"/>
-                <w:noProof/>
-                <w:webHidden/>
-              </w:rPr>
-            </w:r>
-            <w:r>
-              <w:rPr>
-                <w:rFonts w:ascii="Times New Roman" w:hAnsi="Times New Roman" w:cs="Times New Roman"/>
+                <w:noProof/>
+                <w:webHidden/>
+              </w:rPr>
+              <w:instrText xml:space="preserve"> PAGEREF _Toc152623039 \h </w:instrText>
+            </w:r>
+            <w:r>
+              <w:rPr>
+                <w:noProof/>
+                <w:webHidden/>
+              </w:rPr>
+            </w:r>
+            <w:r>
+              <w:rPr>
                 <w:noProof/>
                 <w:webHidden/>
               </w:rPr>
@@ -879,15 +1052,13 @@
             </w:r>
             <w:r>
               <w:rPr>
-                <w:rFonts w:ascii="Times New Roman" w:hAnsi="Times New Roman" w:cs="Times New Roman"/>
-                <w:noProof/>
-                <w:webHidden/>
-              </w:rPr>
-              <w:t>9</w:t>
-            </w:r>
-            <w:r>
-              <w:rPr>
-                <w:rFonts w:ascii="Times New Roman" w:hAnsi="Times New Roman" w:cs="Times New Roman"/>
+                <w:noProof/>
+                <w:webHidden/>
+              </w:rPr>
+              <w:t>12</w:t>
+            </w:r>
+            <w:r>
+              <w:rPr>
                 <w:noProof/>
                 <w:webHidden/>
               </w:rPr>
@@ -901,9 +1072,8 @@
             <w:tabs>
               <w:tab w:val="right" w:leader="dot" w:pos="9350"/>
             </w:tabs>
-            <w:spacing w:line="480" w:lineRule="auto"/>
             <w:rPr>
-              <w:rFonts w:ascii="Times New Roman" w:eastAsiaTheme="minorEastAsia" w:hAnsi="Times New Roman" w:cs="Times New Roman"/>
+              <w:rFonts w:eastAsiaTheme="minorEastAsia" w:cstheme="minorBidi"/>
               <w:b w:val="0"/>
               <w:bCs w:val="0"/>
               <w:i w:val="0"/>
@@ -911,18 +1081,17 @@
               <w:noProof/>
             </w:rPr>
           </w:pPr>
-          <w:hyperlink w:anchor="_Toc150101830" w:history="1">
+          <w:hyperlink w:anchor="_Toc152623040" w:history="1">
             <w:r>
               <w:rPr>
                 <w:rStyle w:val="Hyperlink"/>
                 <w:rFonts w:ascii="Times New Roman" w:hAnsi="Times New Roman" w:cs="Times New Roman"/>
                 <w:noProof/>
               </w:rPr>
-              <w:t>Market Research</w:t>
-            </w:r>
-            <w:r>
-              <w:rPr>
-                <w:rFonts w:ascii="Times New Roman" w:hAnsi="Times New Roman" w:cs="Times New Roman"/>
+              <w:t>Market Research (1050 words)</w:t>
+            </w:r>
+            <w:r>
+              <w:rPr>
                 <w:noProof/>
                 <w:webHidden/>
               </w:rPr>
@@ -930,7 +1099,6 @@
             </w:r>
             <w:r>
               <w:rPr>
-                <w:rFonts w:ascii="Times New Roman" w:hAnsi="Times New Roman" w:cs="Times New Roman"/>
                 <w:noProof/>
                 <w:webHidden/>
               </w:rPr>
@@ -938,22 +1106,19 @@
             </w:r>
             <w:r>
               <w:rPr>
-                <w:rFonts w:ascii="Times New Roman" w:hAnsi="Times New Roman" w:cs="Times New Roman"/>
-                <w:noProof/>
-                <w:webHidden/>
-              </w:rPr>
-              <w:instrText xml:space="preserve"> PAGEREF _Toc150101830 \h </w:instrText>
-            </w:r>
-            <w:r>
-              <w:rPr>
-                <w:rFonts w:ascii="Times New Roman" w:hAnsi="Times New Roman" w:cs="Times New Roman"/>
-                <w:noProof/>
-                <w:webHidden/>
-              </w:rPr>
-            </w:r>
-            <w:r>
-              <w:rPr>
-                <w:rFonts w:ascii="Times New Roman" w:hAnsi="Times New Roman" w:cs="Times New Roman"/>
+                <w:noProof/>
+                <w:webHidden/>
+              </w:rPr>
+              <w:instrText xml:space="preserve"> PAGEREF _Toc152623040 \h </w:instrText>
+            </w:r>
+            <w:r>
+              <w:rPr>
+                <w:noProof/>
+                <w:webHidden/>
+              </w:rPr>
+            </w:r>
+            <w:r>
+              <w:rPr>
                 <w:noProof/>
                 <w:webHidden/>
               </w:rPr>
@@ -961,15 +1126,13 @@
             </w:r>
             <w:r>
               <w:rPr>
-                <w:rFonts w:ascii="Times New Roman" w:hAnsi="Times New Roman" w:cs="Times New Roman"/>
-                <w:noProof/>
-                <w:webHidden/>
-              </w:rPr>
-              <w:t>10</w:t>
-            </w:r>
-            <w:r>
-              <w:rPr>
-                <w:rFonts w:ascii="Times New Roman" w:hAnsi="Times New Roman" w:cs="Times New Roman"/>
+                <w:noProof/>
+                <w:webHidden/>
+              </w:rPr>
+              <w:t>13</w:t>
+            </w:r>
+            <w:r>
+              <w:rPr>
                 <w:noProof/>
                 <w:webHidden/>
               </w:rPr>
@@ -983,9 +1146,8 @@
             <w:tabs>
               <w:tab w:val="right" w:leader="dot" w:pos="9350"/>
             </w:tabs>
-            <w:spacing w:line="480" w:lineRule="auto"/>
             <w:rPr>
-              <w:rFonts w:ascii="Times New Roman" w:eastAsiaTheme="minorEastAsia" w:hAnsi="Times New Roman" w:cs="Times New Roman"/>
+              <w:rFonts w:eastAsiaTheme="minorEastAsia" w:cstheme="minorBidi"/>
               <w:b w:val="0"/>
               <w:bCs w:val="0"/>
               <w:i w:val="0"/>
@@ -993,18 +1155,17 @@
               <w:noProof/>
             </w:rPr>
           </w:pPr>
-          <w:hyperlink w:anchor="_Toc150101831" w:history="1">
+          <w:hyperlink w:anchor="_Toc152623041" w:history="1">
             <w:r>
               <w:rPr>
                 <w:rStyle w:val="Hyperlink"/>
                 <w:rFonts w:ascii="Times New Roman" w:hAnsi="Times New Roman" w:cs="Times New Roman"/>
                 <w:noProof/>
               </w:rPr>
-              <w:t>Motivations</w:t>
-            </w:r>
-            <w:r>
-              <w:rPr>
-                <w:rFonts w:ascii="Times New Roman" w:hAnsi="Times New Roman" w:cs="Times New Roman"/>
+              <w:t>Motivations (525 words)</w:t>
+            </w:r>
+            <w:r>
+              <w:rPr>
                 <w:noProof/>
                 <w:webHidden/>
               </w:rPr>
@@ -1012,7 +1173,6 @@
             </w:r>
             <w:r>
               <w:rPr>
-                <w:rFonts w:ascii="Times New Roman" w:hAnsi="Times New Roman" w:cs="Times New Roman"/>
                 <w:noProof/>
                 <w:webHidden/>
               </w:rPr>
@@ -1020,22 +1180,19 @@
             </w:r>
             <w:r>
               <w:rPr>
-                <w:rFonts w:ascii="Times New Roman" w:hAnsi="Times New Roman" w:cs="Times New Roman"/>
-                <w:noProof/>
-                <w:webHidden/>
-              </w:rPr>
-              <w:instrText xml:space="preserve"> PAGEREF _Toc150101831 \h </w:instrText>
-            </w:r>
-            <w:r>
-              <w:rPr>
-                <w:rFonts w:ascii="Times New Roman" w:hAnsi="Times New Roman" w:cs="Times New Roman"/>
-                <w:noProof/>
-                <w:webHidden/>
-              </w:rPr>
-            </w:r>
-            <w:r>
-              <w:rPr>
-                <w:rFonts w:ascii="Times New Roman" w:hAnsi="Times New Roman" w:cs="Times New Roman"/>
+                <w:noProof/>
+                <w:webHidden/>
+              </w:rPr>
+              <w:instrText xml:space="preserve"> PAGEREF _Toc152623041 \h </w:instrText>
+            </w:r>
+            <w:r>
+              <w:rPr>
+                <w:noProof/>
+                <w:webHidden/>
+              </w:rPr>
+            </w:r>
+            <w:r>
+              <w:rPr>
                 <w:noProof/>
                 <w:webHidden/>
               </w:rPr>
@@ -1043,15 +1200,13 @@
             </w:r>
             <w:r>
               <w:rPr>
-                <w:rFonts w:ascii="Times New Roman" w:hAnsi="Times New Roman" w:cs="Times New Roman"/>
-                <w:noProof/>
-                <w:webHidden/>
-              </w:rPr>
-              <w:t>11</w:t>
-            </w:r>
-            <w:r>
-              <w:rPr>
-                <w:rFonts w:ascii="Times New Roman" w:hAnsi="Times New Roman" w:cs="Times New Roman"/>
+                <w:noProof/>
+                <w:webHidden/>
+              </w:rPr>
+              <w:t>14</w:t>
+            </w:r>
+            <w:r>
+              <w:rPr>
                 <w:noProof/>
                 <w:webHidden/>
               </w:rPr>
@@ -1065,9 +1220,8 @@
             <w:tabs>
               <w:tab w:val="right" w:leader="dot" w:pos="9350"/>
             </w:tabs>
-            <w:spacing w:line="480" w:lineRule="auto"/>
             <w:rPr>
-              <w:rFonts w:ascii="Times New Roman" w:eastAsiaTheme="minorEastAsia" w:hAnsi="Times New Roman" w:cs="Times New Roman"/>
+              <w:rFonts w:eastAsiaTheme="minorEastAsia" w:cstheme="minorBidi"/>
               <w:b w:val="0"/>
               <w:bCs w:val="0"/>
               <w:i w:val="0"/>
@@ -1075,18 +1229,17 @@
               <w:noProof/>
             </w:rPr>
           </w:pPr>
-          <w:hyperlink w:anchor="_Toc150101832" w:history="1">
+          <w:hyperlink w:anchor="_Toc152623042" w:history="1">
             <w:r>
               <w:rPr>
                 <w:rStyle w:val="Hyperlink"/>
                 <w:rFonts w:ascii="Times New Roman" w:hAnsi="Times New Roman" w:cs="Times New Roman"/>
                 <w:noProof/>
               </w:rPr>
-              <w:t>Prototyping</w:t>
-            </w:r>
-            <w:r>
-              <w:rPr>
-                <w:rFonts w:ascii="Times New Roman" w:hAnsi="Times New Roman" w:cs="Times New Roman"/>
+              <w:t>Prototyping (1050 words)</w:t>
+            </w:r>
+            <w:r>
+              <w:rPr>
                 <w:noProof/>
                 <w:webHidden/>
               </w:rPr>
@@ -1094,7 +1247,6 @@
             </w:r>
             <w:r>
               <w:rPr>
-                <w:rFonts w:ascii="Times New Roman" w:hAnsi="Times New Roman" w:cs="Times New Roman"/>
                 <w:noProof/>
                 <w:webHidden/>
               </w:rPr>
@@ -1102,22 +1254,19 @@
             </w:r>
             <w:r>
               <w:rPr>
-                <w:rFonts w:ascii="Times New Roman" w:hAnsi="Times New Roman" w:cs="Times New Roman"/>
-                <w:noProof/>
-                <w:webHidden/>
-              </w:rPr>
-              <w:instrText xml:space="preserve"> PAGEREF _Toc150101832 \h </w:instrText>
-            </w:r>
-            <w:r>
-              <w:rPr>
-                <w:rFonts w:ascii="Times New Roman" w:hAnsi="Times New Roman" w:cs="Times New Roman"/>
-                <w:noProof/>
-                <w:webHidden/>
-              </w:rPr>
-            </w:r>
-            <w:r>
-              <w:rPr>
-                <w:rFonts w:ascii="Times New Roman" w:hAnsi="Times New Roman" w:cs="Times New Roman"/>
+                <w:noProof/>
+                <w:webHidden/>
+              </w:rPr>
+              <w:instrText xml:space="preserve"> PAGEREF _Toc152623042 \h </w:instrText>
+            </w:r>
+            <w:r>
+              <w:rPr>
+                <w:noProof/>
+                <w:webHidden/>
+              </w:rPr>
+            </w:r>
+            <w:r>
+              <w:rPr>
                 <w:noProof/>
                 <w:webHidden/>
               </w:rPr>
@@ -1125,15 +1274,13 @@
             </w:r>
             <w:r>
               <w:rPr>
-                <w:rFonts w:ascii="Times New Roman" w:hAnsi="Times New Roman" w:cs="Times New Roman"/>
-                <w:noProof/>
-                <w:webHidden/>
-              </w:rPr>
-              <w:t>12</w:t>
-            </w:r>
-            <w:r>
-              <w:rPr>
-                <w:rFonts w:ascii="Times New Roman" w:hAnsi="Times New Roman" w:cs="Times New Roman"/>
+                <w:noProof/>
+                <w:webHidden/>
+              </w:rPr>
+              <w:t>15</w:t>
+            </w:r>
+            <w:r>
+              <w:rPr>
                 <w:noProof/>
                 <w:webHidden/>
               </w:rPr>
@@ -1147,9 +1294,8 @@
             <w:tabs>
               <w:tab w:val="right" w:leader="dot" w:pos="9350"/>
             </w:tabs>
-            <w:spacing w:line="480" w:lineRule="auto"/>
             <w:rPr>
-              <w:rFonts w:ascii="Times New Roman" w:eastAsiaTheme="minorEastAsia" w:hAnsi="Times New Roman" w:cs="Times New Roman"/>
+              <w:rFonts w:eastAsiaTheme="minorEastAsia" w:cstheme="minorBidi"/>
               <w:b w:val="0"/>
               <w:bCs w:val="0"/>
               <w:i w:val="0"/>
@@ -1157,18 +1303,17 @@
               <w:noProof/>
             </w:rPr>
           </w:pPr>
-          <w:hyperlink w:anchor="_Toc150101833" w:history="1">
+          <w:hyperlink w:anchor="_Toc152623043" w:history="1">
             <w:r>
               <w:rPr>
                 <w:rStyle w:val="Hyperlink"/>
                 <w:rFonts w:ascii="Times New Roman" w:hAnsi="Times New Roman" w:cs="Times New Roman"/>
                 <w:noProof/>
               </w:rPr>
-              <w:t>Assumption Testing</w:t>
-            </w:r>
-            <w:r>
-              <w:rPr>
-                <w:rFonts w:ascii="Times New Roman" w:hAnsi="Times New Roman" w:cs="Times New Roman"/>
+              <w:t>Assumption Testing (525 words)</w:t>
+            </w:r>
+            <w:r>
+              <w:rPr>
                 <w:noProof/>
                 <w:webHidden/>
               </w:rPr>
@@ -1176,7 +1321,6 @@
             </w:r>
             <w:r>
               <w:rPr>
-                <w:rFonts w:ascii="Times New Roman" w:hAnsi="Times New Roman" w:cs="Times New Roman"/>
                 <w:noProof/>
                 <w:webHidden/>
               </w:rPr>
@@ -1184,22 +1328,19 @@
             </w:r>
             <w:r>
               <w:rPr>
-                <w:rFonts w:ascii="Times New Roman" w:hAnsi="Times New Roman" w:cs="Times New Roman"/>
-                <w:noProof/>
-                <w:webHidden/>
-              </w:rPr>
-              <w:instrText xml:space="preserve"> PAGEREF _Toc150101833 \h </w:instrText>
-            </w:r>
-            <w:r>
-              <w:rPr>
-                <w:rFonts w:ascii="Times New Roman" w:hAnsi="Times New Roman" w:cs="Times New Roman"/>
-                <w:noProof/>
-                <w:webHidden/>
-              </w:rPr>
-            </w:r>
-            <w:r>
-              <w:rPr>
-                <w:rFonts w:ascii="Times New Roman" w:hAnsi="Times New Roman" w:cs="Times New Roman"/>
+                <w:noProof/>
+                <w:webHidden/>
+              </w:rPr>
+              <w:instrText xml:space="preserve"> PAGEREF _Toc152623043 \h </w:instrText>
+            </w:r>
+            <w:r>
+              <w:rPr>
+                <w:noProof/>
+                <w:webHidden/>
+              </w:rPr>
+            </w:r>
+            <w:r>
+              <w:rPr>
                 <w:noProof/>
                 <w:webHidden/>
               </w:rPr>
@@ -1207,15 +1348,13 @@
             </w:r>
             <w:r>
               <w:rPr>
-                <w:rFonts w:ascii="Times New Roman" w:hAnsi="Times New Roman" w:cs="Times New Roman"/>
-                <w:noProof/>
-                <w:webHidden/>
-              </w:rPr>
-              <w:t>13</w:t>
-            </w:r>
-            <w:r>
-              <w:rPr>
-                <w:rFonts w:ascii="Times New Roman" w:hAnsi="Times New Roman" w:cs="Times New Roman"/>
+                <w:noProof/>
+                <w:webHidden/>
+              </w:rPr>
+              <w:t>16</w:t>
+            </w:r>
+            <w:r>
+              <w:rPr>
                 <w:noProof/>
                 <w:webHidden/>
               </w:rPr>
@@ -1229,9 +1368,8 @@
             <w:tabs>
               <w:tab w:val="right" w:leader="dot" w:pos="9350"/>
             </w:tabs>
-            <w:spacing w:line="480" w:lineRule="auto"/>
             <w:rPr>
-              <w:rFonts w:ascii="Times New Roman" w:eastAsiaTheme="minorEastAsia" w:hAnsi="Times New Roman" w:cs="Times New Roman"/>
+              <w:rFonts w:eastAsiaTheme="minorEastAsia" w:cstheme="minorBidi"/>
               <w:b w:val="0"/>
               <w:bCs w:val="0"/>
               <w:i w:val="0"/>
@@ -1239,18 +1377,17 @@
               <w:noProof/>
             </w:rPr>
           </w:pPr>
-          <w:hyperlink w:anchor="_Toc150101834" w:history="1">
+          <w:hyperlink w:anchor="_Toc152623044" w:history="1">
             <w:r>
               <w:rPr>
                 <w:rStyle w:val="Hyperlink"/>
                 <w:rFonts w:ascii="Times New Roman" w:hAnsi="Times New Roman" w:cs="Times New Roman"/>
                 <w:noProof/>
               </w:rPr>
-              <w:t>Analysis / Outcomes / Evaluation</w:t>
-            </w:r>
-            <w:r>
-              <w:rPr>
-                <w:rFonts w:ascii="Times New Roman" w:hAnsi="Times New Roman" w:cs="Times New Roman"/>
+              <w:t>Analysis / Outcomes / Evaluation (525 words)</w:t>
+            </w:r>
+            <w:r>
+              <w:rPr>
                 <w:noProof/>
                 <w:webHidden/>
               </w:rPr>
@@ -1258,7 +1395,6 @@
             </w:r>
             <w:r>
               <w:rPr>
-                <w:rFonts w:ascii="Times New Roman" w:hAnsi="Times New Roman" w:cs="Times New Roman"/>
                 <w:noProof/>
                 <w:webHidden/>
               </w:rPr>
@@ -1266,22 +1402,19 @@
             </w:r>
             <w:r>
               <w:rPr>
-                <w:rFonts w:ascii="Times New Roman" w:hAnsi="Times New Roman" w:cs="Times New Roman"/>
-                <w:noProof/>
-                <w:webHidden/>
-              </w:rPr>
-              <w:instrText xml:space="preserve"> PAGEREF _Toc150101834 \h </w:instrText>
-            </w:r>
-            <w:r>
-              <w:rPr>
-                <w:rFonts w:ascii="Times New Roman" w:hAnsi="Times New Roman" w:cs="Times New Roman"/>
-                <w:noProof/>
-                <w:webHidden/>
-              </w:rPr>
-            </w:r>
-            <w:r>
-              <w:rPr>
-                <w:rFonts w:ascii="Times New Roman" w:hAnsi="Times New Roman" w:cs="Times New Roman"/>
+                <w:noProof/>
+                <w:webHidden/>
+              </w:rPr>
+              <w:instrText xml:space="preserve"> PAGEREF _Toc152623044 \h </w:instrText>
+            </w:r>
+            <w:r>
+              <w:rPr>
+                <w:noProof/>
+                <w:webHidden/>
+              </w:rPr>
+            </w:r>
+            <w:r>
+              <w:rPr>
                 <w:noProof/>
                 <w:webHidden/>
               </w:rPr>
@@ -1289,15 +1422,13 @@
             </w:r>
             <w:r>
               <w:rPr>
-                <w:rFonts w:ascii="Times New Roman" w:hAnsi="Times New Roman" w:cs="Times New Roman"/>
-                <w:noProof/>
-                <w:webHidden/>
-              </w:rPr>
-              <w:t>14</w:t>
-            </w:r>
-            <w:r>
-              <w:rPr>
-                <w:rFonts w:ascii="Times New Roman" w:hAnsi="Times New Roman" w:cs="Times New Roman"/>
+                <w:noProof/>
+                <w:webHidden/>
+              </w:rPr>
+              <w:t>17</w:t>
+            </w:r>
+            <w:r>
+              <w:rPr>
                 <w:noProof/>
                 <w:webHidden/>
               </w:rPr>
@@ -1306,15 +1437,8 @@
           </w:hyperlink>
         </w:p>
         <w:p>
-          <w:pPr>
-            <w:spacing w:line="480" w:lineRule="auto"/>
-            <w:rPr>
-              <w:rFonts w:ascii="Times New Roman" w:hAnsi="Times New Roman" w:cs="Times New Roman"/>
-            </w:rPr>
-          </w:pPr>
           <w:r>
             <w:rPr>
-              <w:rFonts w:ascii="Times New Roman" w:hAnsi="Times New Roman" w:cs="Times New Roman"/>
               <w:b/>
               <w:bCs/>
               <w:noProof/>
@@ -1366,192 +1490,681 @@
     </w:p>
     <w:p>
       <w:pPr>
+        <w:spacing w:line="480" w:lineRule="auto"/>
+        <w:rPr>
+          <w:rFonts w:ascii="Times New Roman" w:hAnsi="Times New Roman" w:cs="Times New Roman"/>
+        </w:rPr>
+      </w:pPr>
+    </w:p>
+    <w:p>
+      <w:pPr>
+        <w:spacing w:line="480" w:lineRule="auto"/>
+        <w:rPr>
+          <w:rFonts w:ascii="Times New Roman" w:hAnsi="Times New Roman" w:cs="Times New Roman"/>
+        </w:rPr>
+      </w:pPr>
+    </w:p>
+    <w:p>
+      <w:pPr>
+        <w:spacing w:line="480" w:lineRule="auto"/>
+        <w:rPr>
+          <w:rFonts w:ascii="Times New Roman" w:hAnsi="Times New Roman" w:cs="Times New Roman"/>
+        </w:rPr>
+      </w:pPr>
+    </w:p>
+    <w:p>
+      <w:pPr>
+        <w:spacing w:line="480" w:lineRule="auto"/>
+        <w:rPr>
+          <w:rFonts w:ascii="Times New Roman" w:hAnsi="Times New Roman" w:cs="Times New Roman"/>
+        </w:rPr>
+      </w:pPr>
+    </w:p>
+    <w:p>
+      <w:pPr>
+        <w:spacing w:line="480" w:lineRule="auto"/>
+        <w:rPr>
+          <w:rFonts w:ascii="Times New Roman" w:hAnsi="Times New Roman" w:cs="Times New Roman"/>
+        </w:rPr>
+      </w:pPr>
+    </w:p>
+    <w:p>
+      <w:pPr>
         <w:pStyle w:val="Heading1"/>
         <w:spacing w:line="480" w:lineRule="auto"/>
         <w:rPr>
           <w:rFonts w:ascii="Times New Roman" w:hAnsi="Times New Roman" w:cs="Times New Roman"/>
         </w:rPr>
       </w:pPr>
-      <w:bookmarkStart w:id="0" w:name="_Toc150101823"/>
+      <w:bookmarkStart w:id="0" w:name="_Toc152623030"/>
       <w:r>
         <w:rPr>
           <w:rFonts w:ascii="Times New Roman" w:hAnsi="Times New Roman" w:cs="Times New Roman"/>
         </w:rPr>
         <w:lastRenderedPageBreak/>
+        <w:t xml:space="preserve">1. </w:t>
+      </w:r>
+      <w:r>
+        <w:rPr>
+          <w:rFonts w:ascii="Times New Roman" w:hAnsi="Times New Roman" w:cs="Times New Roman"/>
+        </w:rPr>
         <w:t>Introduction</w:t>
       </w:r>
       <w:bookmarkEnd w:id="0"/>
     </w:p>
     <w:p>
       <w:pPr>
-        <w:spacing w:line="480" w:lineRule="auto"/>
-        <w:rPr>
-          <w:rFonts w:ascii="Times New Roman" w:hAnsi="Times New Roman" w:cs="Times New Roman"/>
-        </w:rPr>
-      </w:pPr>
-      <w:r>
-        <w:rPr>
-          <w:rFonts w:ascii="Times New Roman" w:hAnsi="Times New Roman" w:cs="Times New Roman"/>
-        </w:rPr>
+        <w:pStyle w:val="Reporttext"/>
+      </w:pPr>
+      <w:r>
         <w:t xml:space="preserve">Coursera is </w:t>
       </w:r>
       <w:r>
-        <w:rPr>
-          <w:rFonts w:ascii="Times New Roman" w:hAnsi="Times New Roman" w:cs="Times New Roman"/>
-        </w:rPr>
         <w:t xml:space="preserve">a global platform specializing in online learning and career development. </w:t>
       </w:r>
       <w:r>
-        <w:rPr>
-          <w:rFonts w:ascii="Times New Roman" w:hAnsi="Times New Roman" w:cs="Times New Roman"/>
-        </w:rPr>
         <w:t>The platform</w:t>
       </w:r>
       <w:r>
-        <w:rPr>
-          <w:rFonts w:ascii="Times New Roman" w:hAnsi="Times New Roman" w:cs="Times New Roman"/>
-        </w:rPr>
-        <w:t xml:space="preserve"> allows millions of learners to grow, learn and develop industry-standard skills through partnerships with universities, businesses and governments. </w:t>
-      </w:r>
-      <w:r>
-        <w:rPr>
-          <w:rFonts w:ascii="Times New Roman" w:hAnsi="Times New Roman" w:cs="Times New Roman"/>
-        </w:rPr>
-        <w:t xml:space="preserve">It has affected each of the author's lives via the Bachelor of Computer Science offered in partnership with the University of London and allows a further 113 million learners the opportunity to cement lifelong learning as an integral part of their lives. </w:t>
-      </w:r>
-    </w:p>
-    <w:p>
-      <w:pPr>
-        <w:spacing w:line="480" w:lineRule="auto"/>
-        <w:rPr>
-          <w:rFonts w:ascii="Times New Roman" w:hAnsi="Times New Roman" w:cs="Times New Roman"/>
-        </w:rPr>
-      </w:pPr>
-    </w:p>
-    <w:p>
-      <w:pPr>
-        <w:spacing w:line="480" w:lineRule="auto"/>
-        <w:rPr>
-          <w:rFonts w:ascii="Times New Roman" w:hAnsi="Times New Roman" w:cs="Times New Roman"/>
-        </w:rPr>
-      </w:pPr>
-      <w:r>
-        <w:rPr>
-          <w:rFonts w:ascii="Times New Roman" w:hAnsi="Times New Roman" w:cs="Times New Roman"/>
-        </w:rPr>
+        <w:t xml:space="preserve"> allows millions of learners to grow, learn</w:t>
+      </w:r>
+      <w:r>
+        <w:t>,</w:t>
+      </w:r>
+      <w:r>
+        <w:t xml:space="preserve"> and develop industry-standard skills through partnerships with universities, businesses</w:t>
+      </w:r>
+      <w:r>
+        <w:t>,</w:t>
+      </w:r>
+      <w:r>
+        <w:t xml:space="preserve"> and governments. </w:t>
+      </w:r>
+      <w:r>
+        <w:t xml:space="preserve">It has affected each of the author's lives via the Bachelor of Computer Science offered in </w:t>
+      </w:r>
+      <w:r>
+        <w:t>collaboration</w:t>
+      </w:r>
+      <w:r>
+        <w:t xml:space="preserve"> with the University of London and allows a further 113 million learners the opportunity to cement lifelong learning as an integral part of their lives. </w:t>
+      </w:r>
+    </w:p>
+    <w:p>
+      <w:pPr>
+        <w:pStyle w:val="Reporttext"/>
+      </w:pPr>
+    </w:p>
+    <w:p>
+      <w:pPr>
+        <w:pStyle w:val="Reporttext"/>
+      </w:pPr>
+      <w:r>
         <w:t xml:space="preserve">As avid users of the Coursera platform, we see an opportunity to enhance the platform via </w:t>
       </w:r>
       <w:r>
-        <w:rPr>
-          <w:rFonts w:ascii="Times New Roman" w:hAnsi="Times New Roman" w:cs="Times New Roman"/>
-        </w:rPr>
         <w:t xml:space="preserve">a </w:t>
       </w:r>
       <w:r>
-        <w:rPr>
-          <w:rFonts w:ascii="Times New Roman" w:hAnsi="Times New Roman" w:cs="Times New Roman"/>
-        </w:rPr>
         <w:t>browser extension.</w:t>
       </w:r>
       <w:r>
-        <w:rPr>
-          <w:rFonts w:ascii="Times New Roman" w:hAnsi="Times New Roman" w:cs="Times New Roman"/>
-        </w:rPr>
         <w:t xml:space="preserve"> </w:t>
       </w:r>
       <w:r>
-        <w:rPr>
-          <w:rFonts w:ascii="Times New Roman" w:hAnsi="Times New Roman" w:cs="Times New Roman"/>
-        </w:rPr>
         <w:t xml:space="preserve">The overall goal of the extension is to aid in </w:t>
       </w:r>
       <w:r>
-        <w:rPr>
-          <w:rFonts w:ascii="Times New Roman" w:hAnsi="Times New Roman" w:cs="Times New Roman"/>
-        </w:rPr>
         <w:t>implementing and improving</w:t>
       </w:r>
       <w:r>
-        <w:rPr>
-          <w:rFonts w:ascii="Times New Roman" w:hAnsi="Times New Roman" w:cs="Times New Roman"/>
-        </w:rPr>
         <w:t xml:space="preserve"> </w:t>
       </w:r>
       <w:r>
-        <w:rPr>
-          <w:rFonts w:ascii="Times New Roman" w:hAnsi="Times New Roman" w:cs="Times New Roman"/>
-        </w:rPr>
         <w:t xml:space="preserve">Coursera users' </w:t>
       </w:r>
       <w:r>
-        <w:rPr>
-          <w:rFonts w:ascii="Times New Roman" w:hAnsi="Times New Roman" w:cs="Times New Roman"/>
-        </w:rPr>
         <w:t xml:space="preserve">successful study skills. </w:t>
       </w:r>
       <w:r>
-        <w:rPr>
-          <w:rFonts w:ascii="Times New Roman" w:hAnsi="Times New Roman" w:cs="Times New Roman"/>
-        </w:rPr>
         <w:t>The extension will allow users to</w:t>
       </w:r>
       <w:r>
-        <w:rPr>
-          <w:rFonts w:ascii="Times New Roman" w:hAnsi="Times New Roman" w:cs="Times New Roman"/>
-        </w:rPr>
         <w:t xml:space="preserve"> </w:t>
       </w:r>
       <w:r>
-        <w:rPr>
-          <w:rFonts w:ascii="Times New Roman" w:hAnsi="Times New Roman" w:cs="Times New Roman"/>
-        </w:rPr>
         <w:t xml:space="preserve">limit distractions </w:t>
       </w:r>
       <w:r>
-        <w:rPr>
-          <w:rFonts w:ascii="Times New Roman" w:hAnsi="Times New Roman" w:cs="Times New Roman"/>
-        </w:rPr>
         <w:t>by implementing</w:t>
       </w:r>
       <w:r>
-        <w:rPr>
-          <w:rFonts w:ascii="Times New Roman" w:hAnsi="Times New Roman" w:cs="Times New Roman"/>
-        </w:rPr>
-        <w:t xml:space="preserve"> a website blocker</w:t>
-      </w:r>
-      <w:r>
-        <w:rPr>
-          <w:rFonts w:ascii="Times New Roman" w:hAnsi="Times New Roman" w:cs="Times New Roman"/>
-        </w:rPr>
-        <w:t xml:space="preserve"> and will also enable users to optimize</w:t>
-      </w:r>
-      <w:r>
-        <w:rPr>
-          <w:rFonts w:ascii="Times New Roman" w:hAnsi="Times New Roman" w:cs="Times New Roman"/>
-        </w:rPr>
+        <w:t xml:space="preserve"> a </w:t>
+      </w:r>
+      <w:r>
+        <w:t xml:space="preserve">whitelist </w:t>
+      </w:r>
+      <w:r>
+        <w:t>website blocker</w:t>
+      </w:r>
+      <w:r>
+        <w:t>. It will</w:t>
+      </w:r>
+      <w:r>
+        <w:t xml:space="preserve"> also enable users to optimize</w:t>
+      </w:r>
+      <w:r>
         <w:t xml:space="preserve"> their study patterns </w:t>
       </w:r>
       <w:r>
-        <w:rPr>
-          <w:rFonts w:ascii="Times New Roman" w:hAnsi="Times New Roman" w:cs="Times New Roman"/>
-        </w:rPr>
         <w:t>with</w:t>
       </w:r>
       <w:r>
-        <w:rPr>
-          <w:rFonts w:ascii="Times New Roman" w:hAnsi="Times New Roman" w:cs="Times New Roman"/>
-        </w:rPr>
         <w:t xml:space="preserve"> analytics driven by a time tracker.</w:t>
       </w:r>
     </w:p>
     <w:p>
       <w:pPr>
-        <w:spacing w:line="480" w:lineRule="auto"/>
-        <w:rPr>
-          <w:rFonts w:ascii="Times New Roman" w:hAnsi="Times New Roman" w:cs="Times New Roman"/>
-        </w:rPr>
-      </w:pPr>
-    </w:p>
+        <w:pStyle w:val="Reporttext"/>
+      </w:pPr>
+    </w:p>
+    <w:p>
+      <w:pPr>
+        <w:pStyle w:val="Reporttext"/>
+        <w:rPr>
+          <w:rFonts w:eastAsiaTheme="majorEastAsia"/>
+          <w:color w:val="2F5496" w:themeColor="accent1" w:themeShade="BF"/>
+          <w:sz w:val="32"/>
+          <w:szCs w:val="32"/>
+        </w:rPr>
+      </w:pPr>
+      <w:r>
+        <w:t xml:space="preserve">The tool’s value within the given market space, design and planned implementation have been thoroughly refined through our team's quality research, planning and iteration </w:t>
+      </w:r>
+      <w:r>
+        <w:t xml:space="preserve">to ensure the tool meets the needs of the “power” learners on Coursera. </w:t>
+      </w:r>
+      <w:r>
+        <w:t>The following sections outline the processes used to reach these conclusions.</w:t>
+      </w:r>
+      <w:r>
+        <w:br w:type="page"/>
+      </w:r>
+    </w:p>
+    <w:p>
+      <w:pPr>
+        <w:pStyle w:val="Heading1"/>
+        <w:spacing w:line="480" w:lineRule="auto"/>
+        <w:rPr>
+          <w:rFonts w:ascii="Times New Roman" w:hAnsi="Times New Roman" w:cs="Times New Roman"/>
+        </w:rPr>
+      </w:pPr>
+      <w:bookmarkStart w:id="1" w:name="_Toc152623031"/>
+      <w:r>
+        <w:rPr>
+          <w:rFonts w:ascii="Times New Roman" w:hAnsi="Times New Roman" w:cs="Times New Roman"/>
+        </w:rPr>
+        <w:lastRenderedPageBreak/>
+        <w:t>2. Vision and Scope</w:t>
+      </w:r>
+      <w:bookmarkEnd w:id="1"/>
+    </w:p>
+    <w:p>
+      <w:pPr>
+        <w:pStyle w:val="Heading2"/>
+        <w:rPr>
+          <w:rFonts w:eastAsia="Times New Roman"/>
+          <w:lang w:val="en-US"/>
+        </w:rPr>
+      </w:pPr>
+      <w:bookmarkStart w:id="2" w:name="_Toc152623032"/>
+      <w:r>
+        <w:rPr>
+          <w:rFonts w:eastAsia="Times New Roman"/>
+          <w:lang w:val="en-US"/>
+        </w:rPr>
+        <w:t xml:space="preserve">2.1. </w:t>
+      </w:r>
+      <w:r>
+        <w:rPr>
+          <w:rFonts w:eastAsia="Times New Roman"/>
+          <w:lang w:val="en-US"/>
+        </w:rPr>
+        <w:t>Project Opportunity</w:t>
+      </w:r>
+      <w:bookmarkEnd w:id="2"/>
+    </w:p>
+    <w:p>
+      <w:pPr>
+        <w:rPr>
+          <w:lang w:val="en-US"/>
+        </w:rPr>
+      </w:pPr>
+    </w:p>
+    <w:p>
+      <w:pPr>
+        <w:pStyle w:val="Reporttext"/>
+      </w:pPr>
+      <w:r>
+        <w:t>Coursera serves over 113 million learners worldwide, offering a large demographic to tap into. While building a web extension that caters to all of these students is unreasonable, we have direct access to around 10,000 unique learners currently enrolled in the same program as the StudySync team. The BSc in Computer Science program is offered in cooperation with the University of London. These users display constant frustration with the ease of online distractions and the need for study habit tools provided by Coursera. Our preliminary questionnaire confirms the desire for a tool of this nature. Users are frequently distracted by unrelated websites, need help to focus on their Coursera studies and try to implement a wide array of technologies to mitigate this problem. They also see value in a time tracker, which helps display their study habits' effectiveness by semester.</w:t>
+      </w:r>
+    </w:p>
+    <w:p>
+      <w:pPr>
+        <w:pStyle w:val="Reporttext"/>
+      </w:pPr>
+    </w:p>
+    <w:p>
+      <w:pPr>
+        <w:keepNext/>
+      </w:pPr>
+      <w:r>
+        <w:rPr>
+          <w:noProof/>
+        </w:rPr>
+        <w:drawing>
+          <wp:inline distT="0" distB="0" distL="0" distR="0" wp14:anchorId="4AADACFB" wp14:editId="3F215E0C">
+            <wp:extent cx="5943600" cy="2825750"/>
+            <wp:effectExtent l="0" t="0" r="0" b="6350"/>
+            <wp:docPr id="381590434" name="Picture 2" descr="Forms response chart. Question title: How easy is it for you to limit distractions while studying?&#10;. Number of responses: 15 responses."/>
+            <wp:cNvGraphicFramePr>
+              <a:graphicFrameLocks xmlns:a="http://schemas.openxmlformats.org/drawingml/2006/main" noChangeAspect="1"/>
+            </wp:cNvGraphicFramePr>
+            <a:graphic xmlns:a="http://schemas.openxmlformats.org/drawingml/2006/main">
+              <a:graphicData uri="http://schemas.openxmlformats.org/drawingml/2006/picture">
+                <pic:pic xmlns:pic="http://schemas.openxmlformats.org/drawingml/2006/picture">
+                  <pic:nvPicPr>
+                    <pic:cNvPr id="0" name="Picture 6" descr="Forms response chart. Question title: How easy is it for you to limit distractions while studying?&#10;. Number of responses: 15 responses."/>
+                    <pic:cNvPicPr>
+                      <a:picLocks noChangeAspect="1" noChangeArrowheads="1"/>
+                    </pic:cNvPicPr>
+                  </pic:nvPicPr>
+                  <pic:blipFill>
+                    <a:blip r:embed="rId8" cstate="print">
+                      <a:extLst>
+                        <a:ext uri="{28A0092B-C50C-407E-A947-70E740481C1C}">
+                          <a14:useLocalDpi xmlns:a14="http://schemas.microsoft.com/office/drawing/2010/main" val="0"/>
+                        </a:ext>
+                      </a:extLst>
+                    </a:blip>
+                    <a:srcRect/>
+                    <a:stretch>
+                      <a:fillRect/>
+                    </a:stretch>
+                  </pic:blipFill>
+                  <pic:spPr bwMode="auto">
+                    <a:xfrm>
+                      <a:off x="0" y="0"/>
+                      <a:ext cx="5943600" cy="2825750"/>
+                    </a:xfrm>
+                    <a:prstGeom prst="rect">
+                      <a:avLst/>
+                    </a:prstGeom>
+                    <a:noFill/>
+                    <a:ln>
+                      <a:noFill/>
+                    </a:ln>
+                  </pic:spPr>
+                </pic:pic>
+              </a:graphicData>
+            </a:graphic>
+          </wp:inline>
+        </w:drawing>
+      </w:r>
+    </w:p>
+    <w:p>
+      <w:pPr>
+        <w:pStyle w:val="Caption"/>
+      </w:pPr>
+      <w:r>
+        <w:t xml:space="preserve">Figure </w:t>
+      </w:r>
+      <w:r>
+        <w:fldChar w:fldCharType="begin"/>
+      </w:r>
+      <w:r>
+        <w:instrText xml:space="preserve"> SEQ Figure \* ARABIC </w:instrText>
+      </w:r>
+      <w:r>
+        <w:fldChar w:fldCharType="separate"/>
+      </w:r>
+      <w:r>
+        <w:rPr>
+          <w:noProof/>
+        </w:rPr>
+        <w:t>1</w:t>
+      </w:r>
+      <w:r>
+        <w:fldChar w:fldCharType="end"/>
+      </w:r>
+      <w:r>
+        <w:t xml:space="preserve"> </w:t>
+      </w:r>
+      <w:r>
+        <w:t>Questionnaire responses regarding limiting distractions while studying on Coursera. Scale: 1 - very hard to limit, 5 - very easy to limit.</w:t>
+      </w:r>
+    </w:p>
+    <w:p>
+      <w:pPr>
+        <w:pStyle w:val="Reporttext"/>
+      </w:pPr>
+    </w:p>
+    <w:p>
+      <w:pPr>
+        <w:pStyle w:val="Reporttext"/>
+      </w:pPr>
+      <w:r>
+        <w:lastRenderedPageBreak/>
+        <w:t xml:space="preserve">A comparative analysis is completed in the following section to see the current market solutions and how StudySync will fit within this ecosystem. In brief, the current website blockers perform well and provide many functions to increase the student's productivity. Unfortunately, they all require high upfront setup costs, aren’t built directly for Coursera, and can ask for payment to be of actual use. On the other hand, the time trackers also suffer from the same issues the website blocker does. The lack of Coursera integration is also glaringly apparent here, as users cannot accurately understand their study time per course or task. The high barrier to entry for these solutions also limits the number of students who will put in the effort to solve this problem. With this in mind, combined with the results from our initial user research, we see this as an excellent opportunity to produce a fit-for-purpose web extension with a low barrier to entry. Using an agile development process, solving this problem will be a perfect opportunity for StudySync. </w:t>
+      </w:r>
+    </w:p>
+    <w:p>
+      <w:pPr>
+        <w:pStyle w:val="Reporttext"/>
+      </w:pPr>
+    </w:p>
+    <w:p>
+      <w:pPr>
+        <w:pStyle w:val="Reporttext"/>
+      </w:pPr>
+      <w:r>
+        <w:t>The web extension would limit the barrier to entry by providing base settings that integrate well with the average student’s desired settings. It would also be a free web extension, lowering the entry barrier. Focusing on Coursera integration would also provide a relevant, accurate picture of their study habits on the platform. The web blocker would behave as a whitelist as opposed to a blacklist which would limit the decisions needed by the user. These options would combine to provide the best productivity tool for students to pair with their Coursera studies. The direct access to the degree students is an excellent testing ground to get an MVP product tested, produced and published.</w:t>
+      </w:r>
+    </w:p>
+    <w:p/>
+    <w:p>
+      <w:pPr>
+        <w:pStyle w:val="Heading2"/>
+        <w:rPr>
+          <w:rFonts w:eastAsia="Times New Roman"/>
+          <w:lang w:val="en-US"/>
+        </w:rPr>
+      </w:pPr>
+      <w:bookmarkStart w:id="3" w:name="_Toc152623033"/>
+      <w:r>
+        <w:rPr>
+          <w:rFonts w:eastAsia="Times New Roman"/>
+          <w:lang w:val="en-US"/>
+        </w:rPr>
+        <w:lastRenderedPageBreak/>
+        <w:t>2.</w:t>
+      </w:r>
+      <w:r>
+        <w:rPr>
+          <w:rFonts w:eastAsia="Times New Roman"/>
+          <w:lang w:val="en-US"/>
+        </w:rPr>
+        <w:t>2</w:t>
+      </w:r>
+      <w:r>
+        <w:rPr>
+          <w:rFonts w:eastAsia="Times New Roman"/>
+          <w:lang w:val="en-US"/>
+        </w:rPr>
+        <w:t xml:space="preserve">. </w:t>
+      </w:r>
+      <w:r>
+        <w:rPr>
+          <w:rFonts w:eastAsia="Times New Roman"/>
+          <w:lang w:val="en-US"/>
+        </w:rPr>
+        <w:t>Comparative Evaluation</w:t>
+      </w:r>
+      <w:bookmarkEnd w:id="3"/>
+    </w:p>
+    <w:p>
+      <w:pPr>
+        <w:pStyle w:val="Heading3"/>
+        <w:rPr>
+          <w:lang w:val="en-US"/>
+        </w:rPr>
+      </w:pPr>
+      <w:bookmarkStart w:id="4" w:name="_Toc152623034"/>
+      <w:r>
+        <w:rPr>
+          <w:lang w:val="en-US"/>
+        </w:rPr>
+        <w:t>2.2.1 Limit</w:t>
+      </w:r>
+      <w:bookmarkEnd w:id="4"/>
+    </w:p>
+    <w:p>
+      <w:pPr>
+        <w:pStyle w:val="Reporttext"/>
+        <w:rPr>
+          <w:rFonts w:eastAsia="ArialMT"/>
+        </w:rPr>
+      </w:pPr>
+      <w:r>
+        <w:rPr>
+          <w:rFonts w:eastAsia="ArialMT"/>
+        </w:rPr>
+        <w:t xml:space="preserve">Limit is </w:t>
+      </w:r>
+      <w:r>
+        <w:rPr>
+          <w:rFonts w:eastAsia="ArialMT"/>
+        </w:rPr>
+        <w:t>a web extension which limits the time you can spend on distracting websites, offering a solution to PP-2. It is a lightweight tool that allows users to input problematic websites and set daily time limits. Limit is built on a blacklist in which the onus is on the user to find and declare websites which are problematic to their productivity time. The extension has the following workflow:</w:t>
+      </w:r>
+    </w:p>
+    <w:p>
+      <w:pPr>
+        <w:pStyle w:val="Reporttext"/>
+        <w:rPr>
+          <w:rFonts w:eastAsia="ArialMT"/>
+        </w:rPr>
+      </w:pPr>
+    </w:p>
+    <w:p>
+      <w:pPr>
+        <w:pStyle w:val="Reporttext"/>
+        <w:numPr>
+          <w:ilvl w:val="0"/>
+          <w:numId w:val="3"/>
+        </w:numPr>
+        <w:rPr>
+          <w:rFonts w:eastAsia="ArialMT"/>
+        </w:rPr>
+      </w:pPr>
+      <w:r>
+        <w:rPr>
+          <w:rFonts w:eastAsia="ArialMT"/>
+        </w:rPr>
+        <w:t>Ensure extension is enabled.</w:t>
+      </w:r>
+    </w:p>
+    <w:p>
+      <w:pPr>
+        <w:pStyle w:val="Reporttext"/>
+        <w:numPr>
+          <w:ilvl w:val="0"/>
+          <w:numId w:val="3"/>
+        </w:numPr>
+        <w:rPr>
+          <w:rFonts w:eastAsia="ArialMT"/>
+        </w:rPr>
+      </w:pPr>
+      <w:r>
+        <w:rPr>
+          <w:rFonts w:eastAsia="ArialMT"/>
+        </w:rPr>
+        <w:t>Add a website URL they find problematic on the settings page.</w:t>
+      </w:r>
+    </w:p>
+    <w:p>
+      <w:pPr>
+        <w:pStyle w:val="Reporttext"/>
+        <w:numPr>
+          <w:ilvl w:val="0"/>
+          <w:numId w:val="3"/>
+        </w:numPr>
+        <w:rPr>
+          <w:rFonts w:eastAsia="ArialMT"/>
+        </w:rPr>
+      </w:pPr>
+      <w:r>
+        <w:rPr>
+          <w:rFonts w:eastAsia="ArialMT"/>
+        </w:rPr>
+        <w:t>Set a daily time limit on the settings page for said URL.</w:t>
+      </w:r>
+    </w:p>
+    <w:p>
+      <w:pPr>
+        <w:pStyle w:val="Reporttext"/>
+        <w:numPr>
+          <w:ilvl w:val="0"/>
+          <w:numId w:val="3"/>
+        </w:numPr>
+        <w:rPr>
+          <w:rFonts w:eastAsia="ArialMT"/>
+        </w:rPr>
+      </w:pPr>
+      <w:r>
+        <w:rPr>
+          <w:rFonts w:eastAsia="ArialMT"/>
+        </w:rPr>
+        <w:t>Limit tracks users time on blacklisted websites, and if the daily limit is reached, the user is notified they have reached their daily limit.</w:t>
+      </w:r>
+    </w:p>
+    <w:p>
+      <w:pPr>
+        <w:pStyle w:val="Reporttext"/>
+        <w:rPr>
+          <w:rFonts w:eastAsia="ArialMT"/>
+        </w:rPr>
+      </w:pPr>
+    </w:p>
+    <w:p>
+      <w:pPr>
+        <w:pStyle w:val="Reporttext"/>
+        <w:rPr>
+          <w:rFonts w:eastAsia="ArialMT"/>
+        </w:rPr>
+      </w:pPr>
+      <w:r>
+        <w:rPr>
+          <w:rFonts w:eastAsia="ArialMT"/>
+        </w:rPr>
+        <w:t>The extension also helps pinpoint desirable traits for an app of this nature. The UI is simple, with clear, interactive elements and visual distinction to help guide the user through its functionality. The tool does not contain bloatware or unnecessary functionality to further the usability of the extension. It also indicates Limit takes privacy seriously, and the data used by the application is stored locally on the user’s machine without being sent to a database or the cloud. The lack of a paywall also helps user uptake and lowers the barrier to entry.</w:t>
+      </w:r>
+    </w:p>
+    <w:p>
+      <w:pPr>
+        <w:pStyle w:val="Reporttext"/>
+        <w:rPr>
+          <w:rFonts w:eastAsia="ArialMT"/>
+        </w:rPr>
+      </w:pPr>
+    </w:p>
+    <w:p>
+      <w:pPr>
+        <w:pStyle w:val="Reporttext"/>
+        <w:rPr>
+          <w:rFonts w:eastAsia="ArialMT"/>
+        </w:rPr>
+      </w:pPr>
+      <w:r>
+        <w:rPr>
+          <w:rFonts w:eastAsia="ArialMT"/>
+        </w:rPr>
+        <w:t xml:space="preserve">Limit offers a solution to our project problem PP-2 by allowing users to limit time spent on websites they see as distracting. However, when framed within our desired user class, we don’t see it as a good fit. </w:t>
+      </w:r>
+    </w:p>
+    <w:p>
+      <w:pPr>
+        <w:pStyle w:val="Reporttext"/>
+        <w:rPr>
+          <w:rFonts w:eastAsia="ArialMT"/>
+        </w:rPr>
+      </w:pPr>
+    </w:p>
+    <w:p>
+      <w:pPr>
+        <w:pStyle w:val="Reporttext"/>
+        <w:rPr>
+          <w:rFonts w:eastAsia="ArialMT"/>
+        </w:rPr>
+      </w:pPr>
+      <w:r>
+        <w:rPr>
+          <w:rFonts w:eastAsia="ArialMT"/>
+        </w:rPr>
+        <w:t xml:space="preserve">To start, the web extension is a blacklist which comes with a high overhead cost to set up correctly. Users must document all websites they see as problematic and write them into the extension. Meanwhile, StudySync would be a whitelist that removes this overhead time by stopping everything by default. The user would then have quick access to add URLs to the whitelist. </w:t>
+      </w:r>
+    </w:p>
+    <w:p>
+      <w:pPr>
+        <w:pStyle w:val="Reporttext"/>
+        <w:rPr>
+          <w:rFonts w:eastAsia="ArialMT"/>
+        </w:rPr>
+      </w:pPr>
+    </w:p>
+    <w:p>
+      <w:pPr>
+        <w:pStyle w:val="Reporttext"/>
+        <w:rPr>
+          <w:rFonts w:eastAsia="ArialMT"/>
+        </w:rPr>
+      </w:pPr>
+      <w:r>
+        <w:rPr>
+          <w:rFonts w:eastAsia="ArialMT"/>
+        </w:rPr>
+        <w:t xml:space="preserve">Furthermore, the extension still allows access to these problematic sites for a limited time. Users can get engulfed in a task on a given website when permitted. For example, a user is writing a comment to a Facebook post, and Limit jumps in and says the site is now blocked as they have spent too much time on Facebook. </w:t>
+      </w:r>
+      <w:r>
+        <w:rPr>
+          <w:rFonts w:eastAsia="ArialMT"/>
+        </w:rPr>
+        <w:t>Users can get frustrated and turn off the extension to complete their comments</w:t>
+      </w:r>
+      <w:r>
+        <w:rPr>
+          <w:rFonts w:eastAsia="ArialMT"/>
+        </w:rPr>
+        <w:t>. The user then forgets to enable the extension, and their study sessions are again at the mercy of distracting websites. The age-old adage “An ounce of prevention is worth a pound of cure” applies here. StudySync would solve this by preventing access from the start during study sessions. This would stop users from investing in these distracting sites during their study sessions.</w:t>
+      </w:r>
+      <w:r>
+        <w:rPr>
+          <w:rFonts w:eastAsia="ArialMT"/>
+        </w:rPr>
+        <w:t xml:space="preserve"> </w:t>
+      </w:r>
+      <w:r>
+        <w:rPr>
+          <w:rFonts w:eastAsia="ArialMT"/>
+        </w:rPr>
+        <w:t>Reviewing Limit has validated the need for a whitelist approach to website blocking.</w:t>
+      </w:r>
+    </w:p>
+    <w:p>
+      <w:pPr>
+        <w:pStyle w:val="Reporttext"/>
+        <w:rPr>
+          <w:rFonts w:eastAsia="ArialMT"/>
+        </w:rPr>
+      </w:pPr>
+    </w:p>
+    <w:p>
+      <w:pPr>
+        <w:pStyle w:val="Reporttext"/>
+        <w:rPr>
+          <w:rFonts w:eastAsia="ArialMT"/>
+        </w:rPr>
+      </w:pPr>
+    </w:p>
+    <w:p>
+      <w:pPr>
+        <w:rPr>
+          <w:lang w:val="en-US"/>
+        </w:rPr>
+      </w:pPr>
+    </w:p>
+    <w:p/>
+    <w:p/>
     <w:p>
       <w:pPr>
         <w:spacing w:line="480" w:lineRule="auto"/>
@@ -1566,24 +2179,6 @@
         <w:rPr>
           <w:rFonts w:ascii="Times New Roman" w:hAnsi="Times New Roman" w:cs="Times New Roman"/>
         </w:rPr>
-        <w:t xml:space="preserve">The tool’s value within the given market space, design and planned implementation have been thoroughly refined through our team's quality research, planning and iteration </w:t>
-      </w:r>
-      <w:r>
-        <w:rPr>
-          <w:rFonts w:ascii="Times New Roman" w:hAnsi="Times New Roman" w:cs="Times New Roman"/>
-        </w:rPr>
-        <w:t xml:space="preserve">to ensure the tool meets the needs of the “power” learners on Coursera. </w:t>
-      </w:r>
-      <w:r>
-        <w:rPr>
-          <w:rFonts w:ascii="Times New Roman" w:hAnsi="Times New Roman" w:cs="Times New Roman"/>
-        </w:rPr>
-        <w:t>The following sections outline the processes used to reach these conclusions.</w:t>
-      </w:r>
-      <w:r>
-        <w:rPr>
-          <w:rFonts w:ascii="Times New Roman" w:hAnsi="Times New Roman" w:cs="Times New Roman"/>
-        </w:rPr>
         <w:br w:type="page"/>
       </w:r>
     </w:p>
@@ -1595,47 +2190,22 @@
           <w:rFonts w:ascii="Times New Roman" w:hAnsi="Times New Roman" w:cs="Times New Roman"/>
         </w:rPr>
       </w:pPr>
-      <w:bookmarkStart w:id="1" w:name="_Toc150101824"/>
+      <w:bookmarkStart w:id="5" w:name="_Toc152623035"/>
       <w:r>
         <w:rPr>
           <w:rFonts w:ascii="Times New Roman" w:hAnsi="Times New Roman" w:cs="Times New Roman"/>
         </w:rPr>
         <w:lastRenderedPageBreak/>
-        <w:t>Aim</w:t>
-      </w:r>
-      <w:r>
-        <w:rPr>
-          <w:rFonts w:ascii="Times New Roman" w:hAnsi="Times New Roman" w:cs="Times New Roman"/>
-        </w:rPr>
-        <w:t xml:space="preserve"> </w:t>
-      </w:r>
-      <w:r>
-        <w:rPr>
-          <w:rFonts w:ascii="Times New Roman" w:hAnsi="Times New Roman" w:cs="Times New Roman"/>
-        </w:rPr>
-        <w:t>/</w:t>
-      </w:r>
-      <w:r>
-        <w:rPr>
-          <w:rFonts w:ascii="Times New Roman" w:hAnsi="Times New Roman" w:cs="Times New Roman"/>
-        </w:rPr>
-        <w:t xml:space="preserve"> </w:t>
-      </w:r>
-      <w:r>
-        <w:rPr>
-          <w:rFonts w:ascii="Times New Roman" w:hAnsi="Times New Roman" w:cs="Times New Roman"/>
-        </w:rPr>
-        <w:t>Objectives</w:t>
-      </w:r>
-      <w:bookmarkEnd w:id="1"/>
-      <w:r>
-        <w:rPr>
-          <w:rFonts w:ascii="Times New Roman" w:hAnsi="Times New Roman" w:cs="Times New Roman"/>
-        </w:rPr>
-        <w:t xml:space="preserve"> (525 words)</w:t>
-      </w:r>
-    </w:p>
-    <w:p/>
+        <w:t>Planning</w:t>
+      </w:r>
+      <w:r>
+        <w:rPr>
+          <w:rFonts w:ascii="Times New Roman" w:hAnsi="Times New Roman" w:cs="Times New Roman"/>
+        </w:rPr>
+        <w:t xml:space="preserve"> (1050 words)</w:t>
+      </w:r>
+      <w:bookmarkEnd w:id="5"/>
+    </w:p>
     <w:p>
       <w:pPr>
         <w:spacing w:line="480" w:lineRule="auto"/>
@@ -1661,21 +2231,21 @@
           <w:rFonts w:ascii="Times New Roman" w:hAnsi="Times New Roman" w:cs="Times New Roman"/>
         </w:rPr>
       </w:pPr>
-      <w:bookmarkStart w:id="2" w:name="_Toc150101825"/>
+      <w:bookmarkStart w:id="6" w:name="_Toc152623036"/>
       <w:r>
         <w:rPr>
           <w:rFonts w:ascii="Times New Roman" w:hAnsi="Times New Roman" w:cs="Times New Roman"/>
         </w:rPr>
         <w:lastRenderedPageBreak/>
-        <w:t>Planning</w:t>
-      </w:r>
-      <w:bookmarkEnd w:id="2"/>
+        <w:t>Specification</w:t>
+      </w:r>
       <w:r>
         <w:rPr>
           <w:rFonts w:ascii="Times New Roman" w:hAnsi="Times New Roman" w:cs="Times New Roman"/>
         </w:rPr>
         <w:t xml:space="preserve"> (1050 words)</w:t>
       </w:r>
+      <w:bookmarkEnd w:id="6"/>
     </w:p>
     <w:p>
       <w:pPr>
@@ -1702,21 +2272,21 @@
           <w:rFonts w:ascii="Times New Roman" w:hAnsi="Times New Roman" w:cs="Times New Roman"/>
         </w:rPr>
       </w:pPr>
-      <w:bookmarkStart w:id="3" w:name="_Toc150101826"/>
+      <w:bookmarkStart w:id="7" w:name="_Toc152623037"/>
       <w:r>
         <w:rPr>
           <w:rFonts w:ascii="Times New Roman" w:hAnsi="Times New Roman" w:cs="Times New Roman"/>
         </w:rPr>
         <w:lastRenderedPageBreak/>
-        <w:t>Specification</w:t>
-      </w:r>
-      <w:bookmarkEnd w:id="3"/>
-      <w:r>
-        <w:rPr>
-          <w:rFonts w:ascii="Times New Roman" w:hAnsi="Times New Roman" w:cs="Times New Roman"/>
-        </w:rPr>
-        <w:t xml:space="preserve"> (1050 words)</w:t>
-      </w:r>
+        <w:t>Scope</w:t>
+      </w:r>
+      <w:r>
+        <w:rPr>
+          <w:rFonts w:ascii="Times New Roman" w:hAnsi="Times New Roman" w:cs="Times New Roman"/>
+        </w:rPr>
+        <w:t xml:space="preserve"> (525 words)</w:t>
+      </w:r>
+      <w:bookmarkEnd w:id="7"/>
     </w:p>
     <w:p>
       <w:pPr>
@@ -1743,21 +2313,21 @@
           <w:rFonts w:ascii="Times New Roman" w:hAnsi="Times New Roman" w:cs="Times New Roman"/>
         </w:rPr>
       </w:pPr>
-      <w:bookmarkStart w:id="4" w:name="_Toc150101827"/>
+      <w:bookmarkStart w:id="8" w:name="_Toc152623038"/>
       <w:r>
         <w:rPr>
           <w:rFonts w:ascii="Times New Roman" w:hAnsi="Times New Roman" w:cs="Times New Roman"/>
         </w:rPr>
         <w:lastRenderedPageBreak/>
-        <w:t>Scope</w:t>
-      </w:r>
-      <w:bookmarkEnd w:id="4"/>
+        <w:t>Requirements</w:t>
+      </w:r>
       <w:r>
         <w:rPr>
           <w:rFonts w:ascii="Times New Roman" w:hAnsi="Times New Roman" w:cs="Times New Roman"/>
         </w:rPr>
         <w:t xml:space="preserve"> (525 words)</w:t>
       </w:r>
+      <w:bookmarkEnd w:id="8"/>
     </w:p>
     <w:p>
       <w:pPr>
@@ -1784,21 +2354,21 @@
           <w:rFonts w:ascii="Times New Roman" w:hAnsi="Times New Roman" w:cs="Times New Roman"/>
         </w:rPr>
       </w:pPr>
-      <w:bookmarkStart w:id="5" w:name="_Toc150101828"/>
+      <w:bookmarkStart w:id="9" w:name="_Toc152623039"/>
       <w:r>
         <w:rPr>
           <w:rFonts w:ascii="Times New Roman" w:hAnsi="Times New Roman" w:cs="Times New Roman"/>
         </w:rPr>
         <w:lastRenderedPageBreak/>
-        <w:t>Requirements</w:t>
-      </w:r>
-      <w:bookmarkEnd w:id="5"/>
+        <w:t>Literature</w:t>
+      </w:r>
       <w:r>
         <w:rPr>
           <w:rFonts w:ascii="Times New Roman" w:hAnsi="Times New Roman" w:cs="Times New Roman"/>
         </w:rPr>
         <w:t xml:space="preserve"> (525 words)</w:t>
       </w:r>
+      <w:bookmarkEnd w:id="9"/>
     </w:p>
     <w:p>
       <w:pPr>
@@ -1825,21 +2395,21 @@
           <w:rFonts w:ascii="Times New Roman" w:hAnsi="Times New Roman" w:cs="Times New Roman"/>
         </w:rPr>
       </w:pPr>
-      <w:bookmarkStart w:id="6" w:name="_Toc150101829"/>
+      <w:bookmarkStart w:id="10" w:name="_Toc152623040"/>
       <w:r>
         <w:rPr>
           <w:rFonts w:ascii="Times New Roman" w:hAnsi="Times New Roman" w:cs="Times New Roman"/>
         </w:rPr>
         <w:lastRenderedPageBreak/>
-        <w:t>Literature</w:t>
-      </w:r>
-      <w:bookmarkEnd w:id="6"/>
-      <w:r>
-        <w:rPr>
-          <w:rFonts w:ascii="Times New Roman" w:hAnsi="Times New Roman" w:cs="Times New Roman"/>
-        </w:rPr>
-        <w:t xml:space="preserve"> (525 words)</w:t>
-      </w:r>
+        <w:t>Market Research</w:t>
+      </w:r>
+      <w:r>
+        <w:rPr>
+          <w:rFonts w:ascii="Times New Roman" w:hAnsi="Times New Roman" w:cs="Times New Roman"/>
+        </w:rPr>
+        <w:t xml:space="preserve"> (1050 words)</w:t>
+      </w:r>
+      <w:bookmarkEnd w:id="10"/>
     </w:p>
     <w:p>
       <w:pPr>
@@ -1866,21 +2436,21 @@
           <w:rFonts w:ascii="Times New Roman" w:hAnsi="Times New Roman" w:cs="Times New Roman"/>
         </w:rPr>
       </w:pPr>
-      <w:bookmarkStart w:id="7" w:name="_Toc150101830"/>
+      <w:bookmarkStart w:id="11" w:name="_Toc152623041"/>
       <w:r>
         <w:rPr>
           <w:rFonts w:ascii="Times New Roman" w:hAnsi="Times New Roman" w:cs="Times New Roman"/>
         </w:rPr>
         <w:lastRenderedPageBreak/>
-        <w:t>Market Research</w:t>
-      </w:r>
-      <w:bookmarkEnd w:id="7"/>
-      <w:r>
-        <w:rPr>
-          <w:rFonts w:ascii="Times New Roman" w:hAnsi="Times New Roman" w:cs="Times New Roman"/>
-        </w:rPr>
-        <w:t xml:space="preserve"> (1050 words)</w:t>
-      </w:r>
+        <w:t>Motivations</w:t>
+      </w:r>
+      <w:r>
+        <w:rPr>
+          <w:rFonts w:ascii="Times New Roman" w:hAnsi="Times New Roman" w:cs="Times New Roman"/>
+        </w:rPr>
+        <w:t xml:space="preserve"> (525 words)</w:t>
+      </w:r>
+      <w:bookmarkEnd w:id="11"/>
     </w:p>
     <w:p>
       <w:pPr>
@@ -1907,21 +2477,21 @@
           <w:rFonts w:ascii="Times New Roman" w:hAnsi="Times New Roman" w:cs="Times New Roman"/>
         </w:rPr>
       </w:pPr>
-      <w:bookmarkStart w:id="8" w:name="_Toc150101831"/>
+      <w:bookmarkStart w:id="12" w:name="_Toc152623042"/>
       <w:r>
         <w:rPr>
           <w:rFonts w:ascii="Times New Roman" w:hAnsi="Times New Roman" w:cs="Times New Roman"/>
         </w:rPr>
         <w:lastRenderedPageBreak/>
-        <w:t>Motivations</w:t>
-      </w:r>
-      <w:bookmarkEnd w:id="8"/>
-      <w:r>
-        <w:rPr>
-          <w:rFonts w:ascii="Times New Roman" w:hAnsi="Times New Roman" w:cs="Times New Roman"/>
-        </w:rPr>
-        <w:t xml:space="preserve"> (525 words)</w:t>
-      </w:r>
+        <w:t>Prototyping</w:t>
+      </w:r>
+      <w:r>
+        <w:rPr>
+          <w:rFonts w:ascii="Times New Roman" w:hAnsi="Times New Roman" w:cs="Times New Roman"/>
+        </w:rPr>
+        <w:t xml:space="preserve"> (1050 words)</w:t>
+      </w:r>
+      <w:bookmarkEnd w:id="12"/>
     </w:p>
     <w:p>
       <w:pPr>
@@ -1948,21 +2518,21 @@
           <w:rFonts w:ascii="Times New Roman" w:hAnsi="Times New Roman" w:cs="Times New Roman"/>
         </w:rPr>
       </w:pPr>
-      <w:bookmarkStart w:id="9" w:name="_Toc150101832"/>
+      <w:bookmarkStart w:id="13" w:name="_Toc152623043"/>
       <w:r>
         <w:rPr>
           <w:rFonts w:ascii="Times New Roman" w:hAnsi="Times New Roman" w:cs="Times New Roman"/>
         </w:rPr>
         <w:lastRenderedPageBreak/>
-        <w:t>Prototyping</w:t>
-      </w:r>
-      <w:bookmarkEnd w:id="9"/>
-      <w:r>
-        <w:rPr>
-          <w:rFonts w:ascii="Times New Roman" w:hAnsi="Times New Roman" w:cs="Times New Roman"/>
-        </w:rPr>
-        <w:t xml:space="preserve"> (1050 words)</w:t>
-      </w:r>
+        <w:t>Assumption Testing</w:t>
+      </w:r>
+      <w:r>
+        <w:rPr>
+          <w:rFonts w:ascii="Times New Roman" w:hAnsi="Times New Roman" w:cs="Times New Roman"/>
+        </w:rPr>
+        <w:t xml:space="preserve"> (525 words)</w:t>
+      </w:r>
+      <w:bookmarkEnd w:id="13"/>
     </w:p>
     <w:p>
       <w:pPr>
@@ -1989,48 +2559,7 @@
           <w:rFonts w:ascii="Times New Roman" w:hAnsi="Times New Roman" w:cs="Times New Roman"/>
         </w:rPr>
       </w:pPr>
-      <w:bookmarkStart w:id="10" w:name="_Toc150101833"/>
-      <w:r>
-        <w:rPr>
-          <w:rFonts w:ascii="Times New Roman" w:hAnsi="Times New Roman" w:cs="Times New Roman"/>
-        </w:rPr>
-        <w:lastRenderedPageBreak/>
-        <w:t>Assumption Testing</w:t>
-      </w:r>
-      <w:bookmarkEnd w:id="10"/>
-      <w:r>
-        <w:rPr>
-          <w:rFonts w:ascii="Times New Roman" w:hAnsi="Times New Roman" w:cs="Times New Roman"/>
-        </w:rPr>
-        <w:t xml:space="preserve"> (525 words)</w:t>
-      </w:r>
-    </w:p>
-    <w:p>
-      <w:pPr>
-        <w:spacing w:line="480" w:lineRule="auto"/>
-        <w:rPr>
-          <w:rFonts w:ascii="Times New Roman" w:eastAsiaTheme="majorEastAsia" w:hAnsi="Times New Roman" w:cs="Times New Roman"/>
-          <w:color w:val="2F5496" w:themeColor="accent1" w:themeShade="BF"/>
-          <w:sz w:val="32"/>
-          <w:szCs w:val="32"/>
-        </w:rPr>
-      </w:pPr>
-      <w:r>
-        <w:rPr>
-          <w:rFonts w:ascii="Times New Roman" w:hAnsi="Times New Roman" w:cs="Times New Roman"/>
-        </w:rPr>
-        <w:br w:type="page"/>
-      </w:r>
-    </w:p>
-    <w:p>
-      <w:pPr>
-        <w:pStyle w:val="Heading1"/>
-        <w:spacing w:line="480" w:lineRule="auto"/>
-        <w:rPr>
-          <w:rFonts w:ascii="Times New Roman" w:hAnsi="Times New Roman" w:cs="Times New Roman"/>
-        </w:rPr>
-      </w:pPr>
-      <w:bookmarkStart w:id="11" w:name="_Toc150101834"/>
+      <w:bookmarkStart w:id="14" w:name="_Toc152623044"/>
       <w:r>
         <w:rPr>
           <w:rFonts w:ascii="Times New Roman" w:hAnsi="Times New Roman" w:cs="Times New Roman"/>
@@ -2038,17 +2567,17 @@
         <w:lastRenderedPageBreak/>
         <w:t>Analysis / Outcomes / Evaluation</w:t>
       </w:r>
-      <w:bookmarkEnd w:id="11"/>
       <w:r>
         <w:rPr>
           <w:rFonts w:ascii="Times New Roman" w:hAnsi="Times New Roman" w:cs="Times New Roman"/>
         </w:rPr>
         <w:t xml:space="preserve"> (525 words)</w:t>
       </w:r>
+      <w:bookmarkEnd w:id="14"/>
     </w:p>
     <w:sectPr>
-      <w:headerReference w:type="even" r:id="rId7"/>
-      <w:headerReference w:type="default" r:id="rId8"/>
+      <w:headerReference w:type="even" r:id="rId9"/>
+      <w:headerReference w:type="default" r:id="rId10"/>
       <w:pgSz w:w="12240" w:h="15840"/>
       <w:pgMar w:top="1440" w:right="1440" w:bottom="1440" w:left="1440" w:header="708" w:footer="708" w:gutter="0"/>
       <w:cols w:space="708"/>
@@ -2219,6 +2748,367 @@
     </w:r>
   </w:p>
 </w:hdr>
+</file>
+
+<file path=word/numbering.xml><?xml version="1.0" encoding="utf-8"?>
+<w:numbering xmlns:wpc="http://schemas.microsoft.com/office/word/2010/wordprocessingCanvas" xmlns:cx="http://schemas.microsoft.com/office/drawing/2014/chartex" xmlns:cx1="http://schemas.microsoft.com/office/drawing/2015/9/8/chartex" xmlns:cx2="http://schemas.microsoft.com/office/drawing/2015/10/21/chartex" xmlns:cx3="http://schemas.microsoft.com/office/drawing/2016/5/9/chartex" xmlns:cx4="http://schemas.microsoft.com/office/drawing/2016/5/10/chartex" xmlns:cx5="http://schemas.microsoft.com/office/drawing/2016/5/11/chartex" xmlns:cx6="http://schemas.microsoft.com/office/drawing/2016/5/12/chartex" xmlns:cx7="http://schemas.microsoft.com/office/drawing/2016/5/13/chartex" xmlns:cx8="http://schemas.microsoft.com/office/drawing/2016/5/14/chartex" xmlns:mc="http://schemas.openxmlformats.org/markup-compatibility/2006" xmlns:aink="http://schemas.microsoft.com/office/drawing/2016/ink" xmlns:am3d="http://schemas.microsoft.com/office/drawing/2017/model3d" xmlns:o="urn:schemas-microsoft-com:office:office" xmlns:oel="http://schemas.microsoft.com/office/2019/extlst" xmlns:r="http://schemas.openxmlformats.org/officeDocument/2006/relationships" xmlns:m="http://schemas.openxmlformats.org/officeDocument/2006/math" xmlns:v="urn:schemas-microsoft-com:vml" xmlns:wp14="http://schemas.microsoft.com/office/word/2010/wordprocessingDrawing" xmlns:wp="http://schemas.openxmlformats.org/drawingml/2006/wordprocessingDrawing" xmlns:w10="urn:schemas-microsoft-com:office:word" xmlns:w="http://schemas.openxmlformats.org/wordprocessingml/2006/main" xmlns:w14="http://schemas.microsoft.com/office/word/2010/wordml" xmlns:w15="http://schemas.microsoft.com/office/word/2012/wordml" xmlns:w16cex="http://schemas.microsoft.com/office/word/2018/wordml/cex" xmlns:w16cid="http://schemas.microsoft.com/office/word/2016/wordml/cid" xmlns:w16="http://schemas.microsoft.com/office/word/2018/wordml" xmlns:w16sdtdh="http://schemas.microsoft.com/office/word/2020/wordml/sdtdatahash" xmlns:w16se="http://schemas.microsoft.com/office/word/2015/wordml/symex" xmlns:wpg="http://schemas.microsoft.com/office/word/2010/wordprocessingGroup" xmlns:wpi="http://schemas.microsoft.com/office/word/2010/wordprocessingInk" xmlns:wne="http://schemas.microsoft.com/office/word/2006/wordml" xmlns:wps="http://schemas.microsoft.com/office/word/2010/wordprocessingShape" mc:Ignorable="w14 w15 w16se w16cid w16 w16cex w16sdtdh wp14">
+  <w:abstractNum w:abstractNumId="0" w15:restartNumberingAfterBreak="0">
+    <w:nsid w:val="05A2384F"/>
+    <w:multiLevelType w:val="hybridMultilevel"/>
+    <w:tmpl w:val="C3ECEAB2"/>
+    <w:lvl w:ilvl="0" w:tplc="FB9E9BF0">
+      <w:start w:val="2"/>
+      <w:numFmt w:val="bullet"/>
+      <w:lvlText w:val="-"/>
+      <w:lvlJc w:val="left"/>
+      <w:pPr>
+        <w:ind w:left="720" w:hanging="360"/>
+      </w:pPr>
+      <w:rPr>
+        <w:rFonts w:ascii="Times New Roman" w:eastAsia="ArialMT" w:hAnsi="Times New Roman" w:cs="Times New Roman" w:hint="default"/>
+      </w:rPr>
+    </w:lvl>
+    <w:lvl w:ilvl="1" w:tplc="04090003" w:tentative="1">
+      <w:start w:val="1"/>
+      <w:numFmt w:val="bullet"/>
+      <w:lvlText w:val="o"/>
+      <w:lvlJc w:val="left"/>
+      <w:pPr>
+        <w:ind w:left="1440" w:hanging="360"/>
+      </w:pPr>
+      <w:rPr>
+        <w:rFonts w:ascii="Courier New" w:hAnsi="Courier New" w:cs="Courier New" w:hint="default"/>
+      </w:rPr>
+    </w:lvl>
+    <w:lvl w:ilvl="2" w:tplc="04090005" w:tentative="1">
+      <w:start w:val="1"/>
+      <w:numFmt w:val="bullet"/>
+      <w:lvlText w:val=""/>
+      <w:lvlJc w:val="left"/>
+      <w:pPr>
+        <w:ind w:left="2160" w:hanging="360"/>
+      </w:pPr>
+      <w:rPr>
+        <w:rFonts w:ascii="Wingdings" w:hAnsi="Wingdings" w:hint="default"/>
+      </w:rPr>
+    </w:lvl>
+    <w:lvl w:ilvl="3" w:tplc="04090001" w:tentative="1">
+      <w:start w:val="1"/>
+      <w:numFmt w:val="bullet"/>
+      <w:lvlText w:val=""/>
+      <w:lvlJc w:val="left"/>
+      <w:pPr>
+        <w:ind w:left="2880" w:hanging="360"/>
+      </w:pPr>
+      <w:rPr>
+        <w:rFonts w:ascii="Symbol" w:hAnsi="Symbol" w:hint="default"/>
+      </w:rPr>
+    </w:lvl>
+    <w:lvl w:ilvl="4" w:tplc="04090003" w:tentative="1">
+      <w:start w:val="1"/>
+      <w:numFmt w:val="bullet"/>
+      <w:lvlText w:val="o"/>
+      <w:lvlJc w:val="left"/>
+      <w:pPr>
+        <w:ind w:left="3600" w:hanging="360"/>
+      </w:pPr>
+      <w:rPr>
+        <w:rFonts w:ascii="Courier New" w:hAnsi="Courier New" w:cs="Courier New" w:hint="default"/>
+      </w:rPr>
+    </w:lvl>
+    <w:lvl w:ilvl="5" w:tplc="04090005" w:tentative="1">
+      <w:start w:val="1"/>
+      <w:numFmt w:val="bullet"/>
+      <w:lvlText w:val=""/>
+      <w:lvlJc w:val="left"/>
+      <w:pPr>
+        <w:ind w:left="4320" w:hanging="360"/>
+      </w:pPr>
+      <w:rPr>
+        <w:rFonts w:ascii="Wingdings" w:hAnsi="Wingdings" w:hint="default"/>
+      </w:rPr>
+    </w:lvl>
+    <w:lvl w:ilvl="6" w:tplc="04090001" w:tentative="1">
+      <w:start w:val="1"/>
+      <w:numFmt w:val="bullet"/>
+      <w:lvlText w:val=""/>
+      <w:lvlJc w:val="left"/>
+      <w:pPr>
+        <w:ind w:left="5040" w:hanging="360"/>
+      </w:pPr>
+      <w:rPr>
+        <w:rFonts w:ascii="Symbol" w:hAnsi="Symbol" w:hint="default"/>
+      </w:rPr>
+    </w:lvl>
+    <w:lvl w:ilvl="7" w:tplc="04090003" w:tentative="1">
+      <w:start w:val="1"/>
+      <w:numFmt w:val="bullet"/>
+      <w:lvlText w:val="o"/>
+      <w:lvlJc w:val="left"/>
+      <w:pPr>
+        <w:ind w:left="5760" w:hanging="360"/>
+      </w:pPr>
+      <w:rPr>
+        <w:rFonts w:ascii="Courier New" w:hAnsi="Courier New" w:cs="Courier New" w:hint="default"/>
+      </w:rPr>
+    </w:lvl>
+    <w:lvl w:ilvl="8" w:tplc="04090005" w:tentative="1">
+      <w:start w:val="1"/>
+      <w:numFmt w:val="bullet"/>
+      <w:lvlText w:val=""/>
+      <w:lvlJc w:val="left"/>
+      <w:pPr>
+        <w:ind w:left="6480" w:hanging="360"/>
+      </w:pPr>
+      <w:rPr>
+        <w:rFonts w:ascii="Wingdings" w:hAnsi="Wingdings" w:hint="default"/>
+      </w:rPr>
+    </w:lvl>
+  </w:abstractNum>
+  <w:abstractNum w:abstractNumId="1" w15:restartNumberingAfterBreak="0">
+    <w:nsid w:val="2691341F"/>
+    <w:multiLevelType w:val="multilevel"/>
+    <w:tmpl w:val="4044E6B2"/>
+    <w:lvl w:ilvl="0">
+      <w:start w:val="1"/>
+      <w:numFmt w:val="decimal"/>
+      <w:lvlText w:val="%1."/>
+      <w:lvlJc w:val="left"/>
+      <w:pPr>
+        <w:ind w:left="720" w:hanging="360"/>
+      </w:pPr>
+      <w:rPr>
+        <w:rFonts w:hint="default"/>
+      </w:rPr>
+    </w:lvl>
+    <w:lvl w:ilvl="1">
+      <w:start w:val="1"/>
+      <w:numFmt w:val="decimal"/>
+      <w:isLgl/>
+      <w:lvlText w:val="%1.%2."/>
+      <w:lvlJc w:val="left"/>
+      <w:pPr>
+        <w:ind w:left="720" w:hanging="360"/>
+      </w:pPr>
+      <w:rPr>
+        <w:rFonts w:hint="default"/>
+      </w:rPr>
+    </w:lvl>
+    <w:lvl w:ilvl="2">
+      <w:start w:val="1"/>
+      <w:numFmt w:val="decimal"/>
+      <w:isLgl/>
+      <w:lvlText w:val="%1.%2.%3."/>
+      <w:lvlJc w:val="left"/>
+      <w:pPr>
+        <w:ind w:left="1080" w:hanging="720"/>
+      </w:pPr>
+      <w:rPr>
+        <w:rFonts w:hint="default"/>
+      </w:rPr>
+    </w:lvl>
+    <w:lvl w:ilvl="3">
+      <w:start w:val="1"/>
+      <w:numFmt w:val="decimal"/>
+      <w:isLgl/>
+      <w:lvlText w:val="%1.%2.%3.%4."/>
+      <w:lvlJc w:val="left"/>
+      <w:pPr>
+        <w:ind w:left="1080" w:hanging="720"/>
+      </w:pPr>
+      <w:rPr>
+        <w:rFonts w:hint="default"/>
+      </w:rPr>
+    </w:lvl>
+    <w:lvl w:ilvl="4">
+      <w:start w:val="1"/>
+      <w:numFmt w:val="decimal"/>
+      <w:isLgl/>
+      <w:lvlText w:val="%1.%2.%3.%4.%5."/>
+      <w:lvlJc w:val="left"/>
+      <w:pPr>
+        <w:ind w:left="1440" w:hanging="1080"/>
+      </w:pPr>
+      <w:rPr>
+        <w:rFonts w:hint="default"/>
+      </w:rPr>
+    </w:lvl>
+    <w:lvl w:ilvl="5">
+      <w:start w:val="1"/>
+      <w:numFmt w:val="decimal"/>
+      <w:isLgl/>
+      <w:lvlText w:val="%1.%2.%3.%4.%5.%6."/>
+      <w:lvlJc w:val="left"/>
+      <w:pPr>
+        <w:ind w:left="1440" w:hanging="1080"/>
+      </w:pPr>
+      <w:rPr>
+        <w:rFonts w:hint="default"/>
+      </w:rPr>
+    </w:lvl>
+    <w:lvl w:ilvl="6">
+      <w:start w:val="1"/>
+      <w:numFmt w:val="decimal"/>
+      <w:isLgl/>
+      <w:lvlText w:val="%1.%2.%3.%4.%5.%6.%7."/>
+      <w:lvlJc w:val="left"/>
+      <w:pPr>
+        <w:ind w:left="1800" w:hanging="1440"/>
+      </w:pPr>
+      <w:rPr>
+        <w:rFonts w:hint="default"/>
+      </w:rPr>
+    </w:lvl>
+    <w:lvl w:ilvl="7">
+      <w:start w:val="1"/>
+      <w:numFmt w:val="decimal"/>
+      <w:isLgl/>
+      <w:lvlText w:val="%1.%2.%3.%4.%5.%6.%7.%8."/>
+      <w:lvlJc w:val="left"/>
+      <w:pPr>
+        <w:ind w:left="1800" w:hanging="1440"/>
+      </w:pPr>
+      <w:rPr>
+        <w:rFonts w:hint="default"/>
+      </w:rPr>
+    </w:lvl>
+    <w:lvl w:ilvl="8">
+      <w:start w:val="1"/>
+      <w:numFmt w:val="decimal"/>
+      <w:isLgl/>
+      <w:lvlText w:val="%1.%2.%3.%4.%5.%6.%7.%8.%9."/>
+      <w:lvlJc w:val="left"/>
+      <w:pPr>
+        <w:ind w:left="2160" w:hanging="1800"/>
+      </w:pPr>
+      <w:rPr>
+        <w:rFonts w:hint="default"/>
+      </w:rPr>
+    </w:lvl>
+  </w:abstractNum>
+  <w:abstractNum w:abstractNumId="2" w15:restartNumberingAfterBreak="0">
+    <w:nsid w:val="3E2D73ED"/>
+    <w:multiLevelType w:val="hybridMultilevel"/>
+    <w:tmpl w:val="1EC4AF7C"/>
+    <w:lvl w:ilvl="0" w:tplc="94EEF0F2">
+      <w:start w:val="6"/>
+      <w:numFmt w:val="bullet"/>
+      <w:lvlText w:val="-"/>
+      <w:lvlJc w:val="left"/>
+      <w:pPr>
+        <w:ind w:left="720" w:hanging="360"/>
+      </w:pPr>
+      <w:rPr>
+        <w:rFonts w:ascii="Calibri" w:eastAsia="ArialMT" w:hAnsi="Calibri" w:cs="Calibri" w:hint="default"/>
+      </w:rPr>
+    </w:lvl>
+    <w:lvl w:ilvl="1" w:tplc="04090003" w:tentative="1">
+      <w:start w:val="1"/>
+      <w:numFmt w:val="bullet"/>
+      <w:lvlText w:val="o"/>
+      <w:lvlJc w:val="left"/>
+      <w:pPr>
+        <w:ind w:left="1440" w:hanging="360"/>
+      </w:pPr>
+      <w:rPr>
+        <w:rFonts w:ascii="Courier New" w:hAnsi="Courier New" w:cs="Courier New" w:hint="default"/>
+      </w:rPr>
+    </w:lvl>
+    <w:lvl w:ilvl="2" w:tplc="04090005" w:tentative="1">
+      <w:start w:val="1"/>
+      <w:numFmt w:val="bullet"/>
+      <w:lvlText w:val=""/>
+      <w:lvlJc w:val="left"/>
+      <w:pPr>
+        <w:ind w:left="2160" w:hanging="360"/>
+      </w:pPr>
+      <w:rPr>
+        <w:rFonts w:ascii="Wingdings" w:hAnsi="Wingdings" w:hint="default"/>
+      </w:rPr>
+    </w:lvl>
+    <w:lvl w:ilvl="3" w:tplc="04090001" w:tentative="1">
+      <w:start w:val="1"/>
+      <w:numFmt w:val="bullet"/>
+      <w:lvlText w:val=""/>
+      <w:lvlJc w:val="left"/>
+      <w:pPr>
+        <w:ind w:left="2880" w:hanging="360"/>
+      </w:pPr>
+      <w:rPr>
+        <w:rFonts w:ascii="Symbol" w:hAnsi="Symbol" w:hint="default"/>
+      </w:rPr>
+    </w:lvl>
+    <w:lvl w:ilvl="4" w:tplc="04090003" w:tentative="1">
+      <w:start w:val="1"/>
+      <w:numFmt w:val="bullet"/>
+      <w:lvlText w:val="o"/>
+      <w:lvlJc w:val="left"/>
+      <w:pPr>
+        <w:ind w:left="3600" w:hanging="360"/>
+      </w:pPr>
+      <w:rPr>
+        <w:rFonts w:ascii="Courier New" w:hAnsi="Courier New" w:cs="Courier New" w:hint="default"/>
+      </w:rPr>
+    </w:lvl>
+    <w:lvl w:ilvl="5" w:tplc="04090005" w:tentative="1">
+      <w:start w:val="1"/>
+      <w:numFmt w:val="bullet"/>
+      <w:lvlText w:val=""/>
+      <w:lvlJc w:val="left"/>
+      <w:pPr>
+        <w:ind w:left="4320" w:hanging="360"/>
+      </w:pPr>
+      <w:rPr>
+        <w:rFonts w:ascii="Wingdings" w:hAnsi="Wingdings" w:hint="default"/>
+      </w:rPr>
+    </w:lvl>
+    <w:lvl w:ilvl="6" w:tplc="04090001" w:tentative="1">
+      <w:start w:val="1"/>
+      <w:numFmt w:val="bullet"/>
+      <w:lvlText w:val=""/>
+      <w:lvlJc w:val="left"/>
+      <w:pPr>
+        <w:ind w:left="5040" w:hanging="360"/>
+      </w:pPr>
+      <w:rPr>
+        <w:rFonts w:ascii="Symbol" w:hAnsi="Symbol" w:hint="default"/>
+      </w:rPr>
+    </w:lvl>
+    <w:lvl w:ilvl="7" w:tplc="04090003" w:tentative="1">
+      <w:start w:val="1"/>
+      <w:numFmt w:val="bullet"/>
+      <w:lvlText w:val="o"/>
+      <w:lvlJc w:val="left"/>
+      <w:pPr>
+        <w:ind w:left="5760" w:hanging="360"/>
+      </w:pPr>
+      <w:rPr>
+        <w:rFonts w:ascii="Courier New" w:hAnsi="Courier New" w:cs="Courier New" w:hint="default"/>
+      </w:rPr>
+    </w:lvl>
+    <w:lvl w:ilvl="8" w:tplc="04090005" w:tentative="1">
+      <w:start w:val="1"/>
+      <w:numFmt w:val="bullet"/>
+      <w:lvlText w:val=""/>
+      <w:lvlJc w:val="left"/>
+      <w:pPr>
+        <w:ind w:left="6480" w:hanging="360"/>
+      </w:pPr>
+      <w:rPr>
+        <w:rFonts w:ascii="Wingdings" w:hAnsi="Wingdings" w:hint="default"/>
+      </w:rPr>
+    </w:lvl>
+  </w:abstractNum>
+  <w:num w:numId="1" w16cid:durableId="106657405">
+    <w:abstractNumId w:val="1"/>
+  </w:num>
+  <w:num w:numId="2" w16cid:durableId="615716756">
+    <w:abstractNumId w:val="2"/>
+  </w:num>
+  <w:num w:numId="3" w16cid:durableId="1830167834">
+    <w:abstractNumId w:val="0"/>
+  </w:num>
+</w:numbering>
 </file>
 
 <file path=word/styles.xml><?xml version="1.0" encoding="utf-8"?>
@@ -2639,6 +3529,48 @@
       <w:szCs w:val="32"/>
     </w:rPr>
   </w:style>
+  <w:style w:type="paragraph" w:styleId="Heading2">
+    <w:name w:val="heading 2"/>
+    <w:basedOn w:val="Normal"/>
+    <w:next w:val="Normal"/>
+    <w:link w:val="Heading2Char"/>
+    <w:uiPriority w:val="9"/>
+    <w:unhideWhenUsed/>
+    <w:qFormat/>
+    <w:rsid w:val="00946682"/>
+    <w:pPr>
+      <w:keepNext/>
+      <w:keepLines/>
+      <w:spacing w:before="40"/>
+      <w:outlineLvl w:val="1"/>
+    </w:pPr>
+    <w:rPr>
+      <w:rFonts w:asciiTheme="majorHAnsi" w:eastAsiaTheme="majorEastAsia" w:hAnsiTheme="majorHAnsi" w:cstheme="majorBidi"/>
+      <w:color w:val="2F5496" w:themeColor="accent1" w:themeShade="BF"/>
+      <w:sz w:val="26"/>
+      <w:szCs w:val="26"/>
+    </w:rPr>
+  </w:style>
+  <w:style w:type="paragraph" w:styleId="Heading3">
+    <w:name w:val="heading 3"/>
+    <w:basedOn w:val="Normal"/>
+    <w:next w:val="Normal"/>
+    <w:link w:val="Heading3Char"/>
+    <w:uiPriority w:val="9"/>
+    <w:unhideWhenUsed/>
+    <w:qFormat/>
+    <w:rsid w:val="00946682"/>
+    <w:pPr>
+      <w:keepNext/>
+      <w:keepLines/>
+      <w:spacing w:before="40"/>
+      <w:outlineLvl w:val="2"/>
+    </w:pPr>
+    <w:rPr>
+      <w:rFonts w:asciiTheme="majorHAnsi" w:eastAsiaTheme="majorEastAsia" w:hAnsiTheme="majorHAnsi" w:cstheme="majorBidi"/>
+      <w:color w:val="1F3763" w:themeColor="accent1" w:themeShade="7F"/>
+    </w:rPr>
+  </w:style>
   <w:style w:type="character" w:default="1" w:styleId="DefaultParagraphFont">
     <w:name w:val="Default Paragraph Font"/>
     <w:uiPriority w:val="1"/>
@@ -2776,7 +3708,6 @@
     <w:next w:val="Normal"/>
     <w:autoRedefine/>
     <w:uiPriority w:val="39"/>
-    <w:semiHidden/>
     <w:unhideWhenUsed/>
     <w:rsid w:val="00871D15"/>
     <w:pPr>
@@ -2797,7 +3728,6 @@
     <w:next w:val="Normal"/>
     <w:autoRedefine/>
     <w:uiPriority w:val="39"/>
-    <w:semiHidden/>
     <w:unhideWhenUsed/>
     <w:rsid w:val="00871D15"/>
     <w:pPr>
@@ -2926,6 +3856,77 @@
     <w:rPr>
       <w:color w:val="0563C1" w:themeColor="hyperlink"/>
       <w:u w:val="single"/>
+    </w:rPr>
+  </w:style>
+  <w:style w:type="paragraph" w:styleId="ListParagraph">
+    <w:name w:val="List Paragraph"/>
+    <w:basedOn w:val="Normal"/>
+    <w:uiPriority w:val="34"/>
+    <w:qFormat/>
+    <w:rsid w:val="00946682"/>
+    <w:pPr>
+      <w:ind w:left="720"/>
+      <w:contextualSpacing/>
+    </w:pPr>
+  </w:style>
+  <w:style w:type="character" w:customStyle="1" w:styleId="Heading2Char">
+    <w:name w:val="Heading 2 Char"/>
+    <w:basedOn w:val="DefaultParagraphFont"/>
+    <w:link w:val="Heading2"/>
+    <w:uiPriority w:val="9"/>
+    <w:rsid w:val="00946682"/>
+    <w:rPr>
+      <w:rFonts w:asciiTheme="majorHAnsi" w:eastAsiaTheme="majorEastAsia" w:hAnsiTheme="majorHAnsi" w:cstheme="majorBidi"/>
+      <w:color w:val="2F5496" w:themeColor="accent1" w:themeShade="BF"/>
+      <w:sz w:val="26"/>
+      <w:szCs w:val="26"/>
+    </w:rPr>
+  </w:style>
+  <w:style w:type="character" w:customStyle="1" w:styleId="Heading3Char">
+    <w:name w:val="Heading 3 Char"/>
+    <w:basedOn w:val="DefaultParagraphFont"/>
+    <w:link w:val="Heading3"/>
+    <w:uiPriority w:val="9"/>
+    <w:rsid w:val="00946682"/>
+    <w:rPr>
+      <w:rFonts w:asciiTheme="majorHAnsi" w:eastAsiaTheme="majorEastAsia" w:hAnsiTheme="majorHAnsi" w:cstheme="majorBidi"/>
+      <w:color w:val="1F3763" w:themeColor="accent1" w:themeShade="7F"/>
+    </w:rPr>
+  </w:style>
+  <w:style w:type="paragraph" w:customStyle="1" w:styleId="Reporttext">
+    <w:name w:val="Report text"/>
+    <w:basedOn w:val="Normal"/>
+    <w:qFormat/>
+    <w:rsid w:val="0039050B"/>
+    <w:pPr>
+      <w:spacing w:line="480" w:lineRule="auto"/>
+      <w:ind w:firstLine="720"/>
+      <w:textAlignment w:val="center"/>
+    </w:pPr>
+    <w:rPr>
+      <w:rFonts w:ascii="Times New Roman" w:eastAsia="Times New Roman" w:hAnsi="Times New Roman" w:cs="Times New Roman"/>
+      <w:kern w:val="0"/>
+      <w:lang w:val="en-US"/>
+      <w14:ligatures w14:val="none"/>
+    </w:rPr>
+  </w:style>
+  <w:style w:type="paragraph" w:styleId="Caption">
+    <w:name w:val="caption"/>
+    <w:basedOn w:val="Normal"/>
+    <w:next w:val="Normal"/>
+    <w:uiPriority w:val="35"/>
+    <w:unhideWhenUsed/>
+    <w:qFormat/>
+    <w:rsid w:val="00A46B7B"/>
+    <w:pPr>
+      <w:spacing w:after="200"/>
+    </w:pPr>
+    <w:rPr>
+      <w:i/>
+      <w:iCs/>
+      <w:color w:val="44546A" w:themeColor="text2"/>
+      <w:sz w:val="18"/>
+      <w:szCs w:val="18"/>
     </w:rPr>
   </w:style>
 </w:styles>

</xml_diff>

<commit_message>
Work on functional requirements
</commit_message>
<xml_diff>
--- a/midterm/project_proposal.docx
+++ b/midterm/project_proposal.docx
@@ -282,26 +282,22 @@
     </w:p>
     <w:sdt>
       <w:sdtPr>
+        <w:id w:val="-876622101"/>
+        <w:docPartObj>
+          <w:docPartGallery w:val="Table of Contents"/>
+          <w:docPartUnique/>
+        </w:docPartObj>
+      </w:sdtPr>
+      <w:sdtEndPr>
         <w:rPr>
           <w:rFonts w:asciiTheme="minorHAnsi" w:eastAsiaTheme="minorHAnsi" w:hAnsiTheme="minorHAnsi" w:cstheme="minorBidi"/>
-          <w:b w:val="0"/>
-          <w:bCs w:val="0"/>
+          <w:noProof/>
           <w:color w:val="auto"/>
           <w:kern w:val="2"/>
           <w:sz w:val="24"/>
           <w:szCs w:val="24"/>
           <w:lang w:val="en-CA"/>
           <w14:ligatures w14:val="standardContextual"/>
-        </w:rPr>
-        <w:id w:val="1736662209"/>
-        <w:docPartObj>
-          <w:docPartGallery w:val="Table of Contents"/>
-          <w:docPartUnique/>
-        </w:docPartObj>
-      </w:sdtPr>
-      <w:sdtEndPr>
-        <w:rPr>
-          <w:noProof/>
         </w:rPr>
       </w:sdtEndPr>
       <w:sdtContent>
@@ -345,7 +341,7 @@
             </w:rPr>
             <w:fldChar w:fldCharType="separate"/>
           </w:r>
-          <w:hyperlink w:anchor="_Toc152710344" w:history="1">
+          <w:hyperlink w:anchor="_Toc152964432" w:history="1">
             <w:r>
               <w:rPr>
                 <w:rStyle w:val="Hyperlink"/>
@@ -373,7 +369,7 @@
                 <w:noProof/>
                 <w:webHidden/>
               </w:rPr>
-              <w:instrText xml:space="preserve"> PAGEREF _Toc152710344 \h </w:instrText>
+              <w:instrText xml:space="preserve"> PAGEREF _Toc152964432 \h </w:instrText>
             </w:r>
             <w:r>
               <w:rPr>
@@ -419,7 +415,7 @@
               <w:noProof/>
             </w:rPr>
           </w:pPr>
-          <w:hyperlink w:anchor="_Toc152710345" w:history="1">
+          <w:hyperlink w:anchor="_Toc152964433" w:history="1">
             <w:r>
               <w:rPr>
                 <w:rStyle w:val="Hyperlink"/>
@@ -447,7 +443,7 @@
                 <w:noProof/>
                 <w:webHidden/>
               </w:rPr>
-              <w:instrText xml:space="preserve"> PAGEREF _Toc152710345 \h </w:instrText>
+              <w:instrText xml:space="preserve"> PAGEREF _Toc152964433 \h </w:instrText>
             </w:r>
             <w:r>
               <w:rPr>
@@ -493,7 +489,7 @@
               <w:szCs w:val="24"/>
             </w:rPr>
           </w:pPr>
-          <w:hyperlink w:anchor="_Toc152710346" w:history="1">
+          <w:hyperlink w:anchor="_Toc152964434" w:history="1">
             <w:r>
               <w:rPr>
                 <w:rStyle w:val="Hyperlink"/>
@@ -521,7 +517,7 @@
                 <w:noProof/>
                 <w:webHidden/>
               </w:rPr>
-              <w:instrText xml:space="preserve"> PAGEREF _Toc152710346 \h </w:instrText>
+              <w:instrText xml:space="preserve"> PAGEREF _Toc152964434 \h </w:instrText>
             </w:r>
             <w:r>
               <w:rPr>
@@ -565,7 +561,7 @@
               <w:szCs w:val="24"/>
             </w:rPr>
           </w:pPr>
-          <w:hyperlink w:anchor="_Toc152710347" w:history="1">
+          <w:hyperlink w:anchor="_Toc152964435" w:history="1">
             <w:r>
               <w:rPr>
                 <w:rStyle w:val="Hyperlink"/>
@@ -594,7 +590,7 @@
                 <w:noProof/>
                 <w:webHidden/>
               </w:rPr>
-              <w:instrText xml:space="preserve"> PAGEREF _Toc152710347 \h </w:instrText>
+              <w:instrText xml:space="preserve"> PAGEREF _Toc152964435 \h </w:instrText>
             </w:r>
             <w:r>
               <w:rPr>
@@ -638,7 +634,7 @@
               <w:szCs w:val="24"/>
             </w:rPr>
           </w:pPr>
-          <w:hyperlink w:anchor="_Toc152710348" w:history="1">
+          <w:hyperlink w:anchor="_Toc152964436" w:history="1">
             <w:r>
               <w:rPr>
                 <w:rStyle w:val="Hyperlink"/>
@@ -667,7 +663,7 @@
                 <w:noProof/>
                 <w:webHidden/>
               </w:rPr>
-              <w:instrText xml:space="preserve"> PAGEREF _Toc152710348 \h </w:instrText>
+              <w:instrText xml:space="preserve"> PAGEREF _Toc152964436 \h </w:instrText>
             </w:r>
             <w:r>
               <w:rPr>
@@ -711,7 +707,7 @@
               <w:szCs w:val="24"/>
             </w:rPr>
           </w:pPr>
-          <w:hyperlink w:anchor="_Toc152710349" w:history="1">
+          <w:hyperlink w:anchor="_Toc152964437" w:history="1">
             <w:r>
               <w:rPr>
                 <w:rStyle w:val="Hyperlink"/>
@@ -747,7 +743,7 @@
                 <w:noProof/>
                 <w:webHidden/>
               </w:rPr>
-              <w:instrText xml:space="preserve"> PAGEREF _Toc152710349 \h </w:instrText>
+              <w:instrText xml:space="preserve"> PAGEREF _Toc152964437 \h </w:instrText>
             </w:r>
             <w:r>
               <w:rPr>
@@ -791,7 +787,7 @@
               <w:szCs w:val="24"/>
             </w:rPr>
           </w:pPr>
-          <w:hyperlink w:anchor="_Toc152710350" w:history="1">
+          <w:hyperlink w:anchor="_Toc152964438" w:history="1">
             <w:r>
               <w:rPr>
                 <w:rStyle w:val="Hyperlink"/>
@@ -827,7 +823,7 @@
                 <w:noProof/>
                 <w:webHidden/>
               </w:rPr>
-              <w:instrText xml:space="preserve"> PAGEREF _Toc152710350 \h </w:instrText>
+              <w:instrText xml:space="preserve"> PAGEREF _Toc152964438 \h </w:instrText>
             </w:r>
             <w:r>
               <w:rPr>
@@ -871,7 +867,7 @@
               <w:szCs w:val="24"/>
             </w:rPr>
           </w:pPr>
-          <w:hyperlink w:anchor="_Toc152710351" w:history="1">
+          <w:hyperlink w:anchor="_Toc152964439" w:history="1">
             <w:r>
               <w:rPr>
                 <w:rStyle w:val="Hyperlink"/>
@@ -907,7 +903,7 @@
                 <w:noProof/>
                 <w:webHidden/>
               </w:rPr>
-              <w:instrText xml:space="preserve"> PAGEREF _Toc152710351 \h </w:instrText>
+              <w:instrText xml:space="preserve"> PAGEREF _Toc152964439 \h </w:instrText>
             </w:r>
             <w:r>
               <w:rPr>
@@ -951,7 +947,7 @@
               <w:szCs w:val="24"/>
             </w:rPr>
           </w:pPr>
-          <w:hyperlink w:anchor="_Toc152710352" w:history="1">
+          <w:hyperlink w:anchor="_Toc152964440" w:history="1">
             <w:r>
               <w:rPr>
                 <w:rStyle w:val="Hyperlink"/>
@@ -987,7 +983,7 @@
                 <w:noProof/>
                 <w:webHidden/>
               </w:rPr>
-              <w:instrText xml:space="preserve"> PAGEREF _Toc152710352 \h </w:instrText>
+              <w:instrText xml:space="preserve"> PAGEREF _Toc152964440 \h </w:instrText>
             </w:r>
             <w:r>
               <w:rPr>
@@ -1031,7 +1027,7 @@
               <w:szCs w:val="24"/>
             </w:rPr>
           </w:pPr>
-          <w:hyperlink w:anchor="_Toc152710353" w:history="1">
+          <w:hyperlink w:anchor="_Toc152964441" w:history="1">
             <w:r>
               <w:rPr>
                 <w:rStyle w:val="Hyperlink"/>
@@ -1067,7 +1063,7 @@
                 <w:noProof/>
                 <w:webHidden/>
               </w:rPr>
-              <w:instrText xml:space="preserve"> PAGEREF _Toc152710353 \h </w:instrText>
+              <w:instrText xml:space="preserve"> PAGEREF _Toc152964441 \h </w:instrText>
             </w:r>
             <w:r>
               <w:rPr>
@@ -1114,7 +1110,7 @@
               <w:szCs w:val="24"/>
             </w:rPr>
           </w:pPr>
-          <w:hyperlink w:anchor="_Toc152710354" w:history="1">
+          <w:hyperlink w:anchor="_Toc152964442" w:history="1">
             <w:r>
               <w:rPr>
                 <w:rStyle w:val="Hyperlink"/>
@@ -1140,7 +1136,23 @@
                 <w:rFonts w:ascii="Times New Roman" w:hAnsi="Times New Roman" w:cs="Times New Roman"/>
                 <w:noProof/>
               </w:rPr>
-              <w:t>Scope and Limitations</w:t>
+              <w:t>Scope a</w:t>
+            </w:r>
+            <w:r>
+              <w:rPr>
+                <w:rStyle w:val="Hyperlink"/>
+                <w:rFonts w:ascii="Times New Roman" w:hAnsi="Times New Roman" w:cs="Times New Roman"/>
+                <w:noProof/>
+              </w:rPr>
+              <w:t>n</w:t>
+            </w:r>
+            <w:r>
+              <w:rPr>
+                <w:rStyle w:val="Hyperlink"/>
+                <w:rFonts w:ascii="Times New Roman" w:hAnsi="Times New Roman" w:cs="Times New Roman"/>
+                <w:noProof/>
+              </w:rPr>
+              <w:t>d Limitations</w:t>
             </w:r>
             <w:r>
               <w:rPr>
@@ -1161,7 +1173,7 @@
                 <w:noProof/>
                 <w:webHidden/>
               </w:rPr>
-              <w:instrText xml:space="preserve"> PAGEREF _Toc152710354 \h </w:instrText>
+              <w:instrText xml:space="preserve"> PAGEREF _Toc152964442 \h </w:instrText>
             </w:r>
             <w:r>
               <w:rPr>
@@ -1205,7 +1217,7 @@
               <w:szCs w:val="24"/>
             </w:rPr>
           </w:pPr>
-          <w:hyperlink w:anchor="_Toc152710355" w:history="1">
+          <w:hyperlink w:anchor="_Toc152964443" w:history="1">
             <w:r>
               <w:rPr>
                 <w:rStyle w:val="Hyperlink"/>
@@ -1234,7 +1246,7 @@
                 <w:noProof/>
                 <w:webHidden/>
               </w:rPr>
-              <w:instrText xml:space="preserve"> PAGEREF _Toc152710355 \h </w:instrText>
+              <w:instrText xml:space="preserve"> PAGEREF _Toc152964443 \h </w:instrText>
             </w:r>
             <w:r>
               <w:rPr>
@@ -1278,7 +1290,7 @@
               <w:szCs w:val="24"/>
             </w:rPr>
           </w:pPr>
-          <w:hyperlink w:anchor="_Toc152710356" w:history="1">
+          <w:hyperlink w:anchor="_Toc152964444" w:history="1">
             <w:r>
               <w:rPr>
                 <w:rStyle w:val="Hyperlink"/>
@@ -1307,7 +1319,7 @@
                 <w:noProof/>
                 <w:webHidden/>
               </w:rPr>
-              <w:instrText xml:space="preserve"> PAGEREF _Toc152710356 \h </w:instrText>
+              <w:instrText xml:space="preserve"> PAGEREF _Toc152964444 \h </w:instrText>
             </w:r>
             <w:r>
               <w:rPr>
@@ -1351,7 +1363,7 @@
               <w:szCs w:val="24"/>
             </w:rPr>
           </w:pPr>
-          <w:hyperlink w:anchor="_Toc152710357" w:history="1">
+          <w:hyperlink w:anchor="_Toc152964445" w:history="1">
             <w:r>
               <w:rPr>
                 <w:rStyle w:val="Hyperlink"/>
@@ -1380,7 +1392,7 @@
                 <w:noProof/>
                 <w:webHidden/>
               </w:rPr>
-              <w:instrText xml:space="preserve"> PAGEREF _Toc152710357 \h </w:instrText>
+              <w:instrText xml:space="preserve"> PAGEREF _Toc152964445 \h </w:instrText>
             </w:r>
             <w:r>
               <w:rPr>
@@ -1426,7 +1438,7 @@
               <w:szCs w:val="24"/>
             </w:rPr>
           </w:pPr>
-          <w:hyperlink w:anchor="_Toc152710358" w:history="1">
+          <w:hyperlink w:anchor="_Toc152964446" w:history="1">
             <w:r>
               <w:rPr>
                 <w:rStyle w:val="Hyperlink"/>
@@ -1454,7 +1466,7 @@
                 <w:noProof/>
                 <w:webHidden/>
               </w:rPr>
-              <w:instrText xml:space="preserve"> PAGEREF _Toc152710358 \h </w:instrText>
+              <w:instrText xml:space="preserve"> PAGEREF _Toc152964446 \h </w:instrText>
             </w:r>
             <w:r>
               <w:rPr>
@@ -1498,7 +1510,7 @@
               <w:szCs w:val="24"/>
             </w:rPr>
           </w:pPr>
-          <w:hyperlink w:anchor="_Toc152710359" w:history="1">
+          <w:hyperlink w:anchor="_Toc152964447" w:history="1">
             <w:r>
               <w:rPr>
                 <w:rStyle w:val="Hyperlink"/>
@@ -1526,7 +1538,7 @@
                 <w:noProof/>
                 <w:webHidden/>
               </w:rPr>
-              <w:instrText xml:space="preserve"> PAGEREF _Toc152710359 \h </w:instrText>
+              <w:instrText xml:space="preserve"> PAGEREF _Toc152964447 \h </w:instrText>
             </w:r>
             <w:r>
               <w:rPr>
@@ -1570,7 +1582,7 @@
               <w:szCs w:val="24"/>
             </w:rPr>
           </w:pPr>
-          <w:hyperlink w:anchor="_Toc152710360" w:history="1">
+          <w:hyperlink w:anchor="_Toc152964448" w:history="1">
             <w:r>
               <w:rPr>
                 <w:rStyle w:val="Hyperlink"/>
@@ -1598,7 +1610,7 @@
                 <w:noProof/>
                 <w:webHidden/>
               </w:rPr>
-              <w:instrText xml:space="preserve"> PAGEREF _Toc152710360 \h </w:instrText>
+              <w:instrText xml:space="preserve"> PAGEREF _Toc152964448 \h </w:instrText>
             </w:r>
             <w:r>
               <w:rPr>
@@ -1642,7 +1654,7 @@
               <w:szCs w:val="24"/>
             </w:rPr>
           </w:pPr>
-          <w:hyperlink w:anchor="_Toc152710361" w:history="1">
+          <w:hyperlink w:anchor="_Toc152964449" w:history="1">
             <w:r>
               <w:rPr>
                 <w:rStyle w:val="Hyperlink"/>
@@ -1670,7 +1682,101 @@
                 <w:noProof/>
                 <w:webHidden/>
               </w:rPr>
-              <w:instrText xml:space="preserve"> PAGEREF _Toc152710361 \h </w:instrText>
+              <w:instrText xml:space="preserve"> PAGEREF _Toc152964449 \h </w:instrText>
+            </w:r>
+            <w:r>
+              <w:rPr>
+                <w:noProof/>
+                <w:webHidden/>
+              </w:rPr>
+            </w:r>
+            <w:r>
+              <w:rPr>
+                <w:noProof/>
+                <w:webHidden/>
+              </w:rPr>
+              <w:fldChar w:fldCharType="separate"/>
+            </w:r>
+            <w:r>
+              <w:rPr>
+                <w:noProof/>
+                <w:webHidden/>
+              </w:rPr>
+              <w:t>27</w:t>
+            </w:r>
+            <w:r>
+              <w:rPr>
+                <w:noProof/>
+                <w:webHidden/>
+              </w:rPr>
+              <w:fldChar w:fldCharType="end"/>
+            </w:r>
+          </w:hyperlink>
+        </w:p>
+        <w:p>
+          <w:pPr>
+            <w:pStyle w:val="TOC1"/>
+            <w:tabs>
+              <w:tab w:val="left" w:pos="480"/>
+              <w:tab w:val="right" w:leader="dot" w:pos="10790"/>
+            </w:tabs>
+            <w:rPr>
+              <w:rFonts w:eastAsiaTheme="minorEastAsia" w:cstheme="minorBidi"/>
+              <w:b w:val="0"/>
+              <w:bCs w:val="0"/>
+              <w:i w:val="0"/>
+              <w:iCs w:val="0"/>
+              <w:noProof/>
+            </w:rPr>
+          </w:pPr>
+          <w:hyperlink w:anchor="_Toc152964450" w:history="1">
+            <w:r>
+              <w:rPr>
+                <w:rStyle w:val="Hyperlink"/>
+                <w:rFonts w:ascii="Times New Roman" w:hAnsi="Times New Roman" w:cs="Times New Roman"/>
+                <w:noProof/>
+              </w:rPr>
+              <w:t>3</w:t>
+            </w:r>
+            <w:r>
+              <w:rPr>
+                <w:rFonts w:eastAsiaTheme="minorEastAsia" w:cstheme="minorBidi"/>
+                <w:b w:val="0"/>
+                <w:bCs w:val="0"/>
+                <w:i w:val="0"/>
+                <w:iCs w:val="0"/>
+                <w:noProof/>
+              </w:rPr>
+              <w:tab/>
+            </w:r>
+            <w:r>
+              <w:rPr>
+                <w:rStyle w:val="Hyperlink"/>
+                <w:rFonts w:ascii="Times New Roman" w:hAnsi="Times New Roman" w:cs="Times New Roman"/>
+                <w:noProof/>
+              </w:rPr>
+              <w:t>User Requirements</w:t>
+            </w:r>
+            <w:r>
+              <w:rPr>
+                <w:noProof/>
+                <w:webHidden/>
+              </w:rPr>
+              <w:tab/>
+            </w:r>
+            <w:r>
+              <w:rPr>
+                <w:noProof/>
+                <w:webHidden/>
+              </w:rPr>
+              <w:fldChar w:fldCharType="begin"/>
+            </w:r>
+            <w:r>
+              <w:rPr>
+                <w:noProof/>
+                <w:webHidden/>
+              </w:rPr>
+              <w:instrText xml:space="preserve"> PAGEREF _Toc152964450 \h </w:instrText>
             </w:r>
             <w:r>
               <w:rPr>
@@ -1716,14 +1822,13 @@
               <w:noProof/>
             </w:rPr>
           </w:pPr>
-          <w:hyperlink w:anchor="_Toc152710362" w:history="1">
+          <w:hyperlink w:anchor="_Toc152964451" w:history="1">
             <w:r>
               <w:rPr>
                 <w:rStyle w:val="Hyperlink"/>
-                <w:rFonts w:ascii="Times New Roman" w:hAnsi="Times New Roman" w:cs="Times New Roman"/>
                 <w:noProof/>
               </w:rPr>
-              <w:t>3 Use Cases</w:t>
+              <w:t>4 Software Requirements Specification</w:t>
             </w:r>
             <w:r>
               <w:rPr>
@@ -1744,7 +1849,7 @@
                 <w:noProof/>
                 <w:webHidden/>
               </w:rPr>
-              <w:instrText xml:space="preserve"> PAGEREF _Toc152710362 \h </w:instrText>
+              <w:instrText xml:space="preserve"> PAGEREF _Toc152964451 \h </w:instrText>
             </w:r>
             <w:r>
               <w:rPr>
@@ -1764,80 +1869,7 @@
                 <w:noProof/>
                 <w:webHidden/>
               </w:rPr>
-              <w:t>27</w:t>
-            </w:r>
-            <w:r>
-              <w:rPr>
-                <w:noProof/>
-                <w:webHidden/>
-              </w:rPr>
-              <w:fldChar w:fldCharType="end"/>
-            </w:r>
-          </w:hyperlink>
-        </w:p>
-        <w:p>
-          <w:pPr>
-            <w:pStyle w:val="TOC1"/>
-            <w:tabs>
-              <w:tab w:val="right" w:leader="dot" w:pos="10790"/>
-            </w:tabs>
-            <w:rPr>
-              <w:rFonts w:eastAsiaTheme="minorEastAsia" w:cstheme="minorBidi"/>
-              <w:b w:val="0"/>
-              <w:bCs w:val="0"/>
-              <w:i w:val="0"/>
-              <w:iCs w:val="0"/>
-              <w:noProof/>
-            </w:rPr>
-          </w:pPr>
-          <w:hyperlink w:anchor="_Toc152710363" w:history="1">
-            <w:r>
-              <w:rPr>
-                <w:rStyle w:val="Hyperlink"/>
-                <w:noProof/>
-              </w:rPr>
-              <w:t>4 Software Requirements Specification</w:t>
-            </w:r>
-            <w:r>
-              <w:rPr>
-                <w:noProof/>
-                <w:webHidden/>
-              </w:rPr>
-              <w:tab/>
-            </w:r>
-            <w:r>
-              <w:rPr>
-                <w:noProof/>
-                <w:webHidden/>
-              </w:rPr>
-              <w:fldChar w:fldCharType="begin"/>
-            </w:r>
-            <w:r>
-              <w:rPr>
-                <w:noProof/>
-                <w:webHidden/>
-              </w:rPr>
-              <w:instrText xml:space="preserve"> PAGEREF _Toc152710363 \h </w:instrText>
-            </w:r>
-            <w:r>
-              <w:rPr>
-                <w:noProof/>
-                <w:webHidden/>
-              </w:rPr>
-            </w:r>
-            <w:r>
-              <w:rPr>
-                <w:noProof/>
-                <w:webHidden/>
-              </w:rPr>
-              <w:fldChar w:fldCharType="separate"/>
-            </w:r>
-            <w:r>
-              <w:rPr>
-                <w:noProof/>
-                <w:webHidden/>
-              </w:rPr>
-              <w:t>27</w:t>
+              <w:t>34</w:t>
             </w:r>
             <w:r>
               <w:rPr>
@@ -1908,7 +1940,7 @@
           <w:rFonts w:ascii="Times New Roman" w:hAnsi="Times New Roman" w:cs="Times New Roman"/>
         </w:rPr>
       </w:pPr>
-      <w:bookmarkStart w:id="0" w:name="_Toc152710344"/>
+      <w:bookmarkStart w:id="0" w:name="_Toc152964432"/>
       <w:r>
         <w:rPr>
           <w:rFonts w:ascii="Times New Roman" w:hAnsi="Times New Roman" w:cs="Times New Roman"/>
@@ -2071,7 +2103,7 @@
           <w:rFonts w:ascii="Times New Roman" w:hAnsi="Times New Roman" w:cs="Times New Roman"/>
         </w:rPr>
       </w:pPr>
-      <w:bookmarkStart w:id="1" w:name="_Toc152710345"/>
+      <w:bookmarkStart w:id="1" w:name="_Toc152964433"/>
       <w:r>
         <w:rPr>
           <w:rFonts w:ascii="Times New Roman" w:hAnsi="Times New Roman" w:cs="Times New Roman"/>
@@ -2089,7 +2121,7 @@
           <w:rFonts w:ascii="Times New Roman" w:hAnsi="Times New Roman" w:cs="Times New Roman"/>
         </w:rPr>
       </w:pPr>
-      <w:bookmarkStart w:id="2" w:name="_Toc152710346"/>
+      <w:bookmarkStart w:id="2" w:name="_Toc152964434"/>
       <w:r>
         <w:rPr>
           <w:rFonts w:ascii="Times New Roman" w:hAnsi="Times New Roman" w:cs="Times New Roman"/>
@@ -2107,7 +2139,7 @@
           <w:lang w:val="en-US"/>
         </w:rPr>
       </w:pPr>
-      <w:bookmarkStart w:id="3" w:name="_Toc152710347"/>
+      <w:bookmarkStart w:id="3" w:name="_Toc152964435"/>
       <w:r>
         <w:rPr>
           <w:rFonts w:ascii="Times New Roman" w:eastAsia="Times New Roman" w:hAnsi="Times New Roman" w:cs="Times New Roman"/>
@@ -2303,7 +2335,7 @@
           <w:lang w:val="en-US"/>
         </w:rPr>
       </w:pPr>
-      <w:bookmarkStart w:id="4" w:name="_Toc152710348"/>
+      <w:bookmarkStart w:id="4" w:name="_Toc152964436"/>
       <w:r>
         <w:rPr>
           <w:rFonts w:ascii="Times New Roman" w:eastAsia="Times New Roman" w:hAnsi="Times New Roman" w:cs="Times New Roman"/>
@@ -4089,24 +4121,14 @@
       <w:r>
         <w:t xml:space="preserve">Figure </w:t>
       </w:r>
-      <w:r>
-        <w:fldChar w:fldCharType="begin"/>
-      </w:r>
-      <w:r>
-        <w:instrText xml:space="preserve"> SEQ Figure \* ARABIC </w:instrText>
-      </w:r>
-      <w:r>
-        <w:fldChar w:fldCharType="separate"/>
-      </w:r>
-      <w:r>
-        <w:rPr>
-          <w:noProof/>
-        </w:rPr>
-        <w:t>11</w:t>
-      </w:r>
-      <w:r>
-        <w:fldChar w:fldCharType="end"/>
-      </w:r>
+      <w:fldSimple w:instr=" SEQ Figure \* ARABIC ">
+        <w:r>
+          <w:rPr>
+            <w:noProof/>
+          </w:rPr>
+          <w:t>11</w:t>
+        </w:r>
+      </w:fldSimple>
       <w:r>
         <w:t>: Blocklist dashboard.</w:t>
       </w:r>
@@ -5115,7 +5137,7 @@
           <w:rFonts w:ascii="Times New Roman" w:eastAsia="Times New Roman" w:hAnsi="Times New Roman" w:cs="Times New Roman"/>
         </w:rPr>
       </w:pPr>
-      <w:bookmarkStart w:id="5" w:name="_Toc152710349"/>
+      <w:bookmarkStart w:id="5" w:name="_Toc152964437"/>
       <w:r>
         <w:rPr>
           <w:rFonts w:ascii="Times New Roman" w:hAnsi="Times New Roman" w:cs="Times New Roman"/>
@@ -5375,7 +5397,7 @@
           <w:rFonts w:ascii="Times New Roman" w:eastAsia="Times New Roman" w:hAnsi="Times New Roman" w:cs="Times New Roman"/>
         </w:rPr>
       </w:pPr>
-      <w:bookmarkStart w:id="6" w:name="_Toc152710350"/>
+      <w:bookmarkStart w:id="6" w:name="_Toc152964438"/>
       <w:r>
         <w:rPr>
           <w:rFonts w:ascii="Times New Roman" w:hAnsi="Times New Roman" w:cs="Times New Roman"/>
@@ -5476,7 +5498,7 @@
           <w:rFonts w:ascii="Times New Roman" w:eastAsia="Times New Roman" w:hAnsi="Times New Roman" w:cs="Times New Roman"/>
         </w:rPr>
       </w:pPr>
-      <w:bookmarkStart w:id="7" w:name="_Toc152710351"/>
+      <w:bookmarkStart w:id="7" w:name="_Toc152964439"/>
       <w:r>
         <w:rPr>
           <w:rFonts w:ascii="Times New Roman" w:hAnsi="Times New Roman" w:cs="Times New Roman"/>
@@ -5536,7 +5558,7 @@
           <w:rFonts w:ascii="Times New Roman" w:eastAsia="Times New Roman" w:hAnsi="Times New Roman" w:cs="Times New Roman"/>
         </w:rPr>
       </w:pPr>
-      <w:bookmarkStart w:id="8" w:name="_Toc152710352"/>
+      <w:bookmarkStart w:id="8" w:name="_Toc152964440"/>
       <w:r>
         <w:rPr>
           <w:rFonts w:ascii="Times New Roman" w:hAnsi="Times New Roman" w:cs="Times New Roman"/>
@@ -5671,7 +5693,7 @@
           <w:rFonts w:ascii="Times New Roman" w:eastAsia="Times New Roman" w:hAnsi="Times New Roman" w:cs="Times New Roman"/>
         </w:rPr>
       </w:pPr>
-      <w:bookmarkStart w:id="9" w:name="_Toc152710353"/>
+      <w:bookmarkStart w:id="9" w:name="_Toc152964441"/>
       <w:r>
         <w:rPr>
           <w:rFonts w:ascii="Times New Roman" w:hAnsi="Times New Roman" w:cs="Times New Roman"/>
@@ -5866,7 +5888,7 @@
           <w:rFonts w:ascii="Times New Roman" w:eastAsia="Times New Roman" w:hAnsi="Times New Roman" w:cs="Times New Roman"/>
         </w:rPr>
       </w:pPr>
-      <w:bookmarkStart w:id="10" w:name="_Toc152710354"/>
+      <w:bookmarkStart w:id="10" w:name="_Toc152964442"/>
       <w:r>
         <w:rPr>
           <w:rFonts w:ascii="Times New Roman" w:hAnsi="Times New Roman" w:cs="Times New Roman"/>
@@ -5884,7 +5906,7 @@
           <w:lang w:val="en-US"/>
         </w:rPr>
       </w:pPr>
-      <w:bookmarkStart w:id="11" w:name="_Toc152710355"/>
+      <w:bookmarkStart w:id="11" w:name="_Toc152964443"/>
       <w:r>
         <w:rPr>
           <w:rFonts w:ascii="Times New Roman" w:eastAsia="Times New Roman" w:hAnsi="Times New Roman" w:cs="Times New Roman"/>
@@ -6176,7 +6198,7 @@
           <w:lang w:val="en-US"/>
         </w:rPr>
       </w:pPr>
-      <w:bookmarkStart w:id="12" w:name="_Toc152710356"/>
+      <w:bookmarkStart w:id="12" w:name="_Toc152964444"/>
       <w:r>
         <w:rPr>
           <w:rFonts w:ascii="Times New Roman" w:eastAsia="Times New Roman" w:hAnsi="Times New Roman" w:cs="Times New Roman"/>
@@ -6208,7 +6230,7 @@
           <w:lang w:val="en-US"/>
         </w:rPr>
       </w:pPr>
-      <w:bookmarkStart w:id="13" w:name="_Toc152710357"/>
+      <w:bookmarkStart w:id="13" w:name="_Toc152964445"/>
       <w:r>
         <w:rPr>
           <w:rFonts w:ascii="Times New Roman" w:eastAsia="Times New Roman" w:hAnsi="Times New Roman" w:cs="Times New Roman"/>
@@ -6306,7 +6328,7 @@
           <w:rFonts w:ascii="Times New Roman" w:eastAsia="ArialMT" w:hAnsi="Times New Roman" w:cs="Times New Roman"/>
         </w:rPr>
       </w:pPr>
-      <w:bookmarkStart w:id="14" w:name="_Toc152710358"/>
+      <w:bookmarkStart w:id="14" w:name="_Toc152964446"/>
       <w:r>
         <w:rPr>
           <w:rFonts w:ascii="Times New Roman" w:eastAsia="ArialMT" w:hAnsi="Times New Roman" w:cs="Times New Roman"/>
@@ -6323,7 +6345,7 @@
           <w:rFonts w:ascii="Times New Roman" w:hAnsi="Times New Roman" w:cs="Times New Roman"/>
         </w:rPr>
       </w:pPr>
-      <w:bookmarkStart w:id="15" w:name="_Toc152710359"/>
+      <w:bookmarkStart w:id="15" w:name="_Toc152964447"/>
       <w:r>
         <w:rPr>
           <w:rFonts w:ascii="Times New Roman" w:hAnsi="Times New Roman" w:cs="Times New Roman"/>
@@ -7297,7 +7319,7 @@
           <w:rFonts w:ascii="Times New Roman" w:eastAsia="ArialMT" w:hAnsi="Times New Roman" w:cs="Times New Roman"/>
         </w:rPr>
       </w:pPr>
-      <w:bookmarkStart w:id="16" w:name="_Toc152710360"/>
+      <w:bookmarkStart w:id="16" w:name="_Toc152964448"/>
       <w:r>
         <w:rPr>
           <w:rFonts w:ascii="Times New Roman" w:eastAsia="ArialMT" w:hAnsi="Times New Roman" w:cs="Times New Roman"/>
@@ -8115,7 +8137,7 @@
           <w:rFonts w:ascii="Times New Roman" w:eastAsia="ArialMT" w:hAnsi="Times New Roman" w:cs="Times New Roman"/>
         </w:rPr>
       </w:pPr>
-      <w:bookmarkStart w:id="17" w:name="_Toc152710361"/>
+      <w:bookmarkStart w:id="17" w:name="_Toc152964449"/>
       <w:r>
         <w:rPr>
           <w:rFonts w:ascii="Times New Roman" w:eastAsia="ArialMT" w:hAnsi="Times New Roman" w:cs="Times New Roman"/>
@@ -8149,20 +8171,20 @@
           <w:rFonts w:ascii="Times New Roman" w:hAnsi="Times New Roman" w:cs="Times New Roman"/>
         </w:rPr>
       </w:pPr>
-      <w:bookmarkStart w:id="18" w:name="_Toc152710362"/>
+      <w:bookmarkStart w:id="18" w:name="_Toc152964450"/>
       <w:r>
         <w:rPr>
           <w:rFonts w:ascii="Times New Roman" w:hAnsi="Times New Roman" w:cs="Times New Roman"/>
         </w:rPr>
         <w:t>Use</w:t>
       </w:r>
+      <w:r>
+        <w:rPr>
+          <w:rFonts w:ascii="Times New Roman" w:hAnsi="Times New Roman" w:cs="Times New Roman"/>
+        </w:rPr>
+        <w:t>r Requirements</w:t>
+      </w:r>
       <w:bookmarkEnd w:id="18"/>
-      <w:r>
-        <w:rPr>
-          <w:rFonts w:ascii="Times New Roman" w:hAnsi="Times New Roman" w:cs="Times New Roman"/>
-        </w:rPr>
-        <w:t>r Requirements</w:t>
-      </w:r>
     </w:p>
     <w:p>
       <w:pPr>
@@ -14967,6 +14989,7 @@
     <w:p>
       <w:pPr>
         <w:pStyle w:val="Reporttext"/>
+        <w:ind w:firstLine="0"/>
       </w:pPr>
     </w:p>
     <w:p/>
@@ -14977,7 +15000,7 @@
           <w:rFonts w:ascii="Times New Roman" w:hAnsi="Times New Roman" w:cs="Times New Roman"/>
         </w:rPr>
       </w:pPr>
-      <w:bookmarkStart w:id="19" w:name="_Toc152710363"/>
+      <w:bookmarkStart w:id="19" w:name="_Toc152964451"/>
       <w:r>
         <w:lastRenderedPageBreak/>
         <w:t>4 Software Requirements Specification</w:t>

</xml_diff>